<commit_message>
Explanatory notes supplemented Common - introduction added (need to be finished) Individual 1 - problem formulation added Individual 2 - choosing algorithm added
</commit_message>
<xml_diff>
--- a/ExplanatoryNoteInd_1.docx
+++ b/ExplanatoryNoteInd_1.docx
@@ -331,7 +331,26 @@
           <w:szCs w:val="28"/>
           <w:lang w:eastAsia="ar-SA"/>
         </w:rPr>
-        <w:t>наведена інструкція користувача.</w:t>
+        <w:t xml:space="preserve">наведена </w:t>
+      </w:r>
+      <w:r>
+        <w:rPr>
+          <w:rFonts w:ascii="Times New Roman" w:eastAsia="Times New Roman" w:hAnsi="Times New Roman" w:cs="Times New Roman"/>
+          <w:sz w:val="28"/>
+          <w:szCs w:val="28"/>
+          <w:highlight w:val="yellow"/>
+          <w:lang w:eastAsia="ar-SA"/>
+        </w:rPr>
+        <w:t>інструкція користувача</w:t>
+      </w:r>
+      <w:r>
+        <w:rPr>
+          <w:rFonts w:ascii="Times New Roman" w:eastAsia="Times New Roman" w:hAnsi="Times New Roman" w:cs="Times New Roman"/>
+          <w:sz w:val="28"/>
+          <w:szCs w:val="28"/>
+          <w:lang w:eastAsia="ar-SA"/>
+        </w:rPr>
+        <w:t>.</w:t>
       </w:r>
     </w:p>
     <w:p>
@@ -4058,6 +4077,7 @@
           <w:ilvl w:val="0"/>
           <w:numId w:val="13"/>
         </w:numPr>
+        <w:shd w:val="clear" w:color="auto" w:fill="D99594" w:themeFill="accent2" w:themeFillTint="99"/>
         <w:spacing w:before="0" w:after="360" w:line="360" w:lineRule="auto"/>
         <w:jc w:val="center"/>
         <w:rPr>
@@ -4088,6 +4108,7 @@
     <w:p>
       <w:pPr>
         <w:pStyle w:val="Heading2"/>
+        <w:shd w:val="clear" w:color="auto" w:fill="D99594" w:themeFill="accent2" w:themeFillTint="99"/>
         <w:spacing w:line="360" w:lineRule="auto"/>
         <w:ind w:firstLine="709"/>
         <w:jc w:val="both"/>
@@ -4188,6 +4209,105 @@
         <w:t>містовна постановка задачі</w:t>
       </w:r>
       <w:bookmarkEnd w:id="4"/>
+    </w:p>
+    <w:p>
+      <w:pPr>
+        <w:spacing w:after="0" w:line="360" w:lineRule="auto"/>
+        <w:ind w:firstLine="684"/>
+        <w:jc w:val="both"/>
+        <w:rPr>
+          <w:rFonts w:ascii="Times New Roman" w:hAnsi="Times New Roman" w:cs="Times New Roman"/>
+          <w:sz w:val="28"/>
+        </w:rPr>
+      </w:pPr>
+      <w:r>
+        <w:rPr>
+          <w:rFonts w:ascii="Times New Roman" w:hAnsi="Times New Roman" w:cs="Times New Roman"/>
+          <w:sz w:val="28"/>
+        </w:rPr>
+        <w:t xml:space="preserve">Логістична компанія здійснює перевезення однорідної продукції, наприклад, зерна або вугілля, із складів до клієнтів. Клієнти та склади розташовані у різних містах. Кожний склад має однорідний парк транспортних засобів, вантажомісткість яких є обмеженою. Кількість транспортних засобів на кожному складі вважається необмеженою. </w:t>
+      </w:r>
+    </w:p>
+    <w:p>
+      <w:pPr>
+        <w:spacing w:after="0" w:line="360" w:lineRule="auto"/>
+        <w:ind w:firstLine="684"/>
+        <w:jc w:val="both"/>
+        <w:rPr>
+          <w:rFonts w:ascii="Times New Roman" w:hAnsi="Times New Roman" w:cs="Times New Roman"/>
+          <w:sz w:val="28"/>
+        </w:rPr>
+      </w:pPr>
+      <w:r>
+        <w:rPr>
+          <w:rFonts w:ascii="Times New Roman" w:hAnsi="Times New Roman" w:cs="Times New Roman"/>
+          <w:sz w:val="28"/>
+        </w:rPr>
+        <w:t>Компанія має виконати певну кількість наявних замовлень. Необхідно скласти такий план перевезень відповідно замовленням, який зменшуватиме витрати на перевезення продукції і водночас визначатиме оптимальну кількість транспортних засобів для здійснення цих перевезень.</w:t>
+      </w:r>
+    </w:p>
+    <w:p>
+      <w:pPr>
+        <w:spacing w:after="0" w:line="360" w:lineRule="auto"/>
+        <w:ind w:firstLine="684"/>
+        <w:jc w:val="both"/>
+        <w:rPr>
+          <w:rFonts w:ascii="Times New Roman" w:hAnsi="Times New Roman" w:cs="Times New Roman"/>
+          <w:sz w:val="28"/>
+        </w:rPr>
+      </w:pPr>
+      <w:r>
+        <w:rPr>
+          <w:rFonts w:ascii="Times New Roman" w:hAnsi="Times New Roman" w:cs="Times New Roman"/>
+          <w:sz w:val="28"/>
+        </w:rPr>
+        <w:t>Кожний транспортний засіб має починати</w:t>
+      </w:r>
+      <w:r>
+        <w:rPr>
+          <w:rFonts w:ascii="Times New Roman" w:hAnsi="Times New Roman" w:cs="Times New Roman"/>
+          <w:sz w:val="28"/>
+          <w:lang w:val="ru-RU"/>
+        </w:rPr>
+        <w:t xml:space="preserve"> </w:t>
+      </w:r>
+      <w:r>
+        <w:rPr>
+          <w:rFonts w:ascii="Times New Roman" w:hAnsi="Times New Roman" w:cs="Times New Roman"/>
+          <w:sz w:val="28"/>
+        </w:rPr>
+        <w:t>свій маршрут</w:t>
+      </w:r>
+      <w:r>
+        <w:rPr>
+          <w:rFonts w:ascii="Times New Roman" w:hAnsi="Times New Roman" w:cs="Times New Roman"/>
+          <w:sz w:val="28"/>
+          <w:lang w:val="ru-RU"/>
+        </w:rPr>
+        <w:t xml:space="preserve"> </w:t>
+      </w:r>
+      <w:r>
+        <w:rPr>
+          <w:rFonts w:ascii="Times New Roman" w:hAnsi="Times New Roman" w:cs="Times New Roman"/>
+          <w:sz w:val="28"/>
+        </w:rPr>
+        <w:t>із</w:t>
+      </w:r>
+      <w:r>
+        <w:rPr>
+          <w:rFonts w:ascii="Times New Roman" w:hAnsi="Times New Roman" w:cs="Times New Roman"/>
+          <w:sz w:val="28"/>
+          <w:lang w:val="ru-RU"/>
+        </w:rPr>
+        <w:t xml:space="preserve"> </w:t>
+      </w:r>
+      <w:r>
+        <w:rPr>
+          <w:rFonts w:ascii="Times New Roman" w:hAnsi="Times New Roman" w:cs="Times New Roman"/>
+          <w:sz w:val="28"/>
+        </w:rPr>
+        <w:t xml:space="preserve">міста, у якому розташований склад, та закінчувати його у тому ж місті. </w:t>
+      </w:r>
     </w:p>
     <w:p>
       <w:pPr>
@@ -4846,6 +4966,7 @@
           <w:rFonts w:ascii="Times New Roman" w:eastAsiaTheme="minorEastAsia" w:hAnsi="Times New Roman" w:cs="Times New Roman"/>
           <w:sz w:val="28"/>
         </w:rPr>
+        <w:lastRenderedPageBreak/>
         <w:t xml:space="preserve">У класичні постановці </w:t>
       </w:r>
       <w:r>
@@ -4956,23 +5077,7 @@
           <w:rFonts w:ascii="Times New Roman" w:eastAsiaTheme="minorEastAsia" w:hAnsi="Times New Roman" w:cs="Times New Roman"/>
           <w:sz w:val="28"/>
         </w:rPr>
-        <w:t xml:space="preserve"> має бути відвіданий мінімально мож</w:t>
-      </w:r>
-      <w:proofErr w:type="spellStart"/>
-      <w:r>
-        <w:rPr>
-          <w:rFonts w:ascii="Times New Roman" w:eastAsiaTheme="minorEastAsia" w:hAnsi="Times New Roman" w:cs="Times New Roman"/>
-          <w:sz w:val="28"/>
-        </w:rPr>
-        <w:t>ливу</w:t>
-      </w:r>
-      <w:proofErr w:type="spellEnd"/>
-      <w:r>
-        <w:rPr>
-          <w:rFonts w:ascii="Times New Roman" w:eastAsiaTheme="minorEastAsia" w:hAnsi="Times New Roman" w:cs="Times New Roman"/>
-          <w:sz w:val="28"/>
-        </w:rPr>
-        <w:t xml:space="preserve"> кількість разів</w:t>
+        <w:t xml:space="preserve"> має бути відвіданий мінімально можливу кількість разів</w:t>
       </w:r>
       <w:r>
         <w:rPr>
@@ -5330,7 +5435,6 @@
           <w:rFonts w:ascii="Times New Roman" w:eastAsiaTheme="minorEastAsia" w:hAnsi="Times New Roman" w:cs="Times New Roman"/>
           <w:sz w:val="28"/>
         </w:rPr>
-        <w:lastRenderedPageBreak/>
         <w:t xml:space="preserve">Наведемо загальне формулювання задач </w:t>
       </w:r>
       <w:r>
@@ -5575,23 +5679,7 @@
           <w:rFonts w:ascii="Times New Roman" w:eastAsiaTheme="minorEastAsia" w:hAnsi="Times New Roman" w:cs="Times New Roman"/>
           <w:sz w:val="28"/>
         </w:rPr>
-        <w:t xml:space="preserve"> – кількість продук</w:t>
-      </w:r>
-      <w:proofErr w:type="spellStart"/>
-      <w:r>
-        <w:rPr>
-          <w:rFonts w:ascii="Times New Roman" w:eastAsiaTheme="minorEastAsia" w:hAnsi="Times New Roman" w:cs="Times New Roman"/>
-          <w:sz w:val="28"/>
-        </w:rPr>
-        <w:t>ції</w:t>
-      </w:r>
-      <w:proofErr w:type="spellEnd"/>
-      <w:r>
-        <w:rPr>
-          <w:rFonts w:ascii="Times New Roman" w:eastAsiaTheme="minorEastAsia" w:hAnsi="Times New Roman" w:cs="Times New Roman"/>
-          <w:sz w:val="28"/>
-        </w:rPr>
-        <w:t xml:space="preserve"> доставленої </w:t>
+        <w:t xml:space="preserve"> – кількість продукції доставленої </w:t>
       </w:r>
       <m:oMath>
         <m:r>
@@ -8927,7 +9015,15 @@
           <w:rFonts w:ascii="Times New Roman" w:eastAsiaTheme="minorEastAsia" w:hAnsi="Times New Roman" w:cs="Times New Roman"/>
           <w:sz w:val="28"/>
         </w:rPr>
-        <w:t xml:space="preserve">) гарантують, що клієнт </w:t>
+        <w:t xml:space="preserve">) гарантують, що </w:t>
+      </w:r>
+      <w:r>
+        <w:rPr>
+          <w:rFonts w:ascii="Times New Roman" w:eastAsiaTheme="minorEastAsia" w:hAnsi="Times New Roman" w:cs="Times New Roman"/>
+          <w:sz w:val="28"/>
+        </w:rPr>
+        <w:lastRenderedPageBreak/>
+        <w:t xml:space="preserve">клієнт </w:t>
       </w:r>
       <m:oMath>
         <m:r>
@@ -9279,7 +9375,6 @@
           <w:rFonts w:ascii="Times New Roman" w:eastAsiaTheme="minorEastAsia" w:hAnsi="Times New Roman" w:cs="Times New Roman"/>
           <w:sz w:val="28"/>
         </w:rPr>
-        <w:lastRenderedPageBreak/>
         <w:t>Основною проблемою розв’язання задачі (</w:t>
       </w:r>
       <w:r>
@@ -9999,6 +10094,7 @@
           <w:color w:val="auto"/>
           <w:sz w:val="28"/>
         </w:rPr>
+        <w:lastRenderedPageBreak/>
         <w:t>Обґрунтування методу розв’язання</w:t>
       </w:r>
       <w:bookmarkEnd w:id="6"/>
@@ -10065,16 +10161,7 @@
           <w:sz w:val="28"/>
           <w:lang w:val="en-US"/>
         </w:rPr>
-        <w:t xml:space="preserve">Nearest-neighbor chain </w:t>
-      </w:r>
-      <w:r>
-        <w:rPr>
-          <w:rFonts w:ascii="Times New Roman" w:hAnsi="Times New Roman" w:cs="Times New Roman"/>
-          <w:sz w:val="28"/>
-          <w:lang w:val="en-US"/>
-        </w:rPr>
-        <w:lastRenderedPageBreak/>
-        <w:t>algorithm)</w:t>
+        <w:t>Nearest-neighbor chain algorithm)</w:t>
       </w:r>
       <w:r>
         <w:rPr>
@@ -10487,7 +10574,31 @@
           <w:rFonts w:ascii="Times New Roman" w:hAnsi="Times New Roman" w:cs="Times New Roman"/>
           <w:sz w:val="28"/>
         </w:rPr>
-        <w:t xml:space="preserve"> у первозданному їх вигляді</w:t>
+        <w:t xml:space="preserve"> у </w:t>
+      </w:r>
+      <w:proofErr w:type="spellStart"/>
+      <w:r>
+        <w:rPr>
+          <w:rFonts w:ascii="Times New Roman" w:hAnsi="Times New Roman" w:cs="Times New Roman"/>
+          <w:sz w:val="28"/>
+        </w:rPr>
+        <w:t>пе</w:t>
+      </w:r>
+      <w:r>
+        <w:rPr>
+          <w:rFonts w:ascii="Times New Roman" w:hAnsi="Times New Roman" w:cs="Times New Roman"/>
+          <w:sz w:val="28"/>
+          <w:lang w:val="en-US"/>
+        </w:rPr>
+        <w:t>рвинному</w:t>
+      </w:r>
+      <w:proofErr w:type="spellEnd"/>
+      <w:r>
+        <w:rPr>
+          <w:rFonts w:ascii="Times New Roman" w:hAnsi="Times New Roman" w:cs="Times New Roman"/>
+          <w:sz w:val="28"/>
+        </w:rPr>
+        <w:t xml:space="preserve"> їх вигляді</w:t>
       </w:r>
       <w:r>
         <w:rPr>
@@ -10529,6 +10640,7 @@
       </w:pPr>
       <w:bookmarkStart w:id="10" w:name="_Toc324974369"/>
       <w:r>
+        <w:lastRenderedPageBreak/>
         <w:t>Алгоритм ланцюга найближчих сусідів</w:t>
       </w:r>
       <w:bookmarkEnd w:id="10"/>
@@ -10707,7 +10819,6 @@
           <w:b/>
           <w:sz w:val="28"/>
         </w:rPr>
-        <w:lastRenderedPageBreak/>
         <w:t xml:space="preserve">Крок 2. </w:t>
       </w:r>
       <w:r>
@@ -11295,7 +11406,15 @@
           <w:rFonts w:ascii="Times New Roman" w:eastAsiaTheme="minorEastAsia" w:hAnsi="Times New Roman" w:cs="Times New Roman"/>
           <w:sz w:val="28"/>
         </w:rPr>
-        <w:t>Для того, щоб даний алгоритм застосувати як перший етап 2-етапного алгоритму розв’язку CVRP необхідно внести модифікації пов’язані із обмеженнями «місткості» кластеру (оскільки обмеженою є місткість транспортних засобів)</w:t>
+        <w:t xml:space="preserve">Для того, щоб даний алгоритм застосувати як перший етап 2-етапного алгоритму розв’язку CVRP необхідно внести модифікації пов’язані із </w:t>
+      </w:r>
+      <w:r>
+        <w:rPr>
+          <w:rFonts w:ascii="Times New Roman" w:eastAsiaTheme="minorEastAsia" w:hAnsi="Times New Roman" w:cs="Times New Roman"/>
+          <w:sz w:val="28"/>
+        </w:rPr>
+        <w:lastRenderedPageBreak/>
+        <w:t>обмеженнями «місткості» кластеру (оскільки обмеженою є місткість транспортних засобів)</w:t>
       </w:r>
       <w:r>
         <w:rPr>
@@ -11608,7 +11727,6 @@
           <w:b/>
           <w:sz w:val="28"/>
         </w:rPr>
-        <w:lastRenderedPageBreak/>
         <w:t xml:space="preserve">Крок 4. </w:t>
       </w:r>
       <w:r>
@@ -12355,7 +12473,15 @@
           <w:rFonts w:ascii="Times New Roman" w:hAnsi="Times New Roman" w:cs="Times New Roman"/>
           <w:sz w:val="28"/>
         </w:rPr>
-        <w:t>. Модифікація полягала у</w:t>
+        <w:t xml:space="preserve">. </w:t>
+      </w:r>
+      <w:r>
+        <w:rPr>
+          <w:rFonts w:ascii="Times New Roman" w:hAnsi="Times New Roman" w:cs="Times New Roman"/>
+          <w:sz w:val="28"/>
+        </w:rPr>
+        <w:lastRenderedPageBreak/>
+        <w:t>Модифікація полягала у</w:t>
       </w:r>
       <w:r>
         <w:rPr>
@@ -12683,15 +12809,7 @@
           <w:rFonts w:ascii="Times New Roman" w:hAnsi="Times New Roman" w:cs="Times New Roman"/>
           <w:sz w:val="28"/>
         </w:rPr>
-        <w:t xml:space="preserve"> Початкові розв’язки формуються наступним чином: випадкові вершини із множини вершин додавались до кластеру до тих пір, поки дозволяє місткість кластеру. Як тільки кластер </w:t>
-      </w:r>
-      <w:r>
-        <w:rPr>
-          <w:rFonts w:ascii="Times New Roman" w:hAnsi="Times New Roman" w:cs="Times New Roman"/>
-          <w:sz w:val="28"/>
-        </w:rPr>
-        <w:lastRenderedPageBreak/>
-        <w:t>заповнюється, створюється новий, який так само заповнюється випадковим чином.</w:t>
+        <w:t xml:space="preserve"> Початкові розв’язки формуються наступним чином: випадкові вершини із множини вершин додавались до кластеру до тих пір, поки дозволяє місткість кластеру. Як тільки кластер заповнюється, створюється новий, який так само заповнюється випадковим чином.</w:t>
       </w:r>
     </w:p>
     <w:p>
@@ -12939,7 +13057,7 @@
           <v:shape id="_x0000_i1025" type="#_x0000_t75" style="width:466.5pt;height:214.5pt" o:ole="">
             <v:imagedata r:id="rId8" o:title=""/>
           </v:shape>
-          <o:OLEObject Type="Embed" ProgID="Visio.Drawing.11" ShapeID="_x0000_i1025" DrawAspect="Content" ObjectID="_1398716640" r:id="rId9"/>
+          <o:OLEObject Type="Embed" ProgID="Visio.Drawing.11" ShapeID="_x0000_i1025" DrawAspect="Content" ObjectID="_1398770654" r:id="rId9"/>
         </w:object>
       </w:r>
     </w:p>
@@ -12990,7 +13108,6 @@
           <w:rFonts w:ascii="Times New Roman" w:hAnsi="Times New Roman" w:cs="Times New Roman"/>
           <w:sz w:val="28"/>
         </w:rPr>
-        <w:lastRenderedPageBreak/>
         <w:t>Для розв’язання цієї проблемо було введено додатковий метод у стратегію пошуку сусідніх розв’язків. Цей метод полягає у випадков</w:t>
       </w:r>
       <w:r>
@@ -13030,7 +13147,7 @@
           <v:shape id="_x0000_i1026" type="#_x0000_t75" style="width:467.25pt;height:126pt" o:ole="">
             <v:imagedata r:id="rId10" o:title=""/>
           </v:shape>
-          <o:OLEObject Type="Embed" ProgID="Visio.Drawing.11" ShapeID="_x0000_i1026" DrawAspect="Content" ObjectID="_1398716641" r:id="rId11"/>
+          <o:OLEObject Type="Embed" ProgID="Visio.Drawing.11" ShapeID="_x0000_i1026" DrawAspect="Content" ObjectID="_1398770655" r:id="rId11"/>
         </w:object>
       </w:r>
       <w:r>
@@ -13139,7 +13256,15 @@
           <w:rFonts w:ascii="Times New Roman" w:hAnsi="Times New Roman" w:cs="Times New Roman"/>
           <w:sz w:val="28"/>
         </w:rPr>
-        <w:t>є таким самим як і другий етап даного алгоритму для розв’язання VRP</w:t>
+        <w:t xml:space="preserve">є таким самим як і другий етап даного </w:t>
+      </w:r>
+      <w:r>
+        <w:rPr>
+          <w:rFonts w:ascii="Times New Roman" w:hAnsi="Times New Roman" w:cs="Times New Roman"/>
+          <w:sz w:val="28"/>
+        </w:rPr>
+        <w:lastRenderedPageBreak/>
+        <w:t>алгоритму для розв’язання VRP</w:t>
       </w:r>
       <w:r>
         <w:rPr>
@@ -13219,6 +13344,7 @@
           <w:ilvl w:val="2"/>
           <w:numId w:val="13"/>
         </w:numPr>
+        <w:shd w:val="clear" w:color="auto" w:fill="D99594" w:themeFill="accent2" w:themeFillTint="99"/>
         <w:spacing w:line="360" w:lineRule="auto"/>
         <w:ind w:left="0" w:firstLine="709"/>
         <w:jc w:val="both"/>
@@ -13262,6 +13388,7 @@
           <w:ilvl w:val="1"/>
           <w:numId w:val="13"/>
         </w:numPr>
+        <w:shd w:val="clear" w:color="auto" w:fill="D99594" w:themeFill="accent2" w:themeFillTint="99"/>
         <w:spacing w:line="360" w:lineRule="auto"/>
         <w:ind w:left="0" w:firstLine="709"/>
         <w:jc w:val="both"/>
@@ -13285,6 +13412,7 @@
     <w:p>
       <w:pPr>
         <w:pStyle w:val="Heading2"/>
+        <w:shd w:val="clear" w:color="auto" w:fill="D99594" w:themeFill="accent2" w:themeFillTint="99"/>
         <w:spacing w:line="360" w:lineRule="auto"/>
         <w:ind w:firstLine="709"/>
         <w:jc w:val="both"/>
@@ -13327,6 +13455,7 @@
           <w:ilvl w:val="0"/>
           <w:numId w:val="13"/>
         </w:numPr>
+        <w:shd w:val="clear" w:color="auto" w:fill="D99594" w:themeFill="accent2" w:themeFillTint="99"/>
         <w:spacing w:before="0" w:after="360" w:line="360" w:lineRule="auto"/>
         <w:jc w:val="center"/>
         <w:rPr>
@@ -13354,6 +13483,7 @@
           <w:ilvl w:val="1"/>
           <w:numId w:val="13"/>
         </w:numPr>
+        <w:shd w:val="clear" w:color="auto" w:fill="D99594" w:themeFill="accent2" w:themeFillTint="99"/>
         <w:spacing w:line="360" w:lineRule="auto"/>
         <w:ind w:left="0" w:firstLine="708"/>
         <w:jc w:val="both"/>
@@ -13379,6 +13509,7 @@
     <w:p>
       <w:pPr>
         <w:pStyle w:val="Heading2"/>
+        <w:shd w:val="clear" w:color="auto" w:fill="D99594" w:themeFill="accent2" w:themeFillTint="99"/>
         <w:spacing w:line="360" w:lineRule="auto"/>
         <w:ind w:firstLine="709"/>
         <w:jc w:val="both"/>
@@ -18352,7 +18483,7 @@
                         <w:noProof/>
                         <w:sz w:val="24"/>
                       </w:rPr>
-                      <w:t>31</w:t>
+                      <w:t>10</w:t>
                     </w:r>
                     <w:r>
                       <w:rPr>
@@ -19185,10 +19316,7 @@
                 </w:p>
                 <w:p>
                   <w:r>
-                    <w:t xml:space="preserve"> </w:t>
-                  </w:r>
-                  <w:r>
-                    <w:t>–</w:t>
+                    <w:t xml:space="preserve"> –</w:t>
                   </w:r>
                 </w:p>
               </w:txbxContent>
@@ -20185,7 +20313,7 @@
   <w:abstractNum w:abstractNumId="8">
     <w:nsid w:val="2D9F79BF"/>
     <w:multiLevelType w:val="multilevel"/>
-    <w:tmpl w:val="F0D6FAA4"/>
+    <w:tmpl w:val="44B6466C"/>
     <w:lvl w:ilvl="0">
       <w:start w:val="1"/>
       <w:numFmt w:val="decimal"/>
@@ -20249,7 +20377,7 @@
       </w:pPr>
       <w:rPr>
         <w:rFonts w:ascii="Times New Roman" w:hAnsi="Times New Roman" w:cs="Times New Roman"/>
-        <w:b w:val="0"/>
+        <w:b/>
         <w:bCs w:val="0"/>
         <w:i w:val="0"/>
         <w:iCs w:val="0"/>
@@ -23528,7 +23656,7 @@
 </file>
 
 <file path=customXml/itemProps1.xml><?xml version="1.0" encoding="utf-8"?>
-<ds:datastoreItem xmlns:ds="http://schemas.openxmlformats.org/officeDocument/2006/customXml" ds:itemID="{8E9EBD34-4E90-439C-ACF7-2B4279A22803}">
+<ds:datastoreItem xmlns:ds="http://schemas.openxmlformats.org/officeDocument/2006/customXml" ds:itemID="{BF07ED08-7931-4788-AB3F-CDD14844C75D}">
   <ds:schemaRefs>
     <ds:schemaRef ds:uri="http://schemas.openxmlformats.org/officeDocument/2006/bibliography"/>
   </ds:schemaRefs>

</xml_diff>

<commit_message>
Explanatory notes - software part added
</commit_message>
<xml_diff>
--- a/ExplanatoryNoteInd_1.docx
+++ b/ExplanatoryNoteInd_1.docx
@@ -197,7 +197,7 @@
           <w:szCs w:val="28"/>
           <w:lang w:eastAsia="ru-RU"/>
         </w:rPr>
-        <w:t>Комплексний д</w:t>
+        <w:t>Індивідуальна частина № 1 присвячена складанню плану перевезень однорідної продукції із урахування вантажомісткості транспортних засобів</w:t>
       </w:r>
       <w:r>
         <w:rPr>
@@ -206,7 +206,7 @@
           <w:szCs w:val="28"/>
           <w:lang w:eastAsia="ru-RU"/>
         </w:rPr>
-        <w:t xml:space="preserve">ипломний проект присвячений </w:t>
+        <w:t xml:space="preserve"> та визначенню оптимальної кількості транспортних засобів для здійснення цих перевезень</w:t>
       </w:r>
       <w:r>
         <w:rPr>
@@ -215,7 +215,7 @@
           <w:szCs w:val="28"/>
           <w:lang w:eastAsia="ru-RU"/>
         </w:rPr>
-        <w:t>комплексу задач складання плану перевезень продукції із метою зменшення витрат на перевезення. Індивідуальна частина № 1 присвячена складанню плану перевезень однорідної продукції із урахування вантажомісткості транспортних засобів.</w:t>
+        <w:t>.</w:t>
       </w:r>
     </w:p>
     <w:p>
@@ -227,7 +227,7 @@
           <w:rFonts w:ascii="Times New Roman" w:eastAsia="Times New Roman" w:hAnsi="Times New Roman" w:cs="Times New Roman"/>
           <w:sz w:val="28"/>
           <w:szCs w:val="28"/>
-          <w:lang w:eastAsia="ar-SA"/>
+          <w:lang w:eastAsia="ru-RU"/>
         </w:rPr>
       </w:pPr>
       <w:r>
@@ -235,54 +235,9 @@
           <w:rFonts w:ascii="Times New Roman" w:eastAsia="Times New Roman" w:hAnsi="Times New Roman" w:cs="Times New Roman"/>
           <w:sz w:val="28"/>
           <w:szCs w:val="28"/>
-          <w:lang w:eastAsia="ar-SA"/>
-        </w:rPr>
-        <w:t xml:space="preserve">У розділі </w:t>
-      </w:r>
-      <w:r>
-        <w:rPr>
-          <w:rFonts w:ascii="Times New Roman" w:eastAsia="Times New Roman" w:hAnsi="Times New Roman" w:cs="Times New Roman"/>
-          <w:sz w:val="28"/>
-          <w:szCs w:val="28"/>
-          <w:lang w:eastAsia="ar-SA"/>
-        </w:rPr>
-        <w:t>з математичного забезпечення наведена математична постановка задачі,</w:t>
-      </w:r>
-      <w:r>
-        <w:rPr>
-          <w:rFonts w:ascii="Times New Roman" w:eastAsia="Times New Roman" w:hAnsi="Times New Roman" w:cs="Times New Roman"/>
-          <w:sz w:val="28"/>
-          <w:szCs w:val="28"/>
-          <w:lang w:eastAsia="ar-SA"/>
-        </w:rPr>
-        <w:t xml:space="preserve"> обґрунтовано </w:t>
-      </w:r>
-      <w:r>
-        <w:rPr>
-          <w:rFonts w:ascii="Times New Roman" w:eastAsia="Times New Roman" w:hAnsi="Times New Roman" w:cs="Times New Roman"/>
-          <w:sz w:val="28"/>
-          <w:szCs w:val="28"/>
-          <w:lang w:eastAsia="ar-SA"/>
-        </w:rPr>
-        <w:t>обрані підході для розв’язання</w:t>
-      </w:r>
-      <w:r>
-        <w:rPr>
-          <w:rFonts w:ascii="Times New Roman" w:eastAsia="Times New Roman" w:hAnsi="Times New Roman" w:cs="Times New Roman"/>
-          <w:sz w:val="28"/>
-          <w:szCs w:val="28"/>
-          <w:lang w:eastAsia="ar-SA"/>
-        </w:rPr>
-        <w:t xml:space="preserve">. </w:t>
-      </w:r>
-      <w:r>
-        <w:rPr>
-          <w:rFonts w:ascii="Times New Roman" w:eastAsia="Times New Roman" w:hAnsi="Times New Roman" w:cs="Times New Roman"/>
-          <w:sz w:val="28"/>
-          <w:szCs w:val="28"/>
-          <w:lang w:eastAsia="ar-SA"/>
-        </w:rPr>
-        <w:t>Були розроблені алгоритм для розв’язання задачі складання плану перевезень однорідної продукції із урахуванням вантажомісткості транспортних засобів. Проведено порівняльний аналіз алгоритмів на основі отриманих експериментальних даних.</w:t>
+          <w:lang w:eastAsia="ru-RU"/>
+        </w:rPr>
+        <w:t>У розділі загальних положень наведена постановка задачі.</w:t>
       </w:r>
     </w:p>
     <w:p>
@@ -304,7 +259,7 @@
           <w:szCs w:val="28"/>
           <w:lang w:eastAsia="ar-SA"/>
         </w:rPr>
-        <w:t xml:space="preserve">У </w:t>
+        <w:t xml:space="preserve">У розділі </w:t>
       </w:r>
       <w:r>
         <w:rPr>
@@ -313,7 +268,7 @@
           <w:szCs w:val="28"/>
           <w:lang w:eastAsia="ar-SA"/>
         </w:rPr>
-        <w:t>технологічному розділі</w:t>
+        <w:t>з математичного забезпечення наведена математична постановка задачі,</w:t>
       </w:r>
       <w:r>
         <w:rPr>
@@ -322,7 +277,7 @@
           <w:szCs w:val="28"/>
           <w:lang w:eastAsia="ar-SA"/>
         </w:rPr>
-        <w:t xml:space="preserve"> </w:t>
+        <w:t xml:space="preserve"> обґрунтовано </w:t>
       </w:r>
       <w:r>
         <w:rPr>
@@ -331,17 +286,7 @@
           <w:szCs w:val="28"/>
           <w:lang w:eastAsia="ar-SA"/>
         </w:rPr>
-        <w:t xml:space="preserve">наведена </w:t>
-      </w:r>
-      <w:r>
-        <w:rPr>
-          <w:rFonts w:ascii="Times New Roman" w:eastAsia="Times New Roman" w:hAnsi="Times New Roman" w:cs="Times New Roman"/>
-          <w:sz w:val="28"/>
-          <w:szCs w:val="28"/>
-          <w:highlight w:val="yellow"/>
-          <w:lang w:eastAsia="ar-SA"/>
-        </w:rPr>
-        <w:t>інструкція користувача</w:t>
+        <w:t>обрані підході для розв’язання</w:t>
       </w:r>
       <w:r>
         <w:rPr>
@@ -350,7 +295,16 @@
           <w:szCs w:val="28"/>
           <w:lang w:eastAsia="ar-SA"/>
         </w:rPr>
-        <w:t>.</w:t>
+        <w:t xml:space="preserve">. </w:t>
+      </w:r>
+      <w:r>
+        <w:rPr>
+          <w:rFonts w:ascii="Times New Roman" w:eastAsia="Times New Roman" w:hAnsi="Times New Roman" w:cs="Times New Roman"/>
+          <w:sz w:val="28"/>
+          <w:szCs w:val="28"/>
+          <w:lang w:eastAsia="ar-SA"/>
+        </w:rPr>
+        <w:t>Були розроблені алгоритм для розв’язання задачі складання плану перевезень однорідної продукції із урахуванням вантажомісткості транспортних засобів. Проведено порівняльний аналіз алгоритмів на основі отриманих експериментальних даних.</w:t>
       </w:r>
     </w:p>
     <w:p>
@@ -372,6 +326,82 @@
           <w:szCs w:val="28"/>
           <w:lang w:eastAsia="ar-SA"/>
         </w:rPr>
+        <w:t xml:space="preserve">У </w:t>
+      </w:r>
+      <w:r>
+        <w:rPr>
+          <w:rFonts w:ascii="Times New Roman" w:eastAsia="Times New Roman" w:hAnsi="Times New Roman" w:cs="Times New Roman"/>
+          <w:sz w:val="28"/>
+          <w:szCs w:val="28"/>
+          <w:lang w:eastAsia="ar-SA"/>
+        </w:rPr>
+        <w:t>технологічному розділі</w:t>
+      </w:r>
+      <w:r>
+        <w:rPr>
+          <w:rFonts w:ascii="Times New Roman" w:eastAsia="Times New Roman" w:hAnsi="Times New Roman" w:cs="Times New Roman"/>
+          <w:sz w:val="28"/>
+          <w:szCs w:val="28"/>
+          <w:lang w:eastAsia="ar-SA"/>
+        </w:rPr>
+        <w:t xml:space="preserve"> </w:t>
+      </w:r>
+      <w:r>
+        <w:rPr>
+          <w:rFonts w:ascii="Times New Roman" w:eastAsia="Times New Roman" w:hAnsi="Times New Roman" w:cs="Times New Roman"/>
+          <w:sz w:val="28"/>
+          <w:szCs w:val="28"/>
+          <w:lang w:eastAsia="ar-SA"/>
+        </w:rPr>
+        <w:t xml:space="preserve">наведена </w:t>
+      </w:r>
+      <w:r>
+        <w:rPr>
+          <w:rFonts w:ascii="Times New Roman" w:eastAsia="Times New Roman" w:hAnsi="Times New Roman" w:cs="Times New Roman"/>
+          <w:sz w:val="28"/>
+          <w:szCs w:val="28"/>
+          <w:lang w:eastAsia="ar-SA"/>
+        </w:rPr>
+        <w:t>інструкція користувача</w:t>
+      </w:r>
+      <w:r>
+        <w:rPr>
+          <w:rFonts w:ascii="Times New Roman" w:eastAsia="Times New Roman" w:hAnsi="Times New Roman" w:cs="Times New Roman"/>
+          <w:sz w:val="28"/>
+          <w:szCs w:val="28"/>
+          <w:lang w:eastAsia="ar-SA"/>
+        </w:rPr>
+        <w:t xml:space="preserve"> та наведена методика випробувань програмного продукту</w:t>
+      </w:r>
+      <w:r>
+        <w:rPr>
+          <w:rFonts w:ascii="Times New Roman" w:eastAsia="Times New Roman" w:hAnsi="Times New Roman" w:cs="Times New Roman"/>
+          <w:sz w:val="28"/>
+          <w:szCs w:val="28"/>
+          <w:lang w:eastAsia="ar-SA"/>
+        </w:rPr>
+        <w:t>.</w:t>
+      </w:r>
+    </w:p>
+    <w:p>
+      <w:pPr>
+        <w:spacing w:after="0" w:line="360" w:lineRule="auto"/>
+        <w:ind w:firstLine="723"/>
+        <w:jc w:val="both"/>
+        <w:rPr>
+          <w:rFonts w:ascii="Times New Roman" w:eastAsia="Times New Roman" w:hAnsi="Times New Roman" w:cs="Times New Roman"/>
+          <w:sz w:val="28"/>
+          <w:szCs w:val="28"/>
+          <w:lang w:eastAsia="ar-SA"/>
+        </w:rPr>
+      </w:pPr>
+      <w:r>
+        <w:rPr>
+          <w:rFonts w:ascii="Times New Roman" w:eastAsia="Times New Roman" w:hAnsi="Times New Roman" w:cs="Times New Roman"/>
+          <w:sz w:val="28"/>
+          <w:szCs w:val="28"/>
+          <w:lang w:eastAsia="ar-SA"/>
+        </w:rPr>
         <w:t xml:space="preserve">У розділі з охорони праці наведені гігієнічні норми </w:t>
       </w:r>
       <w:r>
@@ -484,7 +514,25 @@
           <w:szCs w:val="28"/>
           <w:lang w:eastAsia="ar-SA"/>
         </w:rPr>
-        <w:t>ОГО СУСІДА, ЕВРИСТИЧНІ МЕТОДИ, БДЖОЛИНИЙ АЛГОРИТМ, ЗАДАЧА КОМІВОЯЖЕРА.</w:t>
+        <w:t xml:space="preserve">ОГО СУСІДА, </w:t>
+      </w:r>
+      <w:r>
+        <w:rPr>
+          <w:rFonts w:ascii="Times New Roman" w:eastAsia="Times New Roman" w:hAnsi="Times New Roman" w:cs="Times New Roman"/>
+          <w:sz w:val="28"/>
+          <w:szCs w:val="28"/>
+          <w:lang w:val="en-US" w:eastAsia="ar-SA"/>
+        </w:rPr>
+        <w:t>МЕТАЕВРИСТИКА</w:t>
+      </w:r>
+      <w:r>
+        <w:rPr>
+          <w:rFonts w:ascii="Times New Roman" w:eastAsia="Times New Roman" w:hAnsi="Times New Roman" w:cs="Times New Roman"/>
+          <w:sz w:val="28"/>
+          <w:szCs w:val="28"/>
+          <w:lang w:eastAsia="ar-SA"/>
+        </w:rPr>
+        <w:t>, БДЖОЛИНИЙ АЛГОРИТМ, ЗАДАЧА КОМІВОЯЖЕРА.</w:t>
       </w:r>
     </w:p>
     <w:p>
@@ -552,15 +600,18 @@
           <w:lang w:val="en-US" w:eastAsia="ar-SA"/>
         </w:rPr>
       </w:pPr>
+      <w:proofErr w:type="gramStart"/>
       <w:r>
         <w:rPr>
           <w:rFonts w:ascii="Times New Roman" w:eastAsia="Times New Roman" w:hAnsi="Times New Roman" w:cs="Times New Roman"/>
+          <w:b/>
           <w:sz w:val="28"/>
           <w:szCs w:val="28"/>
           <w:lang w:val="en-US" w:eastAsia="ar-SA"/>
         </w:rPr>
-        <w:t xml:space="preserve">ROUTE, </w:t>
-      </w:r>
+        <w:t>The structure and scope of paper.</w:t>
+      </w:r>
+      <w:proofErr w:type="gramEnd"/>
       <w:r>
         <w:rPr>
           <w:rFonts w:ascii="Times New Roman" w:eastAsia="Times New Roman" w:hAnsi="Times New Roman" w:cs="Times New Roman"/>
@@ -568,7 +619,7 @@
           <w:szCs w:val="28"/>
           <w:lang w:val="en-US" w:eastAsia="ar-SA"/>
         </w:rPr>
-        <w:t>LOOP</w:t>
+        <w:t xml:space="preserve"> Explanatory note </w:t>
       </w:r>
       <w:r>
         <w:rPr>
@@ -577,7 +628,206 @@
           <w:szCs w:val="28"/>
           <w:lang w:val="en-US" w:eastAsia="ar-SA"/>
         </w:rPr>
-        <w:t xml:space="preserve">, VEHICLE ROUTING PROBLEM, </w:t>
+        <w:t>of the individual</w:t>
+      </w:r>
+      <w:r>
+        <w:rPr>
+          <w:rFonts w:ascii="Times New Roman" w:eastAsia="Times New Roman" w:hAnsi="Times New Roman" w:cs="Times New Roman"/>
+          <w:sz w:val="28"/>
+          <w:szCs w:val="28"/>
+          <w:lang w:val="en-US" w:eastAsia="ar-SA"/>
+        </w:rPr>
+        <w:t xml:space="preserve"> part </w:t>
+      </w:r>
+      <w:r>
+        <w:rPr>
+          <w:rFonts w:ascii="Times New Roman" w:eastAsia="Times New Roman" w:hAnsi="Times New Roman" w:cs="Times New Roman"/>
+          <w:sz w:val="28"/>
+          <w:szCs w:val="28"/>
+          <w:lang w:val="ru-RU" w:eastAsia="ar-SA"/>
+        </w:rPr>
+        <w:t xml:space="preserve">№ 1 </w:t>
+      </w:r>
+      <w:r>
+        <w:rPr>
+          <w:rFonts w:ascii="Times New Roman" w:eastAsia="Times New Roman" w:hAnsi="Times New Roman" w:cs="Times New Roman"/>
+          <w:sz w:val="28"/>
+          <w:szCs w:val="28"/>
+          <w:lang w:val="en-US" w:eastAsia="ar-SA"/>
+        </w:rPr>
+        <w:t xml:space="preserve">of the complex </w:t>
+      </w:r>
+      <w:r>
+        <w:rPr>
+          <w:rFonts w:ascii="Times New Roman" w:eastAsia="Times New Roman" w:hAnsi="Times New Roman" w:cs="Times New Roman"/>
+          <w:sz w:val="28"/>
+          <w:szCs w:val="28"/>
+          <w:lang w:val="en-US" w:eastAsia="ar-SA"/>
+        </w:rPr>
+        <w:t>thesis</w:t>
+      </w:r>
+      <w:r>
+        <w:rPr>
+          <w:rFonts w:ascii="Times New Roman" w:eastAsia="Times New Roman" w:hAnsi="Times New Roman" w:cs="Times New Roman"/>
+          <w:sz w:val="28"/>
+          <w:szCs w:val="28"/>
+          <w:lang w:val="en-US" w:eastAsia="ar-SA"/>
+        </w:rPr>
+        <w:t xml:space="preserve"> project consists of </w:t>
+      </w:r>
+      <w:r>
+        <w:rPr>
+          <w:rFonts w:ascii="Times New Roman" w:eastAsia="Times New Roman" w:hAnsi="Times New Roman" w:cs="Times New Roman"/>
+          <w:sz w:val="28"/>
+          <w:szCs w:val="28"/>
+          <w:highlight w:val="green"/>
+          <w:lang w:val="en-US" w:eastAsia="ar-SA"/>
+        </w:rPr>
+        <w:t>4</w:t>
+      </w:r>
+      <w:r>
+        <w:rPr>
+          <w:rFonts w:ascii="Times New Roman" w:eastAsia="Times New Roman" w:hAnsi="Times New Roman" w:cs="Times New Roman"/>
+          <w:sz w:val="28"/>
+          <w:szCs w:val="28"/>
+          <w:lang w:val="en-US" w:eastAsia="ar-SA"/>
+        </w:rPr>
+        <w:t xml:space="preserve"> sections, contains </w:t>
+      </w:r>
+      <w:r>
+        <w:rPr>
+          <w:rFonts w:ascii="Times New Roman" w:eastAsia="Times New Roman" w:hAnsi="Times New Roman" w:cs="Times New Roman"/>
+          <w:sz w:val="28"/>
+          <w:szCs w:val="28"/>
+          <w:highlight w:val="green"/>
+          <w:lang w:val="en-US" w:eastAsia="ar-SA"/>
+        </w:rPr>
+        <w:t>112</w:t>
+      </w:r>
+      <w:r>
+        <w:rPr>
+          <w:rFonts w:ascii="Times New Roman" w:eastAsia="Times New Roman" w:hAnsi="Times New Roman" w:cs="Times New Roman"/>
+          <w:sz w:val="28"/>
+          <w:szCs w:val="28"/>
+          <w:lang w:val="en-US" w:eastAsia="ar-SA"/>
+        </w:rPr>
+        <w:t xml:space="preserve"> pages, </w:t>
+      </w:r>
+      <w:r>
+        <w:rPr>
+          <w:rFonts w:ascii="Times New Roman" w:eastAsia="Times New Roman" w:hAnsi="Times New Roman" w:cs="Times New Roman"/>
+          <w:sz w:val="28"/>
+          <w:szCs w:val="28"/>
+          <w:highlight w:val="green"/>
+          <w:lang w:val="en-US" w:eastAsia="ar-SA"/>
+        </w:rPr>
+        <w:t>10</w:t>
+      </w:r>
+      <w:r>
+        <w:rPr>
+          <w:rFonts w:ascii="Times New Roman" w:eastAsia="Times New Roman" w:hAnsi="Times New Roman" w:cs="Times New Roman"/>
+          <w:sz w:val="28"/>
+          <w:szCs w:val="28"/>
+          <w:lang w:val="en-US" w:eastAsia="ar-SA"/>
+        </w:rPr>
+        <w:t xml:space="preserve"> figures, </w:t>
+      </w:r>
+      <w:r>
+        <w:rPr>
+          <w:rFonts w:ascii="Times New Roman" w:eastAsia="Times New Roman" w:hAnsi="Times New Roman" w:cs="Times New Roman"/>
+          <w:sz w:val="28"/>
+          <w:szCs w:val="28"/>
+          <w:highlight w:val="green"/>
+          <w:lang w:val="en-US" w:eastAsia="ar-SA"/>
+        </w:rPr>
+        <w:t>13</w:t>
+      </w:r>
+      <w:r>
+        <w:rPr>
+          <w:rFonts w:ascii="Times New Roman" w:eastAsia="Times New Roman" w:hAnsi="Times New Roman" w:cs="Times New Roman"/>
+          <w:sz w:val="28"/>
+          <w:szCs w:val="28"/>
+          <w:lang w:val="en-US" w:eastAsia="ar-SA"/>
+        </w:rPr>
+        <w:t xml:space="preserve"> tables, </w:t>
+      </w:r>
+      <w:r>
+        <w:rPr>
+          <w:rFonts w:ascii="Times New Roman" w:eastAsia="Times New Roman" w:hAnsi="Times New Roman" w:cs="Times New Roman"/>
+          <w:sz w:val="28"/>
+          <w:szCs w:val="28"/>
+          <w:highlight w:val="green"/>
+          <w:lang w:val="en-US" w:eastAsia="ar-SA"/>
+        </w:rPr>
+        <w:t>3</w:t>
+      </w:r>
+      <w:r>
+        <w:rPr>
+          <w:rFonts w:ascii="Times New Roman" w:eastAsia="Times New Roman" w:hAnsi="Times New Roman" w:cs="Times New Roman"/>
+          <w:sz w:val="28"/>
+          <w:szCs w:val="28"/>
+          <w:lang w:val="en-US" w:eastAsia="ar-SA"/>
+        </w:rPr>
+        <w:t xml:space="preserve"> appendices, </w:t>
+      </w:r>
+      <w:r>
+        <w:rPr>
+          <w:rFonts w:ascii="Times New Roman" w:eastAsia="Times New Roman" w:hAnsi="Times New Roman" w:cs="Times New Roman"/>
+          <w:sz w:val="28"/>
+          <w:szCs w:val="28"/>
+          <w:highlight w:val="green"/>
+          <w:lang w:val="en-US" w:eastAsia="ar-SA"/>
+        </w:rPr>
+        <w:t>21</w:t>
+      </w:r>
+      <w:r>
+        <w:rPr>
+          <w:rFonts w:ascii="Times New Roman" w:eastAsia="Times New Roman" w:hAnsi="Times New Roman" w:cs="Times New Roman"/>
+          <w:sz w:val="28"/>
+          <w:szCs w:val="28"/>
+          <w:lang w:val="en-US" w:eastAsia="ar-SA"/>
+        </w:rPr>
+        <w:t xml:space="preserve"> references.</w:t>
+      </w:r>
+    </w:p>
+    <w:p>
+      <w:pPr>
+        <w:spacing w:after="0" w:line="360" w:lineRule="auto"/>
+        <w:ind w:firstLine="723"/>
+        <w:jc w:val="both"/>
+        <w:rPr>
+          <w:rFonts w:ascii="Times New Roman" w:eastAsia="Times New Roman" w:hAnsi="Times New Roman" w:cs="Times New Roman"/>
+          <w:sz w:val="28"/>
+          <w:szCs w:val="28"/>
+          <w:lang w:val="ru-RU" w:eastAsia="ar-SA"/>
+        </w:rPr>
+      </w:pPr>
+      <w:r>
+        <w:rPr>
+          <w:rFonts w:ascii="Times New Roman" w:eastAsia="Times New Roman" w:hAnsi="Times New Roman" w:cs="Times New Roman"/>
+          <w:sz w:val="28"/>
+          <w:szCs w:val="28"/>
+          <w:lang w:val="en-US" w:eastAsia="ar-SA"/>
+        </w:rPr>
+        <w:t>The individual part № 1 devoted to scheduling transportation of</w:t>
+      </w:r>
+      <w:r>
+        <w:rPr>
+          <w:rFonts w:ascii="Times New Roman" w:eastAsia="Times New Roman" w:hAnsi="Times New Roman" w:cs="Times New Roman"/>
+          <w:sz w:val="28"/>
+          <w:szCs w:val="28"/>
+          <w:lang w:val="en-US" w:eastAsia="ar-SA"/>
+        </w:rPr>
+        <w:t xml:space="preserve"> homogenous goods</w:t>
+      </w:r>
+      <w:r>
+        <w:rPr>
+          <w:rFonts w:ascii="Times New Roman" w:eastAsia="Times New Roman" w:hAnsi="Times New Roman" w:cs="Times New Roman"/>
+          <w:sz w:val="28"/>
+          <w:szCs w:val="28"/>
+          <w:lang w:val="en-US" w:eastAsia="ar-SA"/>
+        </w:rPr>
+        <w:t xml:space="preserve"> in consideration of cargo capacity of vehicle</w:t>
       </w:r>
       <w:r>
         <w:rPr>
@@ -586,7 +836,7 @@
           <w:szCs w:val="28"/>
           <w:lang w:eastAsia="ar-SA"/>
         </w:rPr>
-        <w:t>CAPACITY,</w:t>
+        <w:t>s</w:t>
       </w:r>
       <w:r>
         <w:rPr>
@@ -595,17 +845,21 @@
           <w:szCs w:val="28"/>
           <w:lang w:val="en-US" w:eastAsia="ar-SA"/>
         </w:rPr>
-        <w:t xml:space="preserve"> </w:t>
-      </w:r>
-      <w:r>
+        <w:t xml:space="preserve"> and to determination of the optimal number of vehicles.</w:t>
+      </w:r>
+    </w:p>
+    <w:p>
+      <w:pPr>
+        <w:spacing w:after="0" w:line="360" w:lineRule="auto"/>
+        <w:ind w:firstLine="723"/>
+        <w:jc w:val="both"/>
         <w:rPr>
           <w:rFonts w:ascii="Times New Roman" w:eastAsia="Times New Roman" w:hAnsi="Times New Roman" w:cs="Times New Roman"/>
           <w:sz w:val="28"/>
           <w:szCs w:val="28"/>
           <w:lang w:val="en-US" w:eastAsia="ar-SA"/>
         </w:rPr>
-        <w:t xml:space="preserve">DATA CLUSTERING, </w:t>
-      </w:r>
+      </w:pPr>
       <w:r>
         <w:rPr>
           <w:rFonts w:ascii="Times New Roman" w:eastAsia="Times New Roman" w:hAnsi="Times New Roman" w:cs="Times New Roman"/>
@@ -613,7 +867,212 @@
           <w:szCs w:val="28"/>
           <w:lang w:val="en-US" w:eastAsia="ar-SA"/>
         </w:rPr>
-        <w:t>NEAR-NEIGHBOR CHAIN</w:t>
+        <w:t>In the part of general provisions problem formulation is given.</w:t>
+      </w:r>
+    </w:p>
+    <w:p>
+      <w:pPr>
+        <w:spacing w:after="0" w:line="360" w:lineRule="auto"/>
+        <w:ind w:firstLine="723"/>
+        <w:jc w:val="both"/>
+        <w:rPr>
+          <w:rFonts w:ascii="Times New Roman" w:eastAsia="Times New Roman" w:hAnsi="Times New Roman" w:cs="Times New Roman"/>
+          <w:sz w:val="28"/>
+          <w:szCs w:val="28"/>
+          <w:lang w:val="en-US" w:eastAsia="ar-SA"/>
+        </w:rPr>
+      </w:pPr>
+      <w:r>
+        <w:rPr>
+          <w:rFonts w:ascii="Times New Roman" w:eastAsia="Times New Roman" w:hAnsi="Times New Roman" w:cs="Times New Roman"/>
+          <w:sz w:val="28"/>
+          <w:szCs w:val="28"/>
+          <w:lang w:val="en-US" w:eastAsia="ar-SA"/>
+        </w:rPr>
+        <w:t xml:space="preserve">The section of mathematical support contains mathematical formulation of the problem and approaches to problem solving reasoning. Algorithms for solving the problem of the </w:t>
+      </w:r>
+      <w:r>
+        <w:rPr>
+          <w:rFonts w:ascii="Times New Roman" w:eastAsia="Times New Roman" w:hAnsi="Times New Roman" w:cs="Times New Roman"/>
+          <w:sz w:val="28"/>
+          <w:szCs w:val="28"/>
+          <w:lang w:val="en-US" w:eastAsia="ar-SA"/>
+        </w:rPr>
+        <w:t>homogenous</w:t>
+      </w:r>
+      <w:r>
+        <w:rPr>
+          <w:rFonts w:ascii="Times New Roman" w:eastAsia="Times New Roman" w:hAnsi="Times New Roman" w:cs="Times New Roman"/>
+          <w:sz w:val="28"/>
+          <w:szCs w:val="28"/>
+          <w:lang w:val="en-US" w:eastAsia="ar-SA"/>
+        </w:rPr>
+        <w:t xml:space="preserve"> products transporting</w:t>
+      </w:r>
+      <w:r>
+        <w:rPr>
+          <w:rFonts w:ascii="Times New Roman" w:eastAsia="Times New Roman" w:hAnsi="Times New Roman" w:cs="Times New Roman"/>
+          <w:sz w:val="28"/>
+          <w:szCs w:val="28"/>
+          <w:lang w:val="en-US" w:eastAsia="ar-SA"/>
+        </w:rPr>
+        <w:t xml:space="preserve"> in consideration of cargo capacity of vehicles</w:t>
+      </w:r>
+      <w:r>
+        <w:rPr>
+          <w:rFonts w:ascii="Times New Roman" w:eastAsia="Times New Roman" w:hAnsi="Times New Roman" w:cs="Times New Roman"/>
+          <w:sz w:val="28"/>
+          <w:szCs w:val="28"/>
+          <w:lang w:val="en-US" w:eastAsia="ar-SA"/>
+        </w:rPr>
+        <w:t xml:space="preserve"> were developed</w:t>
+      </w:r>
+      <w:r>
+        <w:rPr>
+          <w:rFonts w:ascii="Times New Roman" w:eastAsia="Times New Roman" w:hAnsi="Times New Roman" w:cs="Times New Roman"/>
+          <w:sz w:val="28"/>
+          <w:szCs w:val="28"/>
+          <w:lang w:val="en-US" w:eastAsia="ar-SA"/>
+        </w:rPr>
+        <w:t>.</w:t>
+      </w:r>
+      <w:r>
+        <w:rPr>
+          <w:rFonts w:ascii="Times New Roman" w:eastAsia="Times New Roman" w:hAnsi="Times New Roman" w:cs="Times New Roman"/>
+          <w:sz w:val="28"/>
+          <w:szCs w:val="28"/>
+          <w:lang w:val="en-US" w:eastAsia="ar-SA"/>
+        </w:rPr>
+        <w:t xml:space="preserve"> </w:t>
+      </w:r>
+      <w:r>
+        <w:rPr>
+          <w:rFonts w:ascii="Times New Roman" w:eastAsia="Times New Roman" w:hAnsi="Times New Roman" w:cs="Times New Roman"/>
+          <w:sz w:val="28"/>
+          <w:szCs w:val="28"/>
+          <w:lang w:val="en-US" w:eastAsia="ar-SA"/>
+        </w:rPr>
+        <w:t>A</w:t>
+      </w:r>
+      <w:r>
+        <w:rPr>
+          <w:rFonts w:ascii="Times New Roman" w:eastAsia="Times New Roman" w:hAnsi="Times New Roman" w:cs="Times New Roman"/>
+          <w:sz w:val="28"/>
+          <w:szCs w:val="28"/>
+          <w:lang w:val="en-US" w:eastAsia="ar-SA"/>
+        </w:rPr>
+        <w:t xml:space="preserve"> comparative analysis based on experimental data was performed.</w:t>
+      </w:r>
+    </w:p>
+    <w:p>
+      <w:pPr>
+        <w:spacing w:after="0" w:line="360" w:lineRule="auto"/>
+        <w:ind w:firstLine="723"/>
+        <w:jc w:val="both"/>
+        <w:rPr>
+          <w:rFonts w:ascii="Times New Roman" w:eastAsia="Times New Roman" w:hAnsi="Times New Roman" w:cs="Times New Roman"/>
+          <w:sz w:val="28"/>
+          <w:szCs w:val="28"/>
+          <w:lang w:val="en-US" w:eastAsia="ar-SA"/>
+        </w:rPr>
+      </w:pPr>
+      <w:r>
+        <w:rPr>
+          <w:rFonts w:ascii="Times New Roman" w:eastAsia="Times New Roman" w:hAnsi="Times New Roman" w:cs="Times New Roman"/>
+          <w:sz w:val="28"/>
+          <w:szCs w:val="28"/>
+          <w:lang w:val="en-US" w:eastAsia="ar-SA"/>
+        </w:rPr>
+        <w:t xml:space="preserve">The </w:t>
+      </w:r>
+      <w:r>
+        <w:rPr>
+          <w:rFonts w:ascii="Times New Roman" w:eastAsia="Times New Roman" w:hAnsi="Times New Roman" w:cs="Times New Roman"/>
+          <w:sz w:val="28"/>
+          <w:szCs w:val="28"/>
+          <w:lang w:val="en-US" w:eastAsia="ar-SA"/>
+        </w:rPr>
+        <w:t>technological</w:t>
+      </w:r>
+      <w:r>
+        <w:rPr>
+          <w:rFonts w:ascii="Times New Roman" w:eastAsia="Times New Roman" w:hAnsi="Times New Roman" w:cs="Times New Roman"/>
+          <w:sz w:val="28"/>
+          <w:szCs w:val="28"/>
+          <w:lang w:val="en-US" w:eastAsia="ar-SA"/>
+        </w:rPr>
+        <w:t xml:space="preserve"> part</w:t>
+      </w:r>
+      <w:r>
+        <w:rPr>
+          <w:rFonts w:ascii="Times New Roman" w:eastAsia="Times New Roman" w:hAnsi="Times New Roman" w:cs="Times New Roman"/>
+          <w:sz w:val="28"/>
+          <w:szCs w:val="28"/>
+          <w:lang w:val="en-US" w:eastAsia="ar-SA"/>
+        </w:rPr>
+        <w:t xml:space="preserve"> contains user guide and software test methodology.</w:t>
+      </w:r>
+    </w:p>
+    <w:p>
+      <w:pPr>
+        <w:spacing w:after="0" w:line="360" w:lineRule="auto"/>
+        <w:ind w:firstLine="708"/>
+        <w:jc w:val="both"/>
+        <w:rPr>
+          <w:rFonts w:ascii="Times New Roman" w:eastAsia="Times New Roman" w:hAnsi="Times New Roman" w:cs="Times New Roman"/>
+          <w:sz w:val="28"/>
+          <w:szCs w:val="28"/>
+          <w:lang w:val="en-US" w:eastAsia="ar-SA"/>
+        </w:rPr>
+      </w:pPr>
+      <w:r>
+        <w:rPr>
+          <w:rFonts w:ascii="Times New Roman" w:eastAsia="Times New Roman" w:hAnsi="Times New Roman" w:cs="Times New Roman"/>
+          <w:sz w:val="28"/>
+          <w:szCs w:val="28"/>
+          <w:lang w:val="en-US" w:eastAsia="ar-SA"/>
+        </w:rPr>
+        <w:t>In the section of labor protection hygiene requirements to the room, where computers are used, are given.</w:t>
+      </w:r>
+    </w:p>
+    <w:p>
+      <w:pPr>
+        <w:spacing w:before="360" w:after="0" w:line="360" w:lineRule="auto"/>
+        <w:ind w:firstLine="723"/>
+        <w:jc w:val="both"/>
+        <w:rPr>
+          <w:rFonts w:ascii="Times New Roman" w:eastAsia="Times New Roman" w:hAnsi="Times New Roman" w:cs="Times New Roman"/>
+          <w:sz w:val="28"/>
+          <w:szCs w:val="28"/>
+          <w:lang w:val="en-US" w:eastAsia="ar-SA"/>
+        </w:rPr>
+      </w:pPr>
+      <w:r>
+        <w:rPr>
+          <w:rFonts w:ascii="Times New Roman" w:eastAsia="Times New Roman" w:hAnsi="Times New Roman" w:cs="Times New Roman"/>
+          <w:sz w:val="28"/>
+          <w:szCs w:val="28"/>
+          <w:lang w:val="en-US" w:eastAsia="ar-SA"/>
+        </w:rPr>
+        <w:t xml:space="preserve">ROUTE, </w:t>
+      </w:r>
+      <w:r>
+        <w:rPr>
+          <w:rFonts w:ascii="Times New Roman" w:eastAsia="Times New Roman" w:hAnsi="Times New Roman" w:cs="Times New Roman"/>
+          <w:sz w:val="28"/>
+          <w:szCs w:val="28"/>
+          <w:lang w:val="en-US" w:eastAsia="ar-SA"/>
+        </w:rPr>
+        <w:t>LOOP</w:t>
+      </w:r>
+      <w:r>
+        <w:rPr>
+          <w:rFonts w:ascii="Times New Roman" w:eastAsia="Times New Roman" w:hAnsi="Times New Roman" w:cs="Times New Roman"/>
+          <w:sz w:val="28"/>
+          <w:szCs w:val="28"/>
+          <w:lang w:val="en-US" w:eastAsia="ar-SA"/>
+        </w:rPr>
+        <w:t xml:space="preserve">, VEHICLE ROUTING PROBLEM, </w:t>
       </w:r>
       <w:r>
         <w:rPr>
@@ -622,7 +1081,34 @@
           <w:szCs w:val="28"/>
           <w:lang w:eastAsia="ar-SA"/>
         </w:rPr>
-        <w:t xml:space="preserve"> ALGORITHM</w:t>
+        <w:t>CAPACITY,</w:t>
+      </w:r>
+      <w:r>
+        <w:rPr>
+          <w:rFonts w:ascii="Times New Roman" w:eastAsia="Times New Roman" w:hAnsi="Times New Roman" w:cs="Times New Roman"/>
+          <w:sz w:val="28"/>
+          <w:szCs w:val="28"/>
+          <w:lang w:val="en-US" w:eastAsia="ar-SA"/>
+        </w:rPr>
+        <w:t xml:space="preserve"> </w:t>
+      </w:r>
+      <w:r>
+        <w:rPr>
+          <w:rFonts w:ascii="Times New Roman" w:eastAsia="Times New Roman" w:hAnsi="Times New Roman" w:cs="Times New Roman"/>
+          <w:sz w:val="28"/>
+          <w:szCs w:val="28"/>
+          <w:lang w:val="en-US" w:eastAsia="ar-SA"/>
+        </w:rPr>
+        <w:t xml:space="preserve">DATA CLUSTERING, </w:t>
+      </w:r>
+      <w:r>
+        <w:rPr>
+          <w:rFonts w:ascii="Times New Roman" w:eastAsia="Times New Roman" w:hAnsi="Times New Roman" w:cs="Times New Roman"/>
+          <w:sz w:val="28"/>
+          <w:szCs w:val="28"/>
+          <w:lang w:val="en-US" w:eastAsia="ar-SA"/>
+        </w:rPr>
+        <w:t>NEAR-NEIGHBOR CHAIN</w:t>
       </w:r>
       <w:r>
         <w:rPr>
@@ -631,6 +1117,15 @@
           <w:szCs w:val="28"/>
           <w:lang w:eastAsia="ar-SA"/>
         </w:rPr>
+        <w:t xml:space="preserve"> ALGORITHM</w:t>
+      </w:r>
+      <w:r>
+        <w:rPr>
+          <w:rFonts w:ascii="Times New Roman" w:eastAsia="Times New Roman" w:hAnsi="Times New Roman" w:cs="Times New Roman"/>
+          <w:sz w:val="28"/>
+          <w:szCs w:val="28"/>
+          <w:lang w:eastAsia="ar-SA"/>
+        </w:rPr>
         <w:t>,</w:t>
       </w:r>
       <w:r>
@@ -640,7 +1135,7 @@
           <w:szCs w:val="28"/>
           <w:lang w:val="en-US" w:eastAsia="ar-SA"/>
         </w:rPr>
-        <w:t xml:space="preserve"> HEUR</w:t>
+        <w:t xml:space="preserve"> </w:t>
       </w:r>
       <w:r>
         <w:rPr>
@@ -649,7 +1144,25 @@
           <w:szCs w:val="28"/>
           <w:lang w:val="en-US" w:eastAsia="ar-SA"/>
         </w:rPr>
-        <w:t xml:space="preserve">ISTIC ALGORITHMS, </w:t>
+        <w:t>META</w:t>
+      </w:r>
+      <w:r>
+        <w:rPr>
+          <w:rFonts w:ascii="Times New Roman" w:eastAsia="Times New Roman" w:hAnsi="Times New Roman" w:cs="Times New Roman"/>
+          <w:sz w:val="28"/>
+          <w:szCs w:val="28"/>
+          <w:lang w:val="en-US" w:eastAsia="ar-SA"/>
+        </w:rPr>
+        <w:t>HEUR</w:t>
+      </w:r>
+      <w:r>
+        <w:rPr>
+          <w:rFonts w:ascii="Times New Roman" w:eastAsia="Times New Roman" w:hAnsi="Times New Roman" w:cs="Times New Roman"/>
+          <w:sz w:val="28"/>
+          <w:szCs w:val="28"/>
+          <w:lang w:val="en-US" w:eastAsia="ar-SA"/>
+        </w:rPr>
+        <w:t xml:space="preserve">ISTIC, </w:t>
       </w:r>
       <w:r>
         <w:rPr>
@@ -4034,6 +4547,7 @@
     <w:p>
       <w:pPr>
         <w:pStyle w:val="Heading1"/>
+        <w:shd w:val="clear" w:color="auto" w:fill="D99594" w:themeFill="accent2" w:themeFillTint="99"/>
         <w:spacing w:before="0" w:after="360" w:line="360" w:lineRule="auto"/>
         <w:jc w:val="center"/>
         <w:rPr>
@@ -12356,12 +12870,21 @@
         </w:rPr>
         <w:t>та додати у його верхівку новий поточний к</w:t>
       </w:r>
-      <w:r>
-        <w:rPr>
-          <w:rFonts w:ascii="Times New Roman" w:eastAsiaTheme="minorEastAsia" w:hAnsi="Times New Roman" w:cs="Times New Roman"/>
-          <w:sz w:val="28"/>
-        </w:rPr>
-        <w:t xml:space="preserve">ластер </w:t>
+      <w:proofErr w:type="spellStart"/>
+      <w:r>
+        <w:rPr>
+          <w:rFonts w:ascii="Times New Roman" w:eastAsiaTheme="minorEastAsia" w:hAnsi="Times New Roman" w:cs="Times New Roman"/>
+          <w:sz w:val="28"/>
+        </w:rPr>
+        <w:t>ластер</w:t>
+      </w:r>
+      <w:proofErr w:type="spellEnd"/>
+      <w:r>
+        <w:rPr>
+          <w:rFonts w:ascii="Times New Roman" w:eastAsiaTheme="minorEastAsia" w:hAnsi="Times New Roman" w:cs="Times New Roman"/>
+          <w:sz w:val="28"/>
+        </w:rPr>
+        <w:t xml:space="preserve"> </w:t>
       </w:r>
       <w:r>
         <w:rPr>
@@ -12809,7 +13332,30 @@
           <w:rFonts w:ascii="Times New Roman" w:hAnsi="Times New Roman" w:cs="Times New Roman"/>
           <w:sz w:val="28"/>
         </w:rPr>
-        <w:t xml:space="preserve"> Початкові розв’язки формуються наступним чином: випадкові вершини із множини вершин додавались до кластеру до тих пір, поки дозволяє місткість кластеру. Як тільки кластер заповнюється, створюється новий, який так само заповнюється випадковим чином.</w:t>
+        <w:t xml:space="preserve"> Початкові розв’язки формуються наступним чином: випадкові вершини із множини вершин </w:t>
+      </w:r>
+      <w:proofErr w:type="spellStart"/>
+      <w:r>
+        <w:rPr>
+          <w:rFonts w:ascii="Times New Roman" w:hAnsi="Times New Roman" w:cs="Times New Roman"/>
+          <w:sz w:val="28"/>
+        </w:rPr>
+        <w:t>додава</w:t>
+      </w:r>
+      <w:r>
+        <w:rPr>
+          <w:rFonts w:ascii="Times New Roman" w:hAnsi="Times New Roman" w:cs="Times New Roman"/>
+          <w:sz w:val="28"/>
+        </w:rPr>
+        <w:t>ються</w:t>
+      </w:r>
+      <w:proofErr w:type="spellEnd"/>
+      <w:r>
+        <w:rPr>
+          <w:rFonts w:ascii="Times New Roman" w:hAnsi="Times New Roman" w:cs="Times New Roman"/>
+          <w:sz w:val="28"/>
+        </w:rPr>
+        <w:t xml:space="preserve"> до кластеру до тих пір, поки дозволяє місткість кластеру. Як тільки кластер заповнюється, створюється новий, який так само заповнюється випадковим чином.</w:t>
       </w:r>
     </w:p>
     <w:p>
@@ -13054,10 +13600,10 @@
             <v:path o:extrusionok="f" gradientshapeok="t" o:connecttype="rect"/>
             <o:lock v:ext="edit" aspectratio="t"/>
           </v:shapetype>
-          <v:shape id="_x0000_i1025" type="#_x0000_t75" style="width:466.5pt;height:214.5pt" o:ole="">
+          <v:shape id="_x0000_i1025" type="#_x0000_t75" style="width:466.45pt;height:214.75pt" o:ole="">
             <v:imagedata r:id="rId8" o:title=""/>
           </v:shape>
-          <o:OLEObject Type="Embed" ProgID="Visio.Drawing.11" ShapeID="_x0000_i1025" DrawAspect="Content" ObjectID="_1398770654" r:id="rId9"/>
+          <o:OLEObject Type="Embed" ProgID="Visio.Drawing.11" ShapeID="_x0000_i1025" DrawAspect="Content" ObjectID="_1398970273" r:id="rId9"/>
         </w:object>
       </w:r>
     </w:p>
@@ -13144,10 +13690,10 @@
       </w:pPr>
       <w:r>
         <w:object w:dxaOrig="10865" w:dyaOrig="2928">
-          <v:shape id="_x0000_i1026" type="#_x0000_t75" style="width:467.25pt;height:126pt" o:ole="">
+          <v:shape id="_x0000_i1026" type="#_x0000_t75" style="width:467.05pt;height:125.85pt" o:ole="">
             <v:imagedata r:id="rId10" o:title=""/>
           </v:shape>
-          <o:OLEObject Type="Embed" ProgID="Visio.Drawing.11" ShapeID="_x0000_i1026" DrawAspect="Content" ObjectID="_1398770655" r:id="rId11"/>
+          <o:OLEObject Type="Embed" ProgID="Visio.Drawing.11" ShapeID="_x0000_i1026" DrawAspect="Content" ObjectID="_1398970274" r:id="rId11"/>
         </w:object>
       </w:r>
       <w:r>
@@ -13396,6 +13942,7 @@
           <w:rFonts w:ascii="Times New Roman" w:hAnsi="Times New Roman" w:cs="Times New Roman"/>
           <w:color w:val="auto"/>
           <w:sz w:val="28"/>
+          <w:lang w:val="en-US"/>
         </w:rPr>
       </w:pPr>
       <w:bookmarkStart w:id="14" w:name="_Toc324974373"/>
@@ -13405,9 +13952,60 @@
           <w:color w:val="auto"/>
           <w:sz w:val="28"/>
         </w:rPr>
-        <w:t>Порівняльний аналіз отриманих результатів</w:t>
+        <w:t xml:space="preserve">Порівняльний аналіз </w:t>
       </w:r>
       <w:bookmarkEnd w:id="14"/>
+      <w:r>
+        <w:rPr>
+          <w:rFonts w:ascii="Times New Roman" w:hAnsi="Times New Roman" w:cs="Times New Roman"/>
+          <w:color w:val="auto"/>
+          <w:sz w:val="28"/>
+        </w:rPr>
+        <w:t>алгоритмів</w:t>
+      </w:r>
+    </w:p>
+    <w:p>
+      <w:pPr>
+        <w:spacing w:after="0" w:line="360" w:lineRule="auto"/>
+        <w:ind w:firstLine="708"/>
+        <w:jc w:val="both"/>
+        <w:rPr>
+          <w:rFonts w:ascii="Times New Roman" w:hAnsi="Times New Roman" w:cs="Times New Roman"/>
+          <w:sz w:val="28"/>
+        </w:rPr>
+      </w:pPr>
+      <w:r>
+        <w:rPr>
+          <w:rFonts w:ascii="Times New Roman" w:hAnsi="Times New Roman" w:cs="Times New Roman"/>
+          <w:sz w:val="28"/>
+        </w:rPr>
+        <w:t>Аналіз алгоритмів був проведений на основі експериментальних даних, отриманих для задач із різними початковими вхідними даними. Аналіз алгоритмів проводився за двома напрямами: точність розв’язку, який він забезпечує, та час за який цей розв’язок було отримано.</w:t>
+      </w:r>
+    </w:p>
+    <w:p>
+      <w:pPr>
+        <w:spacing w:after="0" w:line="360" w:lineRule="auto"/>
+        <w:ind w:firstLine="708"/>
+        <w:jc w:val="both"/>
+        <w:rPr>
+          <w:rFonts w:ascii="Times New Roman" w:hAnsi="Times New Roman" w:cs="Times New Roman"/>
+          <w:sz w:val="28"/>
+        </w:rPr>
+      </w:pPr>
+      <w:r>
+        <w:rPr>
+          <w:rFonts w:ascii="Times New Roman" w:hAnsi="Times New Roman" w:cs="Times New Roman"/>
+          <w:sz w:val="28"/>
+        </w:rPr>
+        <w:t>У таблиці 3.1 наведені результати проведення експериментів.</w:t>
+      </w:r>
+    </w:p>
+    <w:p>
+      <w:pPr>
+        <w:rPr>
+          <w:lang w:val="en-US"/>
+        </w:rPr>
+      </w:pPr>
     </w:p>
     <w:p>
       <w:pPr>
@@ -13432,6 +14030,60 @@
         <w:t>Висновок до розділу</w:t>
       </w:r>
       <w:bookmarkEnd w:id="15"/>
+    </w:p>
+    <w:p>
+      <w:pPr>
+        <w:spacing w:after="0" w:line="360" w:lineRule="auto"/>
+        <w:ind w:firstLine="709"/>
+        <w:jc w:val="both"/>
+        <w:rPr>
+          <w:rFonts w:ascii="Times New Roman" w:hAnsi="Times New Roman" w:cs="Times New Roman"/>
+          <w:sz w:val="28"/>
+        </w:rPr>
+      </w:pPr>
+      <w:r>
+        <w:rPr>
+          <w:rFonts w:ascii="Times New Roman" w:hAnsi="Times New Roman" w:cs="Times New Roman"/>
+          <w:sz w:val="28"/>
+        </w:rPr>
+        <w:t>Розділ з математичного забезпечення присвячений формулюванню змістовної та математичної постановки задачі складання плану перевезень однорідної продукції із врахуванням вантажомісткості транспортних засобів та визначення їх оптимальної кількості для здійснення цих перевезень, розробленню математичного апарату для розв’язання цієї задачі.</w:t>
+      </w:r>
+    </w:p>
+    <w:p>
+      <w:pPr>
+        <w:spacing w:after="0" w:line="360" w:lineRule="auto"/>
+        <w:ind w:firstLine="709"/>
+        <w:jc w:val="both"/>
+        <w:rPr>
+          <w:rFonts w:ascii="Times New Roman" w:hAnsi="Times New Roman" w:cs="Times New Roman"/>
+          <w:sz w:val="28"/>
+        </w:rPr>
+      </w:pPr>
+      <w:r>
+        <w:rPr>
+          <w:rFonts w:ascii="Times New Roman" w:hAnsi="Times New Roman" w:cs="Times New Roman"/>
+          <w:sz w:val="28"/>
+        </w:rPr>
+        <w:t>У розділі детально описано розроблені методи та алгоритми розв’язання задачі та обґрунтовано їх вибір.</w:t>
+      </w:r>
+    </w:p>
+    <w:p>
+      <w:pPr>
+        <w:spacing w:after="0" w:line="360" w:lineRule="auto"/>
+        <w:ind w:firstLine="709"/>
+        <w:jc w:val="both"/>
+        <w:rPr>
+          <w:rFonts w:ascii="Times New Roman" w:hAnsi="Times New Roman" w:cs="Times New Roman"/>
+          <w:sz w:val="28"/>
+        </w:rPr>
+      </w:pPr>
+      <w:r>
+        <w:rPr>
+          <w:rFonts w:ascii="Times New Roman" w:hAnsi="Times New Roman" w:cs="Times New Roman"/>
+          <w:sz w:val="28"/>
+        </w:rPr>
+        <w:t>Також важливим пунктом розділу з математичного забезпечення є проведення порівняльного аналізу розроблених алгоритмів із метою визначення найбільш ефективного з них.</w:t>
+      </w:r>
     </w:p>
     <w:p>
       <w:pPr>
@@ -13491,6 +14143,7 @@
           <w:rFonts w:ascii="Times New Roman" w:hAnsi="Times New Roman" w:cs="Times New Roman"/>
           <w:color w:val="auto"/>
           <w:sz w:val="28"/>
+          <w:lang w:val="ru-RU"/>
         </w:rPr>
       </w:pPr>
       <w:bookmarkStart w:id="17" w:name="_Toc324891669"/>
@@ -13505,6 +14158,126 @@
       </w:r>
       <w:bookmarkEnd w:id="17"/>
       <w:bookmarkEnd w:id="18"/>
+    </w:p>
+    <w:p>
+      <w:pPr>
+        <w:pStyle w:val="Heading2"/>
+        <w:numPr>
+          <w:ilvl w:val="1"/>
+          <w:numId w:val="13"/>
+        </w:numPr>
+        <w:shd w:val="clear" w:color="auto" w:fill="D99594" w:themeFill="accent2" w:themeFillTint="99"/>
+        <w:spacing w:line="360" w:lineRule="auto"/>
+        <w:ind w:left="0" w:firstLine="709"/>
+        <w:jc w:val="both"/>
+        <w:rPr>
+          <w:rFonts w:ascii="Times New Roman" w:hAnsi="Times New Roman" w:cs="Times New Roman"/>
+          <w:color w:val="auto"/>
+          <w:sz w:val="28"/>
+        </w:rPr>
+      </w:pPr>
+      <w:bookmarkStart w:id="19" w:name="_Toc324891670"/>
+      <w:bookmarkStart w:id="20" w:name="_Toc324974247"/>
+      <w:r>
+        <w:rPr>
+          <w:rFonts w:ascii="Times New Roman" w:hAnsi="Times New Roman" w:cs="Times New Roman"/>
+          <w:color w:val="auto"/>
+          <w:sz w:val="28"/>
+        </w:rPr>
+        <w:t>Випробування програмного продукту</w:t>
+      </w:r>
+      <w:bookmarkEnd w:id="19"/>
+      <w:bookmarkEnd w:id="20"/>
+    </w:p>
+    <w:p>
+      <w:pPr>
+        <w:pStyle w:val="Heading3"/>
+        <w:numPr>
+          <w:ilvl w:val="2"/>
+          <w:numId w:val="13"/>
+        </w:numPr>
+        <w:shd w:val="clear" w:color="auto" w:fill="D99594" w:themeFill="accent2" w:themeFillTint="99"/>
+        <w:spacing w:line="360" w:lineRule="auto"/>
+        <w:ind w:left="0" w:firstLine="709"/>
+        <w:jc w:val="both"/>
+        <w:rPr>
+          <w:rFonts w:ascii="Times New Roman" w:hAnsi="Times New Roman" w:cs="Times New Roman"/>
+          <w:color w:val="auto"/>
+          <w:sz w:val="28"/>
+        </w:rPr>
+      </w:pPr>
+      <w:bookmarkStart w:id="21" w:name="_Toc324891671"/>
+      <w:bookmarkStart w:id="22" w:name="_Toc324974248"/>
+      <w:r>
+        <w:rPr>
+          <w:rFonts w:ascii="Times New Roman" w:hAnsi="Times New Roman" w:cs="Times New Roman"/>
+          <w:color w:val="auto"/>
+          <w:sz w:val="28"/>
+        </w:rPr>
+        <w:t>Мета випробувань</w:t>
+      </w:r>
+      <w:bookmarkEnd w:id="21"/>
+      <w:bookmarkEnd w:id="22"/>
+    </w:p>
+    <w:p>
+      <w:pPr>
+        <w:pStyle w:val="Heading3"/>
+        <w:numPr>
+          <w:ilvl w:val="2"/>
+          <w:numId w:val="13"/>
+        </w:numPr>
+        <w:shd w:val="clear" w:color="auto" w:fill="D99594" w:themeFill="accent2" w:themeFillTint="99"/>
+        <w:spacing w:line="360" w:lineRule="auto"/>
+        <w:ind w:left="0" w:firstLine="709"/>
+        <w:jc w:val="both"/>
+        <w:rPr>
+          <w:rFonts w:ascii="Times New Roman" w:hAnsi="Times New Roman" w:cs="Times New Roman"/>
+          <w:color w:val="auto"/>
+          <w:sz w:val="28"/>
+        </w:rPr>
+      </w:pPr>
+      <w:bookmarkStart w:id="23" w:name="_Toc324891672"/>
+      <w:bookmarkStart w:id="24" w:name="_Toc324974249"/>
+      <w:r>
+        <w:rPr>
+          <w:rFonts w:ascii="Times New Roman" w:hAnsi="Times New Roman" w:cs="Times New Roman"/>
+          <w:color w:val="auto"/>
+          <w:sz w:val="28"/>
+        </w:rPr>
+        <w:t>Загальні положення</w:t>
+      </w:r>
+      <w:bookmarkEnd w:id="23"/>
+      <w:bookmarkEnd w:id="24"/>
+    </w:p>
+    <w:p>
+      <w:pPr>
+        <w:pStyle w:val="Heading3"/>
+        <w:numPr>
+          <w:ilvl w:val="2"/>
+          <w:numId w:val="13"/>
+        </w:numPr>
+        <w:shd w:val="clear" w:color="auto" w:fill="D99594" w:themeFill="accent2" w:themeFillTint="99"/>
+        <w:spacing w:line="360" w:lineRule="auto"/>
+        <w:ind w:left="0" w:firstLine="709"/>
+        <w:jc w:val="both"/>
+        <w:rPr>
+          <w:rFonts w:ascii="Times New Roman" w:hAnsi="Times New Roman" w:cs="Times New Roman"/>
+          <w:color w:val="auto"/>
+          <w:sz w:val="28"/>
+        </w:rPr>
+      </w:pPr>
+      <w:bookmarkStart w:id="25" w:name="_Toc324891673"/>
+      <w:bookmarkStart w:id="26" w:name="_Toc324974250"/>
+      <w:r>
+        <w:rPr>
+          <w:rFonts w:ascii="Times New Roman" w:hAnsi="Times New Roman" w:cs="Times New Roman"/>
+          <w:color w:val="auto"/>
+          <w:sz w:val="28"/>
+        </w:rPr>
+        <w:t>Результат випробувань</w:t>
+      </w:r>
+      <w:bookmarkEnd w:id="25"/>
+      <w:bookmarkEnd w:id="26"/>
     </w:p>
     <w:p>
       <w:pPr>
@@ -13519,7 +14292,7 @@
           <w:sz w:val="28"/>
         </w:rPr>
       </w:pPr>
-      <w:bookmarkStart w:id="19" w:name="_Toc324974377"/>
+      <w:bookmarkStart w:id="27" w:name="_Toc324974377"/>
       <w:r>
         <w:rPr>
           <w:rFonts w:ascii="Times New Roman" w:hAnsi="Times New Roman" w:cs="Times New Roman"/>
@@ -13528,7 +14301,7 @@
         </w:rPr>
         <w:t>Висновок до розділу</w:t>
       </w:r>
-      <w:bookmarkEnd w:id="19"/>
+      <w:bookmarkEnd w:id="27"/>
     </w:p>
     <w:p>
       <w:pPr>
@@ -13557,7 +14330,7 @@
           <w:color w:val="auto"/>
         </w:rPr>
       </w:pPr>
-      <w:bookmarkStart w:id="20" w:name="_Toc324974378"/>
+      <w:bookmarkStart w:id="28" w:name="_Toc324974378"/>
       <w:r>
         <w:rPr>
           <w:rFonts w:ascii="Times New Roman" w:hAnsi="Times New Roman" w:cs="Times New Roman"/>
@@ -13565,48 +14338,30 @@
           <w:lang w:val="ru-RU"/>
         </w:rPr>
         <w:lastRenderedPageBreak/>
-        <w:t xml:space="preserve">РОЗДІЛ </w:t>
-      </w:r>
-      <w:proofErr w:type="gramStart"/>
+        <w:t xml:space="preserve">РОЗДІЛ З </w:t>
+      </w:r>
       <w:r>
         <w:rPr>
           <w:rFonts w:ascii="Times New Roman" w:hAnsi="Times New Roman" w:cs="Times New Roman"/>
           <w:color w:val="auto"/>
-          <w:lang w:val="ru-RU"/>
-        </w:rPr>
-        <w:t>З</w:t>
-      </w:r>
-      <w:proofErr w:type="gramEnd"/>
+        </w:rPr>
+        <w:t>ОХОРОН</w:t>
+      </w:r>
       <w:r>
         <w:rPr>
           <w:rFonts w:ascii="Times New Roman" w:hAnsi="Times New Roman" w:cs="Times New Roman"/>
           <w:color w:val="auto"/>
-          <w:lang w:val="ru-RU"/>
-        </w:rPr>
-        <w:t xml:space="preserve"> </w:t>
+        </w:rPr>
+        <w:t>И</w:t>
       </w:r>
       <w:r>
         <w:rPr>
           <w:rFonts w:ascii="Times New Roman" w:hAnsi="Times New Roman" w:cs="Times New Roman"/>
           <w:color w:val="auto"/>
         </w:rPr>
-        <w:t>ОХОРОН</w:t>
-      </w:r>
-      <w:r>
-        <w:rPr>
-          <w:rFonts w:ascii="Times New Roman" w:hAnsi="Times New Roman" w:cs="Times New Roman"/>
-          <w:color w:val="auto"/>
-        </w:rPr>
-        <w:t>И</w:t>
-      </w:r>
-      <w:r>
-        <w:rPr>
-          <w:rFonts w:ascii="Times New Roman" w:hAnsi="Times New Roman" w:cs="Times New Roman"/>
-          <w:color w:val="auto"/>
-        </w:rPr>
         <w:t xml:space="preserve"> ПРАЦІ</w:t>
       </w:r>
-      <w:bookmarkEnd w:id="20"/>
+      <w:bookmarkEnd w:id="28"/>
     </w:p>
     <w:p>
       <w:pPr>
@@ -13869,23 +14624,13 @@
         </w:rPr>
         <w:t xml:space="preserve"> </w:t>
       </w:r>
-      <w:proofErr w:type="spellStart"/>
       <w:r>
         <w:rPr>
           <w:rFonts w:ascii="Times New Roman" w:hAnsi="Times New Roman" w:cs="Times New Roman"/>
           <w:sz w:val="28"/>
           <w:highlight w:val="green"/>
         </w:rPr>
-        <w:t>ДСанПіН</w:t>
-      </w:r>
-      <w:proofErr w:type="spellEnd"/>
-      <w:r>
-        <w:rPr>
-          <w:rFonts w:ascii="Times New Roman" w:hAnsi="Times New Roman" w:cs="Times New Roman"/>
-          <w:sz w:val="28"/>
-          <w:highlight w:val="green"/>
-        </w:rPr>
-        <w:t xml:space="preserve"> 3.3.2-007-98</w:t>
+        <w:t>ДСанПіН 3.3.2-007-98</w:t>
       </w:r>
       <w:r>
         <w:rPr>
@@ -14060,7 +14805,7 @@
           <w:sz w:val="28"/>
         </w:rPr>
       </w:pPr>
-      <w:bookmarkStart w:id="21" w:name="_Toc324974379"/>
+      <w:bookmarkStart w:id="29" w:name="_Toc324974379"/>
       <w:r>
         <w:rPr>
           <w:rFonts w:ascii="Times New Roman" w:hAnsi="Times New Roman" w:cs="Times New Roman"/>
@@ -14069,7 +14814,7 @@
         </w:rPr>
         <w:t>Загальні вимоги до виробничих приміщень</w:t>
       </w:r>
-      <w:bookmarkEnd w:id="21"/>
+      <w:bookmarkEnd w:id="29"/>
     </w:p>
     <w:p>
       <w:pPr>
@@ -14081,7 +14826,6 @@
           <w:sz w:val="28"/>
         </w:rPr>
       </w:pPr>
-      <w:proofErr w:type="spellStart"/>
       <w:r>
         <w:rPr>
           <w:rFonts w:ascii="Times New Roman" w:hAnsi="Times New Roman" w:cs="Times New Roman"/>
@@ -14090,18 +14834,7 @@
           <w:szCs w:val="28"/>
           <w:highlight w:val="green"/>
         </w:rPr>
-        <w:t>ДСанПіН</w:t>
-      </w:r>
-      <w:proofErr w:type="spellEnd"/>
-      <w:r>
-        <w:rPr>
-          <w:rFonts w:ascii="Times New Roman" w:hAnsi="Times New Roman" w:cs="Times New Roman"/>
-          <w:bCs/>
-          <w:sz w:val="28"/>
-          <w:szCs w:val="28"/>
-          <w:highlight w:val="green"/>
-        </w:rPr>
-        <w:t xml:space="preserve"> 3.3.2-007-98</w:t>
+        <w:t>ДСанПіН 3.3.2-007-98</w:t>
       </w:r>
       <w:r>
         <w:rPr>
@@ -14721,7 +15454,7 @@
           <w:sz w:val="28"/>
         </w:rPr>
       </w:pPr>
-      <w:bookmarkStart w:id="22" w:name="_Toc324974380"/>
+      <w:bookmarkStart w:id="30" w:name="_Toc324974380"/>
       <w:r>
         <w:rPr>
           <w:rFonts w:ascii="Times New Roman" w:hAnsi="Times New Roman" w:cs="Times New Roman"/>
@@ -14730,7 +15463,7 @@
         </w:rPr>
         <w:t>Характеристика робочого місця</w:t>
       </w:r>
-      <w:bookmarkEnd w:id="22"/>
+      <w:bookmarkEnd w:id="30"/>
     </w:p>
     <w:p>
       <w:pPr>
@@ -14751,7 +15484,6 @@
         </w:rPr>
         <w:t xml:space="preserve">Згідно </w:t>
       </w:r>
-      <w:proofErr w:type="spellStart"/>
       <w:r>
         <w:rPr>
           <w:rFonts w:ascii="Times New Roman" w:hAnsi="Times New Roman" w:cs="Times New Roman"/>
@@ -14760,18 +15492,7 @@
           <w:szCs w:val="28"/>
           <w:highlight w:val="green"/>
         </w:rPr>
-        <w:t>ДСанПіН</w:t>
-      </w:r>
-      <w:proofErr w:type="spellEnd"/>
-      <w:r>
-        <w:rPr>
-          <w:rFonts w:ascii="Times New Roman" w:hAnsi="Times New Roman" w:cs="Times New Roman"/>
-          <w:bCs/>
-          <w:sz w:val="28"/>
-          <w:szCs w:val="28"/>
-          <w:highlight w:val="green"/>
-        </w:rPr>
-        <w:t xml:space="preserve"> 3.3.2-007-98</w:t>
+        <w:t>ДСанПіН 3.3.2-007-98</w:t>
       </w:r>
       <w:r>
         <w:rPr>
@@ -14909,27 +15630,7 @@
           <w:sz w:val="28"/>
           <w:szCs w:val="28"/>
         </w:rPr>
-        <w:t xml:space="preserve">Монітор розташований на відстані 60 см до очей. Клавіатура розташована на відстані 20 см від краю столу, звернутого до працюючого. Клавіатура має опорний пристрій, який дає змогу регулювати кут нахилу поверхні клавіатури. Для профілактики тунельного синдрому </w:t>
-      </w:r>
-      <w:proofErr w:type="spellStart"/>
-      <w:r>
-        <w:rPr>
-          <w:rFonts w:ascii="Times New Roman" w:hAnsi="Times New Roman" w:cs="Times New Roman"/>
-          <w:bCs/>
-          <w:sz w:val="28"/>
-          <w:szCs w:val="28"/>
-        </w:rPr>
-        <w:t>променевозап’ястного</w:t>
-      </w:r>
-      <w:proofErr w:type="spellEnd"/>
-      <w:r>
-        <w:rPr>
-          <w:rFonts w:ascii="Times New Roman" w:hAnsi="Times New Roman" w:cs="Times New Roman"/>
-          <w:bCs/>
-          <w:sz w:val="28"/>
-          <w:szCs w:val="28"/>
-        </w:rPr>
-        <w:t xml:space="preserve"> суглобу робоче місце обладнане ергономічними маніпуляторами типу «мишка».</w:t>
+        <w:t>Монітор розташований на відстані 60 см до очей. Клавіатура розташована на відстані 20 см від краю столу, звернутого до працюючого. Клавіатура має опорний пристрій, який дає змогу регулювати кут нахилу поверхні клавіатури. Для профілактики тунельного синдрому променевозап’ястного суглобу робоче місце обладнане ергономічними маніпуляторами типу «мишка».</w:t>
       </w:r>
     </w:p>
     <w:p>
@@ -14976,7 +15677,6 @@
         </w:rPr>
         <w:t xml:space="preserve">Усі вищеописані характеристики робочого місця відповідають гігієнічним нормам до організації та обладнання робочих місць з ВДТ ЕОМ та ПЕОМ описаним у </w:t>
       </w:r>
-      <w:proofErr w:type="spellStart"/>
       <w:r>
         <w:rPr>
           <w:rFonts w:ascii="Times New Roman" w:hAnsi="Times New Roman" w:cs="Times New Roman"/>
@@ -14985,18 +15685,7 @@
           <w:szCs w:val="28"/>
           <w:highlight w:val="green"/>
         </w:rPr>
-        <w:t>ДСанПіН</w:t>
-      </w:r>
-      <w:proofErr w:type="spellEnd"/>
-      <w:r>
-        <w:rPr>
-          <w:rFonts w:ascii="Times New Roman" w:hAnsi="Times New Roman" w:cs="Times New Roman"/>
-          <w:bCs/>
-          <w:sz w:val="28"/>
-          <w:szCs w:val="28"/>
-          <w:highlight w:val="green"/>
-        </w:rPr>
-        <w:t xml:space="preserve"> 3.3.2-007-98</w:t>
+        <w:t>ДСанПіН 3.3.2-007-98</w:t>
       </w:r>
       <w:r>
         <w:rPr>
@@ -15024,7 +15713,7 @@
           <w:sz w:val="28"/>
         </w:rPr>
       </w:pPr>
-      <w:bookmarkStart w:id="23" w:name="_Toc324974381"/>
+      <w:bookmarkStart w:id="31" w:name="_Toc324974381"/>
       <w:r>
         <w:rPr>
           <w:rFonts w:ascii="Times New Roman" w:hAnsi="Times New Roman" w:cs="Times New Roman"/>
@@ -15033,7 +15722,7 @@
         </w:rPr>
         <w:t>Мікроклімат</w:t>
       </w:r>
-      <w:bookmarkEnd w:id="23"/>
+      <w:bookmarkEnd w:id="31"/>
     </w:p>
     <w:p>
       <w:pPr>
@@ -15065,23 +15754,7 @@
           <w:rFonts w:ascii="Times New Roman" w:hAnsi="Times New Roman" w:cs="Times New Roman"/>
           <w:sz w:val="28"/>
         </w:rPr>
-        <w:t xml:space="preserve"> робота оператора ПК відноситься до категорії «Легка </w:t>
-      </w:r>
-      <w:proofErr w:type="spellStart"/>
-      <w:r>
-        <w:rPr>
-          <w:rFonts w:ascii="Times New Roman" w:hAnsi="Times New Roman" w:cs="Times New Roman"/>
-          <w:sz w:val="28"/>
-        </w:rPr>
-        <w:t>Іа</w:t>
-      </w:r>
-      <w:proofErr w:type="spellEnd"/>
-      <w:r>
-        <w:rPr>
-          <w:rFonts w:ascii="Times New Roman" w:hAnsi="Times New Roman" w:cs="Times New Roman"/>
-          <w:sz w:val="28"/>
-        </w:rPr>
-        <w:t xml:space="preserve">» (робота, що виконується сидячи і не потребує фізичного напруження). </w:t>
+        <w:t xml:space="preserve"> робота оператора ПК відноситься до категорії «Легка Іа» (робота, що виконується сидячи і не потребує фізичного напруження). </w:t>
       </w:r>
       <w:r>
         <w:rPr>
@@ -15149,23 +15822,7 @@
           <w:rFonts w:ascii="Times New Roman" w:hAnsi="Times New Roman" w:cs="Times New Roman"/>
           <w:sz w:val="28"/>
         </w:rPr>
-        <w:t xml:space="preserve">«Легка </w:t>
-      </w:r>
-      <w:proofErr w:type="spellStart"/>
-      <w:r>
-        <w:rPr>
-          <w:rFonts w:ascii="Times New Roman" w:hAnsi="Times New Roman" w:cs="Times New Roman"/>
-          <w:sz w:val="28"/>
-        </w:rPr>
-        <w:t>Іа</w:t>
-      </w:r>
-      <w:proofErr w:type="spellEnd"/>
-      <w:r>
-        <w:rPr>
-          <w:rFonts w:ascii="Times New Roman" w:hAnsi="Times New Roman" w:cs="Times New Roman"/>
-          <w:sz w:val="28"/>
-        </w:rPr>
-        <w:t>»</w:t>
+        <w:t>«Легка Іа»</w:t>
       </w:r>
     </w:p>
     <w:tbl>
@@ -15566,7 +16223,7 @@
           <w:sz w:val="28"/>
         </w:rPr>
       </w:pPr>
-      <w:bookmarkStart w:id="24" w:name="_Toc324974382"/>
+      <w:bookmarkStart w:id="32" w:name="_Toc324974382"/>
       <w:r>
         <w:rPr>
           <w:rFonts w:ascii="Times New Roman" w:hAnsi="Times New Roman" w:cs="Times New Roman"/>
@@ -15575,7 +16232,7 @@
         </w:rPr>
         <w:t>Характеристика випромінювання</w:t>
       </w:r>
-      <w:bookmarkEnd w:id="24"/>
+      <w:bookmarkEnd w:id="32"/>
     </w:p>
     <w:p>
       <w:pPr>
@@ -15592,23 +16249,7 @@
           <w:rFonts w:ascii="Times New Roman" w:hAnsi="Times New Roman" w:cs="Times New Roman"/>
           <w:sz w:val="28"/>
         </w:rPr>
-        <w:t xml:space="preserve">Єдиним джерелом ультрафіолетового випромінювання у приміщенні є люмінесцентні лампи, вони містять незначну </w:t>
-      </w:r>
-      <w:proofErr w:type="spellStart"/>
-      <w:r>
-        <w:rPr>
-          <w:rFonts w:ascii="Times New Roman" w:hAnsi="Times New Roman" w:cs="Times New Roman"/>
-          <w:sz w:val="28"/>
-        </w:rPr>
-        <w:t>УФ-складову</w:t>
-      </w:r>
-      <w:proofErr w:type="spellEnd"/>
-      <w:r>
-        <w:rPr>
-          <w:rFonts w:ascii="Times New Roman" w:hAnsi="Times New Roman" w:cs="Times New Roman"/>
-          <w:sz w:val="28"/>
-        </w:rPr>
-        <w:t xml:space="preserve"> із ртутного спектра, що цілком задовольняє нормам.</w:t>
+        <w:t>Єдиним джерелом ультрафіолетового випромінювання у приміщенні є люмінесцентні лампи, вони містять незначну УФ-складову із ртутного спектра, що цілком задовольняє нормам.</w:t>
       </w:r>
     </w:p>
     <w:p>
@@ -15650,7 +16291,6 @@
         </w:rPr>
         <w:t xml:space="preserve">, що цілком задовольняє вимогам </w:t>
       </w:r>
-      <w:proofErr w:type="spellStart"/>
       <w:r>
         <w:rPr>
           <w:rFonts w:ascii="Times New Roman" w:hAnsi="Times New Roman" w:cs="Times New Roman"/>
@@ -15659,18 +16299,7 @@
           <w:szCs w:val="28"/>
           <w:highlight w:val="green"/>
         </w:rPr>
-        <w:t>ДСанПіН</w:t>
-      </w:r>
-      <w:proofErr w:type="spellEnd"/>
-      <w:r>
-        <w:rPr>
-          <w:rFonts w:ascii="Times New Roman" w:hAnsi="Times New Roman" w:cs="Times New Roman"/>
-          <w:bCs/>
-          <w:sz w:val="28"/>
-          <w:szCs w:val="28"/>
-          <w:highlight w:val="green"/>
-        </w:rPr>
-        <w:t xml:space="preserve"> 3.3.2-007-98</w:t>
+        <w:t>ДСанПіН 3.3.2-007-98</w:t>
       </w:r>
       <w:r>
         <w:rPr>
@@ -15696,7 +16325,7 @@
           <w:sz w:val="28"/>
         </w:rPr>
       </w:pPr>
-      <w:bookmarkStart w:id="25" w:name="_Toc324974383"/>
+      <w:bookmarkStart w:id="33" w:name="_Toc324974383"/>
       <w:r>
         <w:rPr>
           <w:rFonts w:ascii="Times New Roman" w:hAnsi="Times New Roman" w:cs="Times New Roman"/>
@@ -15705,7 +16334,7 @@
         </w:rPr>
         <w:t>Освітлення</w:t>
       </w:r>
-      <w:bookmarkEnd w:id="25"/>
+      <w:bookmarkEnd w:id="33"/>
     </w:p>
     <w:p>
       <w:pPr>
@@ -15724,7 +16353,6 @@
         </w:rPr>
         <w:t xml:space="preserve">У описаному приміщенні освітлення є суміщеним. Природне освітлення здійснюється через світлові прорізи орієнтовані на північ і забезпечує коефіцієнт природної освітленості рівний 2% (за нормами </w:t>
       </w:r>
-      <w:proofErr w:type="spellStart"/>
       <w:r>
         <w:rPr>
           <w:rFonts w:ascii="Times New Roman" w:hAnsi="Times New Roman" w:cs="Times New Roman"/>
@@ -15733,18 +16361,7 @@
           <w:szCs w:val="28"/>
           <w:highlight w:val="green"/>
         </w:rPr>
-        <w:t>ДСанПіН</w:t>
-      </w:r>
-      <w:proofErr w:type="spellEnd"/>
-      <w:r>
-        <w:rPr>
-          <w:rFonts w:ascii="Times New Roman" w:hAnsi="Times New Roman" w:cs="Times New Roman"/>
-          <w:bCs/>
-          <w:sz w:val="28"/>
-          <w:szCs w:val="28"/>
-          <w:highlight w:val="green"/>
-        </w:rPr>
-        <w:t xml:space="preserve"> 3.3.2-007-98</w:t>
+        <w:t>ДСанПіН 3.3.2-007-98</w:t>
       </w:r>
       <w:r>
         <w:rPr>
@@ -15795,7 +16412,6 @@
         </w:rPr>
         <w:t xml:space="preserve"> із дзеркальними ґратами. Така система штучного освітлення забезпечує освітленість робочого місця у 440 лк, що відповідає нормам оскільки згідно </w:t>
       </w:r>
-      <w:proofErr w:type="spellStart"/>
       <w:r>
         <w:rPr>
           <w:rFonts w:ascii="Times New Roman" w:hAnsi="Times New Roman" w:cs="Times New Roman"/>
@@ -15804,18 +16420,7 @@
           <w:szCs w:val="28"/>
           <w:highlight w:val="green"/>
         </w:rPr>
-        <w:t>ДСанПіН</w:t>
-      </w:r>
-      <w:proofErr w:type="spellEnd"/>
-      <w:r>
-        <w:rPr>
-          <w:rFonts w:ascii="Times New Roman" w:hAnsi="Times New Roman" w:cs="Times New Roman"/>
-          <w:bCs/>
-          <w:sz w:val="28"/>
-          <w:szCs w:val="28"/>
-          <w:highlight w:val="green"/>
-        </w:rPr>
-        <w:t xml:space="preserve"> 3.3.2-007-98</w:t>
+        <w:t>ДСанПіН 3.3.2-007-98</w:t>
       </w:r>
       <w:r>
         <w:rPr>
@@ -15880,7 +16485,7 @@
           <w:sz w:val="28"/>
         </w:rPr>
       </w:pPr>
-      <w:bookmarkStart w:id="26" w:name="_Toc324974384"/>
+      <w:bookmarkStart w:id="34" w:name="_Toc324974384"/>
       <w:r>
         <w:rPr>
           <w:rFonts w:ascii="Times New Roman" w:hAnsi="Times New Roman" w:cs="Times New Roman"/>
@@ -15890,7 +16495,7 @@
         <w:lastRenderedPageBreak/>
         <w:t>Виробничий шум</w:t>
       </w:r>
-      <w:bookmarkEnd w:id="26"/>
+      <w:bookmarkEnd w:id="34"/>
     </w:p>
     <w:p>
       <w:pPr>
@@ -15921,23 +16526,7 @@
           <w:rFonts w:ascii="Times New Roman" w:hAnsi="Times New Roman" w:cs="Times New Roman"/>
           <w:sz w:val="28"/>
         </w:rPr>
-        <w:t xml:space="preserve">. Рівень шуму кондиціонеру лежить у діапазоні 26-36 </w:t>
-      </w:r>
-      <w:proofErr w:type="spellStart"/>
-      <w:r>
-        <w:rPr>
-          <w:rFonts w:ascii="Times New Roman" w:hAnsi="Times New Roman" w:cs="Times New Roman"/>
-          <w:sz w:val="28"/>
-        </w:rPr>
-        <w:t>дБА</w:t>
-      </w:r>
-      <w:proofErr w:type="spellEnd"/>
-      <w:r>
-        <w:rPr>
-          <w:rFonts w:ascii="Times New Roman" w:hAnsi="Times New Roman" w:cs="Times New Roman"/>
-          <w:sz w:val="28"/>
-        </w:rPr>
-        <w:t>, комп’ютера – 35</w:t>
+        <w:t>. Рівень шуму кондиціонеру лежить у діапазоні 26-36 дБА, комп’ютера – 35</w:t>
       </w:r>
       <w:r>
         <w:rPr>
@@ -15945,39 +16534,7 @@
           <w:sz w:val="28"/>
         </w:rPr>
         <w:noBreakHyphen/>
-        <w:t>40 </w:t>
-      </w:r>
-      <w:proofErr w:type="spellStart"/>
-      <w:r>
-        <w:rPr>
-          <w:rFonts w:ascii="Times New Roman" w:hAnsi="Times New Roman" w:cs="Times New Roman"/>
-          <w:sz w:val="28"/>
-        </w:rPr>
-        <w:t>дБА</w:t>
-      </w:r>
-      <w:proofErr w:type="spellEnd"/>
-      <w:r>
-        <w:rPr>
-          <w:rFonts w:ascii="Times New Roman" w:hAnsi="Times New Roman" w:cs="Times New Roman"/>
-          <w:sz w:val="28"/>
-        </w:rPr>
-        <w:t xml:space="preserve">. Сумарний рівень шуму від кондиціонера та комп’ютерів дорівнює 38-43 </w:t>
-      </w:r>
-      <w:proofErr w:type="spellStart"/>
-      <w:r>
-        <w:rPr>
-          <w:rFonts w:ascii="Times New Roman" w:hAnsi="Times New Roman" w:cs="Times New Roman"/>
-          <w:sz w:val="28"/>
-        </w:rPr>
-        <w:t>дБА</w:t>
-      </w:r>
-      <w:proofErr w:type="spellEnd"/>
-      <w:r>
-        <w:rPr>
-          <w:rFonts w:ascii="Times New Roman" w:hAnsi="Times New Roman" w:cs="Times New Roman"/>
-          <w:sz w:val="28"/>
-        </w:rPr>
-        <w:t>. Згідно</w:t>
+        <w:t>40 дБА. Сумарний рівень шуму від кондиціонера та комп’ютерів дорівнює 38-43 дБА. Згідно</w:t>
       </w:r>
       <w:r>
         <w:rPr>
@@ -15993,7 +16550,6 @@
         </w:rPr>
         <w:t xml:space="preserve"> додатку 1 </w:t>
       </w:r>
-      <w:proofErr w:type="spellStart"/>
       <w:r>
         <w:rPr>
           <w:rFonts w:ascii="Times New Roman" w:hAnsi="Times New Roman" w:cs="Times New Roman"/>
@@ -16002,18 +16558,7 @@
           <w:szCs w:val="28"/>
           <w:highlight w:val="green"/>
         </w:rPr>
-        <w:t>ДСанПіН</w:t>
-      </w:r>
-      <w:proofErr w:type="spellEnd"/>
-      <w:r>
-        <w:rPr>
-          <w:rFonts w:ascii="Times New Roman" w:hAnsi="Times New Roman" w:cs="Times New Roman"/>
-          <w:bCs/>
-          <w:sz w:val="28"/>
-          <w:szCs w:val="28"/>
-          <w:highlight w:val="green"/>
-        </w:rPr>
-        <w:t xml:space="preserve"> 3.3.2-007-98</w:t>
+        <w:t>ДСанПіН 3.3.2-007-98</w:t>
       </w:r>
       <w:r>
         <w:rPr>
@@ -16034,23 +16579,7 @@
           <w:rFonts w:ascii="Times New Roman" w:hAnsi="Times New Roman" w:cs="Times New Roman"/>
           <w:sz w:val="28"/>
         </w:rPr>
-        <w:t xml:space="preserve">, має бути не вищий за 50 </w:t>
-      </w:r>
-      <w:proofErr w:type="spellStart"/>
-      <w:r>
-        <w:rPr>
-          <w:rFonts w:ascii="Times New Roman" w:hAnsi="Times New Roman" w:cs="Times New Roman"/>
-          <w:sz w:val="28"/>
-        </w:rPr>
-        <w:t>дБА</w:t>
-      </w:r>
-      <w:proofErr w:type="spellEnd"/>
-      <w:r>
-        <w:rPr>
-          <w:rFonts w:ascii="Times New Roman" w:hAnsi="Times New Roman" w:cs="Times New Roman"/>
-          <w:sz w:val="28"/>
-        </w:rPr>
-        <w:t>. Приміщення цілком відповідає цим нормам.</w:t>
+        <w:t>, має бути не вищий за 50 дБА. Приміщення цілком відповідає цим нормам.</w:t>
       </w:r>
     </w:p>
     <w:p>
@@ -16069,7 +16598,7 @@
           <w:sz w:val="28"/>
         </w:rPr>
       </w:pPr>
-      <w:bookmarkStart w:id="27" w:name="_Toc324974385"/>
+      <w:bookmarkStart w:id="35" w:name="_Toc324974385"/>
       <w:r>
         <w:rPr>
           <w:rFonts w:ascii="Times New Roman" w:hAnsi="Times New Roman" w:cs="Times New Roman"/>
@@ -16078,7 +16607,7 @@
         </w:rPr>
         <w:t>Електробезпека</w:t>
       </w:r>
-      <w:bookmarkEnd w:id="27"/>
+      <w:bookmarkEnd w:id="35"/>
     </w:p>
     <w:p>
       <w:pPr>
@@ -16127,23 +16656,7 @@
           <w:rFonts w:ascii="Times New Roman" w:hAnsi="Times New Roman" w:cs="Times New Roman"/>
           <w:sz w:val="28"/>
         </w:rPr>
-        <w:t xml:space="preserve">У заданому приміщенні електромережа для живлення ЕОМ з ВДТ виконана як окрема групова </w:t>
-      </w:r>
-      <w:proofErr w:type="spellStart"/>
-      <w:r>
-        <w:rPr>
-          <w:rFonts w:ascii="Times New Roman" w:hAnsi="Times New Roman" w:cs="Times New Roman"/>
-          <w:sz w:val="28"/>
-        </w:rPr>
-        <w:t>трипровідна</w:t>
-      </w:r>
-      <w:proofErr w:type="spellEnd"/>
-      <w:r>
-        <w:rPr>
-          <w:rFonts w:ascii="Times New Roman" w:hAnsi="Times New Roman" w:cs="Times New Roman"/>
-          <w:sz w:val="28"/>
-        </w:rPr>
-        <w:t xml:space="preserve"> </w:t>
+        <w:t xml:space="preserve">У заданому приміщенні електромережа для живлення ЕОМ з ВДТ виконана як окрема групова трипровідна </w:t>
       </w:r>
       <w:r>
         <w:rPr>
@@ -16164,23 +16677,7 @@
           <w:rFonts w:ascii="Times New Roman" w:hAnsi="Times New Roman" w:cs="Times New Roman"/>
           <w:sz w:val="28"/>
         </w:rPr>
-        <w:t xml:space="preserve"> провідник використовується для заземлення (занулення) </w:t>
-      </w:r>
-      <w:proofErr w:type="spellStart"/>
-      <w:r>
-        <w:rPr>
-          <w:rFonts w:ascii="Times New Roman" w:hAnsi="Times New Roman" w:cs="Times New Roman"/>
-          <w:sz w:val="28"/>
-        </w:rPr>
-        <w:t>електроприймачів</w:t>
-      </w:r>
-      <w:proofErr w:type="spellEnd"/>
-      <w:r>
-        <w:rPr>
-          <w:rFonts w:ascii="Times New Roman" w:hAnsi="Times New Roman" w:cs="Times New Roman"/>
-          <w:sz w:val="28"/>
-        </w:rPr>
-        <w:t>.</w:t>
+        <w:t xml:space="preserve"> провідник використовується для заземлення (занулення) електроприймачів.</w:t>
       </w:r>
       <w:r>
         <w:rPr>
@@ -16256,39 +16753,7 @@
           <w:rFonts w:ascii="Times New Roman" w:hAnsi="Times New Roman" w:cs="Times New Roman"/>
           <w:sz w:val="28"/>
         </w:rPr>
-        <w:t xml:space="preserve"> при розміщенні у приміщенні до 5 ЕОМ з ВДТ дозволяється прокладати </w:t>
-      </w:r>
-      <w:proofErr w:type="spellStart"/>
-      <w:r>
-        <w:rPr>
-          <w:rFonts w:ascii="Times New Roman" w:hAnsi="Times New Roman" w:cs="Times New Roman"/>
-          <w:sz w:val="28"/>
-        </w:rPr>
-        <w:t>трипровідниковий</w:t>
-      </w:r>
-      <w:proofErr w:type="spellEnd"/>
-      <w:r>
-        <w:rPr>
-          <w:rFonts w:ascii="Times New Roman" w:hAnsi="Times New Roman" w:cs="Times New Roman"/>
-          <w:sz w:val="28"/>
-        </w:rPr>
-        <w:t xml:space="preserve"> захищений провід у оболонці з негорючого чи </w:t>
-      </w:r>
-      <w:proofErr w:type="spellStart"/>
-      <w:r>
-        <w:rPr>
-          <w:rFonts w:ascii="Times New Roman" w:hAnsi="Times New Roman" w:cs="Times New Roman"/>
-          <w:sz w:val="28"/>
-        </w:rPr>
-        <w:t>важкогорючого</w:t>
-      </w:r>
-      <w:proofErr w:type="spellEnd"/>
-      <w:r>
-        <w:rPr>
-          <w:rFonts w:ascii="Times New Roman" w:hAnsi="Times New Roman" w:cs="Times New Roman"/>
-          <w:sz w:val="28"/>
-        </w:rPr>
-        <w:t xml:space="preserve"> матеріалу по периметру приміщення без металевих труб та гнучких металевих рукавів. Усе обладнання підключається </w:t>
+        <w:t xml:space="preserve"> при розміщенні у приміщенні до 5 ЕОМ з ВДТ дозволяється прокладати трипровідниковий захищений провід у оболонці з негорючого чи важкогорючого матеріалу по периметру приміщення без металевих труб та гнучких металевих рукавів. Усе обладнання підключається </w:t>
       </w:r>
       <w:r>
         <w:rPr>
@@ -16315,7 +16780,7 @@
           <w:sz w:val="28"/>
         </w:rPr>
       </w:pPr>
-      <w:bookmarkStart w:id="28" w:name="_Toc324974386"/>
+      <w:bookmarkStart w:id="36" w:name="_Toc324974386"/>
       <w:r>
         <w:rPr>
           <w:rFonts w:ascii="Times New Roman" w:hAnsi="Times New Roman" w:cs="Times New Roman"/>
@@ -16324,7 +16789,7 @@
         </w:rPr>
         <w:t>Пожежна безпека</w:t>
       </w:r>
-      <w:bookmarkEnd w:id="28"/>
+      <w:bookmarkEnd w:id="36"/>
     </w:p>
     <w:p>
       <w:pPr>
@@ -16388,25 +16853,7 @@
           <w:sz w:val="28"/>
           <w:szCs w:val="28"/>
         </w:rPr>
-        <w:t xml:space="preserve"> за </w:t>
-      </w:r>
-      <w:proofErr w:type="spellStart"/>
-      <w:r>
-        <w:rPr>
-          <w:rFonts w:ascii="Times New Roman" w:hAnsi="Times New Roman"/>
-          <w:sz w:val="28"/>
-          <w:szCs w:val="28"/>
-        </w:rPr>
-        <w:t>вибухопожежною</w:t>
-      </w:r>
-      <w:proofErr w:type="spellEnd"/>
-      <w:r>
-        <w:rPr>
-          <w:rFonts w:ascii="Times New Roman" w:hAnsi="Times New Roman"/>
-          <w:sz w:val="28"/>
-          <w:szCs w:val="28"/>
-        </w:rPr>
-        <w:t xml:space="preserve"> та пожежною небезпекою </w:t>
+        <w:t xml:space="preserve"> за вибухопожежною та пожежною небезпекою </w:t>
       </w:r>
       <w:r>
         <w:rPr>
@@ -16441,19 +16888,18 @@
           <w:sz w:val="28"/>
           <w:szCs w:val="28"/>
         </w:rPr>
-        <w:t xml:space="preserve">, тобто не є вибухонебезпечною, а лише </w:t>
-      </w:r>
-      <w:proofErr w:type="spellStart"/>
+        <w:t xml:space="preserve">, тобто не є вибухонебезпечною, а лише пожежонебезпечною. Увесь простір у приміщенні відповідно до </w:t>
+      </w:r>
       <w:r>
         <w:rPr>
           <w:rFonts w:ascii="Times New Roman" w:hAnsi="Times New Roman"/>
           <w:bCs/>
           <w:sz w:val="28"/>
           <w:szCs w:val="28"/>
-        </w:rPr>
-        <w:t>пожежонебезпечною</w:t>
-      </w:r>
-      <w:proofErr w:type="spellEnd"/>
+          <w:highlight w:val="green"/>
+        </w:rPr>
+        <w:t>ДНАОП 0.00-1.32-01</w:t>
+      </w:r>
       <w:r>
         <w:rPr>
           <w:rFonts w:ascii="Times New Roman" w:hAnsi="Times New Roman"/>
@@ -16461,66 +16907,7 @@
           <w:sz w:val="28"/>
           <w:szCs w:val="28"/>
         </w:rPr>
-        <w:t xml:space="preserve">. Увесь простір у приміщенні відповідно до </w:t>
-      </w:r>
-      <w:r>
-        <w:rPr>
-          <w:rFonts w:ascii="Times New Roman" w:hAnsi="Times New Roman"/>
-          <w:bCs/>
-          <w:sz w:val="28"/>
-          <w:szCs w:val="28"/>
-          <w:highlight w:val="green"/>
-        </w:rPr>
-        <w:t>ДНАОП 0.00-1.32-01</w:t>
-      </w:r>
-      <w:r>
-        <w:rPr>
-          <w:rFonts w:ascii="Times New Roman" w:hAnsi="Times New Roman"/>
-          <w:bCs/>
-          <w:sz w:val="28"/>
-          <w:szCs w:val="28"/>
-        </w:rPr>
-        <w:t xml:space="preserve"> відноситься до </w:t>
-      </w:r>
-      <w:proofErr w:type="spellStart"/>
-      <w:r>
-        <w:rPr>
-          <w:rFonts w:ascii="Times New Roman" w:hAnsi="Times New Roman"/>
-          <w:bCs/>
-          <w:sz w:val="28"/>
-          <w:szCs w:val="28"/>
-        </w:rPr>
-        <w:t>пожежонебезпечної</w:t>
-      </w:r>
-      <w:proofErr w:type="spellEnd"/>
-      <w:r>
-        <w:rPr>
-          <w:rFonts w:ascii="Times New Roman" w:hAnsi="Times New Roman"/>
-          <w:bCs/>
-          <w:sz w:val="28"/>
-          <w:szCs w:val="28"/>
-        </w:rPr>
-        <w:t xml:space="preserve"> зони класу </w:t>
-      </w:r>
-      <w:proofErr w:type="spellStart"/>
-      <w:r>
-        <w:rPr>
-          <w:rFonts w:ascii="Times New Roman" w:hAnsi="Times New Roman"/>
-          <w:bCs/>
-          <w:sz w:val="28"/>
-          <w:szCs w:val="28"/>
-        </w:rPr>
-        <w:t>П-ІІа</w:t>
-      </w:r>
-      <w:proofErr w:type="spellEnd"/>
-      <w:r>
-        <w:rPr>
-          <w:rFonts w:ascii="Times New Roman" w:hAnsi="Times New Roman"/>
-          <w:bCs/>
-          <w:sz w:val="28"/>
-          <w:szCs w:val="28"/>
-        </w:rPr>
-        <w:t xml:space="preserve"> – простір у приміщенні, у якому знаходяться горючі речовини та матеріали. У заданому приміщенні можливе виникнення пожеж класу А (горіння рідких речовин) та класу Е (горіння електрообладнання).</w:t>
+        <w:t xml:space="preserve"> відноситься до пожежонебезпечної зони класу П-ІІа – простір у приміщенні, у якому знаходяться горючі речовини та матеріали. У заданому приміщенні можливе виникнення пожеж класу А (горіння рідких речовин) та класу Е (горіння електрообладнання).</w:t>
       </w:r>
     </w:p>
     <w:p>
@@ -16656,19 +17043,18 @@
           <w:sz w:val="28"/>
           <w:szCs w:val="28"/>
         </w:rPr>
-        <w:t xml:space="preserve">. У даному приміщенні димові </w:t>
-      </w:r>
-      <w:proofErr w:type="spellStart"/>
+        <w:t xml:space="preserve">. У даному приміщенні димові сповісники ДИ-1 у кількості </w:t>
+      </w:r>
       <w:r>
         <w:rPr>
           <w:rFonts w:ascii="Times New Roman" w:hAnsi="Times New Roman"/>
           <w:bCs/>
           <w:sz w:val="28"/>
           <w:szCs w:val="28"/>
-        </w:rPr>
-        <w:t>сповісники</w:t>
-      </w:r>
-      <w:proofErr w:type="spellEnd"/>
+          <w:lang w:val="en-US"/>
+        </w:rPr>
+        <w:t>2</w:t>
+      </w:r>
       <w:r>
         <w:rPr>
           <w:rFonts w:ascii="Times New Roman" w:hAnsi="Times New Roman"/>
@@ -16676,9 +17062,8 @@
           <w:sz w:val="28"/>
           <w:szCs w:val="28"/>
         </w:rPr>
-        <w:t xml:space="preserve"> </w:t>
-      </w:r>
-      <w:proofErr w:type="spellStart"/>
+        <w:t xml:space="preserve"> шт. розташовані за схемою </w:t>
+      </w:r>
       <w:r>
         <w:rPr>
           <w:rFonts w:ascii="Times New Roman" w:hAnsi="Times New Roman"/>
@@ -16686,85 +17071,7 @@
           <w:sz w:val="28"/>
           <w:szCs w:val="28"/>
         </w:rPr>
-        <w:t>ДИ</w:t>
-      </w:r>
-      <w:proofErr w:type="spellEnd"/>
-      <w:r>
-        <w:rPr>
-          <w:rFonts w:ascii="Times New Roman" w:hAnsi="Times New Roman"/>
-          <w:bCs/>
-          <w:sz w:val="28"/>
-          <w:szCs w:val="28"/>
-        </w:rPr>
-        <w:t xml:space="preserve">-1 у кількості </w:t>
-      </w:r>
-      <w:r>
-        <w:rPr>
-          <w:rFonts w:ascii="Times New Roman" w:hAnsi="Times New Roman"/>
-          <w:bCs/>
-          <w:sz w:val="28"/>
-          <w:szCs w:val="28"/>
-          <w:lang w:val="en-US"/>
-        </w:rPr>
-        <w:t>2</w:t>
-      </w:r>
-      <w:r>
-        <w:rPr>
-          <w:rFonts w:ascii="Times New Roman" w:hAnsi="Times New Roman"/>
-          <w:bCs/>
-          <w:sz w:val="28"/>
-          <w:szCs w:val="28"/>
-        </w:rPr>
-        <w:t xml:space="preserve"> шт. розташовані за схемою </w:t>
-      </w:r>
-      <w:r>
-        <w:rPr>
-          <w:rFonts w:ascii="Times New Roman" w:hAnsi="Times New Roman"/>
-          <w:bCs/>
-          <w:sz w:val="28"/>
-          <w:szCs w:val="28"/>
-        </w:rPr>
-        <w:t xml:space="preserve">квадратного розміщення. Відстань між </w:t>
-      </w:r>
-      <w:proofErr w:type="spellStart"/>
-      <w:r>
-        <w:rPr>
-          <w:rFonts w:ascii="Times New Roman" w:hAnsi="Times New Roman"/>
-          <w:bCs/>
-          <w:sz w:val="28"/>
-          <w:szCs w:val="28"/>
-        </w:rPr>
-        <w:t>сповісниками</w:t>
-      </w:r>
-      <w:proofErr w:type="spellEnd"/>
-      <w:r>
-        <w:rPr>
-          <w:rFonts w:ascii="Times New Roman" w:hAnsi="Times New Roman"/>
-          <w:bCs/>
-          <w:sz w:val="28"/>
-          <w:szCs w:val="28"/>
-        </w:rPr>
-        <w:t xml:space="preserve"> – 4 м, максимальна відстань від </w:t>
-      </w:r>
-      <w:proofErr w:type="spellStart"/>
-      <w:r>
-        <w:rPr>
-          <w:rFonts w:ascii="Times New Roman" w:hAnsi="Times New Roman"/>
-          <w:bCs/>
-          <w:sz w:val="28"/>
-          <w:szCs w:val="28"/>
-        </w:rPr>
-        <w:t>сповісника</w:t>
-      </w:r>
-      <w:proofErr w:type="spellEnd"/>
-      <w:r>
-        <w:rPr>
-          <w:rFonts w:ascii="Times New Roman" w:hAnsi="Times New Roman"/>
-          <w:bCs/>
-          <w:sz w:val="28"/>
-          <w:szCs w:val="28"/>
-        </w:rPr>
-        <w:t xml:space="preserve"> до стіни – 3 м, що у повній мірі задовольняє нормам </w:t>
+        <w:t xml:space="preserve">квадратного розміщення. Відстань між сповісниками – 4 м, максимальна відстань від сповісника до стіни – 3 м, що у повній мірі задовольняє нормам </w:t>
       </w:r>
       <w:r>
         <w:rPr>
@@ -16824,7 +17131,7 @@
           <w:sz w:val="28"/>
         </w:rPr>
       </w:pPr>
-      <w:bookmarkStart w:id="29" w:name="_Toc324974387"/>
+      <w:bookmarkStart w:id="37" w:name="_Toc324974387"/>
       <w:r>
         <w:rPr>
           <w:rFonts w:ascii="Times New Roman" w:hAnsi="Times New Roman" w:cs="Times New Roman"/>
@@ -16833,7 +17140,7 @@
         </w:rPr>
         <w:t>Правила безпечної роботи із ПК</w:t>
       </w:r>
-      <w:bookmarkEnd w:id="29"/>
+      <w:bookmarkEnd w:id="37"/>
     </w:p>
     <w:p>
       <w:pPr>
@@ -17083,7 +17390,7 @@
           <w:sz w:val="28"/>
         </w:rPr>
       </w:pPr>
-      <w:bookmarkStart w:id="30" w:name="_Toc324974388"/>
+      <w:bookmarkStart w:id="38" w:name="_Toc324974388"/>
       <w:r>
         <w:rPr>
           <w:rFonts w:ascii="Times New Roman" w:hAnsi="Times New Roman" w:cs="Times New Roman"/>
@@ -17092,7 +17399,7 @@
         </w:rPr>
         <w:t>Висновок до розділу</w:t>
       </w:r>
-      <w:bookmarkEnd w:id="30"/>
+      <w:bookmarkEnd w:id="38"/>
     </w:p>
     <w:p>
       <w:pPr>
@@ -17121,7 +17428,7 @@
           <w:color w:val="auto"/>
         </w:rPr>
       </w:pPr>
-      <w:bookmarkStart w:id="31" w:name="_Toc324974389"/>
+      <w:bookmarkStart w:id="39" w:name="_Toc324974389"/>
       <w:r>
         <w:rPr>
           <w:rFonts w:ascii="Times New Roman" w:hAnsi="Times New Roman" w:cs="Times New Roman"/>
@@ -17130,7 +17437,123 @@
         <w:lastRenderedPageBreak/>
         <w:t>ЗАГАЛЬНІ ВИСНОВКИ</w:t>
       </w:r>
-      <w:bookmarkEnd w:id="31"/>
+      <w:bookmarkEnd w:id="39"/>
+    </w:p>
+    <w:p>
+      <w:pPr>
+        <w:spacing w:after="0" w:line="360" w:lineRule="auto"/>
+        <w:ind w:firstLine="709"/>
+        <w:jc w:val="both"/>
+        <w:rPr>
+          <w:rFonts w:ascii="Times New Roman" w:hAnsi="Times New Roman" w:cs="Times New Roman"/>
+          <w:sz w:val="28"/>
+        </w:rPr>
+      </w:pPr>
+      <w:r>
+        <w:rPr>
+          <w:rFonts w:ascii="Times New Roman" w:hAnsi="Times New Roman" w:cs="Times New Roman"/>
+          <w:sz w:val="28"/>
+        </w:rPr>
+        <w:t xml:space="preserve">При виконанні комплексного дипломного проекту </w:t>
+      </w:r>
+      <w:r>
+        <w:rPr>
+          <w:rFonts w:ascii="Times New Roman" w:hAnsi="Times New Roman" w:cs="Times New Roman"/>
+          <w:sz w:val="28"/>
+        </w:rPr>
+        <w:t>були детально розглянуті питання, які виникають у процесі створення плану перевезення продукції із складу до споживачів.</w:t>
+      </w:r>
+    </w:p>
+    <w:p>
+      <w:pPr>
+        <w:spacing w:after="0" w:line="360" w:lineRule="auto"/>
+        <w:ind w:firstLine="709"/>
+        <w:jc w:val="both"/>
+        <w:rPr>
+          <w:rFonts w:ascii="Times New Roman" w:hAnsi="Times New Roman" w:cs="Times New Roman"/>
+          <w:sz w:val="28"/>
+        </w:rPr>
+      </w:pPr>
+      <w:r>
+        <w:rPr>
+          <w:rFonts w:ascii="Times New Roman" w:hAnsi="Times New Roman" w:cs="Times New Roman"/>
+          <w:sz w:val="28"/>
+        </w:rPr>
+        <w:t>Індивідуальна частина № 1 дипломного проекту присвячена складанню плану перевезень однорідної продукції із урахуванням вантажомісткості транспортних засобів, а також визначенню оптимальної кількості транспортних засобів для здійснення цих перевезень.</w:t>
+      </w:r>
+    </w:p>
+    <w:p>
+      <w:pPr>
+        <w:spacing w:after="0" w:line="360" w:lineRule="auto"/>
+        <w:ind w:firstLine="709"/>
+        <w:jc w:val="both"/>
+        <w:rPr>
+          <w:rFonts w:ascii="Times New Roman" w:hAnsi="Times New Roman" w:cs="Times New Roman"/>
+          <w:sz w:val="28"/>
+        </w:rPr>
+      </w:pPr>
+      <w:r>
+        <w:rPr>
+          <w:rFonts w:ascii="Times New Roman" w:hAnsi="Times New Roman" w:cs="Times New Roman"/>
+          <w:sz w:val="28"/>
+        </w:rPr>
+        <w:t>Для розв’язання поставленої задачі був проведений ґрунтовний аналіз предметного середовища, а також враховані результати отримані при розв’язанні задачі планування перевезень малогабаритної продукції (див. загальну частину дипломного проекту). На основі цих даних була сформульована математична постановка задачі та розроблений математичний апарат для її розв’язку. Результат розв’язання поставленої задачі став поштовхом для розгляду подібної задачі – складання плану перевезень продукції із урахуванням вантажомісткості,обмеженого за кількістю парку транспортних засобів та пріоритетів замовлень. Цій темі присвячена індивідуальна частина № 2 дипломного проекту.</w:t>
+      </w:r>
+    </w:p>
+    <w:p>
+      <w:pPr>
+        <w:spacing w:after="0" w:line="360" w:lineRule="auto"/>
+        <w:ind w:firstLine="709"/>
+        <w:jc w:val="both"/>
+        <w:rPr>
+          <w:rFonts w:ascii="Times New Roman" w:hAnsi="Times New Roman" w:cs="Times New Roman"/>
+          <w:sz w:val="28"/>
+        </w:rPr>
+      </w:pPr>
+      <w:r>
+        <w:rPr>
+          <w:rFonts w:ascii="Times New Roman" w:hAnsi="Times New Roman" w:cs="Times New Roman"/>
+          <w:sz w:val="28"/>
+        </w:rPr>
+        <w:t>Метою даного дипломного проекту була не просто розробка методу розв’язання даної задачі, що дозволить зменшити витрати на перевезення, а створення якомога більш ефективного методу розв’язання задачі, тобто такого методу який буде зберігати баланс між точністю знайденого розв’язку та часом, затраченим на знаходження цього розв’язку. Тому для розв’язання задачі було застосовано декілька підходів та проведений глибокий порівняльний аналіз на основі отриманих експериментальних даних. На проведеного була розроблена стратегія, що дозволяє вирішувати кожну окрему задачу найефективнішим методом. Таким чином полегшується робота користувача із розробленим програмним забезпеченням.</w:t>
+      </w:r>
+    </w:p>
+    <w:p>
+      <w:pPr>
+        <w:spacing w:after="0" w:line="360" w:lineRule="auto"/>
+        <w:ind w:firstLine="709"/>
+        <w:jc w:val="both"/>
+        <w:rPr>
+          <w:rFonts w:ascii="Times New Roman" w:hAnsi="Times New Roman" w:cs="Times New Roman"/>
+          <w:sz w:val="28"/>
+        </w:rPr>
+      </w:pPr>
+      <w:r>
+        <w:rPr>
+          <w:rFonts w:ascii="Times New Roman" w:hAnsi="Times New Roman" w:cs="Times New Roman"/>
+          <w:sz w:val="28"/>
+        </w:rPr>
+        <w:lastRenderedPageBreak/>
+        <w:t>У роботі наведена детальна інструкція користувача по експлуатації розробленого програмного комплексу, а також описана методика випробувань.</w:t>
+      </w:r>
+    </w:p>
+    <w:p>
+      <w:pPr>
+        <w:spacing w:after="0" w:line="360" w:lineRule="auto"/>
+        <w:ind w:firstLine="709"/>
+        <w:jc w:val="both"/>
+        <w:rPr>
+          <w:rFonts w:ascii="Times New Roman" w:hAnsi="Times New Roman" w:cs="Times New Roman"/>
+          <w:sz w:val="28"/>
+        </w:rPr>
+      </w:pPr>
+      <w:r>
+        <w:rPr>
+          <w:rFonts w:ascii="Times New Roman" w:hAnsi="Times New Roman" w:cs="Times New Roman"/>
+          <w:sz w:val="28"/>
+        </w:rPr>
+        <w:t>Окремим пунктом розглянуто питання охорони праці, а саме сформульовані гігієнічні вимоги до приміщень, у яких експлуатуються ЕОМ, відповідно до державних нормативних правових актів про охорону праці, та наведені правила, яких необхідно дотримуватись при роботі із персональним комп’ютером.</w:t>
+      </w:r>
     </w:p>
     <w:p>
       <w:pPr>
@@ -17159,7 +17582,7 @@
           <w:color w:val="auto"/>
         </w:rPr>
       </w:pPr>
-      <w:bookmarkStart w:id="32" w:name="_Toc324974390"/>
+      <w:bookmarkStart w:id="40" w:name="_Toc324974390"/>
       <w:r>
         <w:rPr>
           <w:rFonts w:ascii="Times New Roman" w:hAnsi="Times New Roman" w:cs="Times New Roman"/>
@@ -17168,7 +17591,7 @@
         <w:lastRenderedPageBreak/>
         <w:t>ПЕРЕЛІК ПОСИЛАНЬ</w:t>
       </w:r>
-      <w:bookmarkEnd w:id="32"/>
+      <w:bookmarkEnd w:id="40"/>
     </w:p>
     <w:p>
       <w:pPr>
@@ -18315,6 +18738,7 @@
                     <w:proofErr w:type="spellStart"/>
                     <w:r>
                       <w:rPr>
+                        <w:rFonts w:ascii="Arial" w:hAnsi="Arial" w:cs="Arial"/>
                         <w:sz w:val="18"/>
                       </w:rPr>
                       <w:t>Змн</w:t>
@@ -18343,9 +18767,16 @@
                     </w:pPr>
                     <w:r>
                       <w:rPr>
+                        <w:rFonts w:ascii="Arial" w:hAnsi="Arial" w:cs="Arial"/>
                         <w:sz w:val="18"/>
                       </w:rPr>
-                      <w:t>Арк.</w:t>
+                      <w:t>Арк</w:t>
+                    </w:r>
+                    <w:r>
+                      <w:rPr>
+                        <w:sz w:val="18"/>
+                      </w:rPr>
+                      <w:t>.</w:t>
                     </w:r>
                   </w:p>
                 </w:txbxContent>
@@ -18359,11 +18790,13 @@
                       <w:pStyle w:val="a"/>
                       <w:jc w:val="center"/>
                       <w:rPr>
+                        <w:rFonts w:ascii="Arial" w:hAnsi="Arial" w:cs="Arial"/>
                         <w:sz w:val="18"/>
                       </w:rPr>
                     </w:pPr>
                     <w:r>
                       <w:rPr>
+                        <w:rFonts w:ascii="Arial" w:hAnsi="Arial" w:cs="Arial"/>
                         <w:sz w:val="18"/>
                       </w:rPr>
                       <w:t xml:space="preserve">№ </w:t>
@@ -18371,6 +18804,7 @@
                     <w:proofErr w:type="spellStart"/>
                     <w:r>
                       <w:rPr>
+                        <w:rFonts w:ascii="Arial" w:hAnsi="Arial" w:cs="Arial"/>
                         <w:sz w:val="18"/>
                       </w:rPr>
                       <w:t>докум</w:t>
@@ -18378,6 +18812,7 @@
                     <w:proofErr w:type="spellEnd"/>
                     <w:r>
                       <w:rPr>
+                        <w:rFonts w:ascii="Arial" w:hAnsi="Arial" w:cs="Arial"/>
                         <w:sz w:val="18"/>
                       </w:rPr>
                       <w:t>.</w:t>
@@ -18392,13 +18827,14 @@
                   <w:p>
                     <w:pPr>
                       <w:pStyle w:val="a"/>
-                      <w:jc w:val="center"/>
                       <w:rPr>
+                        <w:rFonts w:ascii="Arial" w:hAnsi="Arial" w:cs="Arial"/>
                         <w:sz w:val="18"/>
                       </w:rPr>
                     </w:pPr>
                     <w:r>
                       <w:rPr>
+                        <w:rFonts w:ascii="Arial" w:hAnsi="Arial" w:cs="Arial"/>
                         <w:sz w:val="18"/>
                       </w:rPr>
                       <w:t>Підпис</w:t>
@@ -18415,11 +18851,13 @@
                       <w:pStyle w:val="a"/>
                       <w:jc w:val="center"/>
                       <w:rPr>
+                        <w:rFonts w:ascii="Arial" w:hAnsi="Arial" w:cs="Arial"/>
                         <w:sz w:val="18"/>
                       </w:rPr>
                     </w:pPr>
                     <w:r>
                       <w:rPr>
+                        <w:rFonts w:ascii="Arial" w:hAnsi="Arial" w:cs="Arial"/>
                         <w:sz w:val="18"/>
                       </w:rPr>
                       <w:t>Дата</w:t>
@@ -18441,9 +18879,16 @@
                     </w:pPr>
                     <w:r>
                       <w:rPr>
+                        <w:rFonts w:ascii="Arial" w:hAnsi="Arial" w:cs="Arial"/>
                         <w:sz w:val="18"/>
                       </w:rPr>
-                      <w:t>Арк.</w:t>
+                      <w:t>Арк</w:t>
+                    </w:r>
+                    <w:r>
+                      <w:rPr>
+                        <w:sz w:val="18"/>
+                      </w:rPr>
+                      <w:t>.</w:t>
                     </w:r>
                   </w:p>
                 </w:txbxContent>
@@ -18457,36 +18902,42 @@
                       <w:pStyle w:val="a"/>
                       <w:jc w:val="center"/>
                       <w:rPr>
+                        <w:rFonts w:ascii="Arial" w:hAnsi="Arial" w:cs="Arial"/>
                         <w:sz w:val="24"/>
                       </w:rPr>
                     </w:pPr>
                     <w:r>
                       <w:rPr>
+                        <w:rFonts w:ascii="Arial" w:hAnsi="Arial" w:cs="Arial"/>
                         <w:sz w:val="24"/>
                       </w:rPr>
                       <w:fldChar w:fldCharType="begin"/>
                     </w:r>
                     <w:r>
                       <w:rPr>
+                        <w:rFonts w:ascii="Arial" w:hAnsi="Arial" w:cs="Arial"/>
                         <w:sz w:val="24"/>
                       </w:rPr>
                       <w:instrText xml:space="preserve"> PAGE   \* MERGEFORMAT </w:instrText>
                     </w:r>
                     <w:r>
                       <w:rPr>
+                        <w:rFonts w:ascii="Arial" w:hAnsi="Arial" w:cs="Arial"/>
                         <w:sz w:val="24"/>
                       </w:rPr>
                       <w:fldChar w:fldCharType="separate"/>
                     </w:r>
                     <w:r>
                       <w:rPr>
+                        <w:rFonts w:ascii="Arial" w:hAnsi="Arial" w:cs="Arial"/>
                         <w:noProof/>
                         <w:sz w:val="24"/>
                       </w:rPr>
-                      <w:t>10</w:t>
+                      <w:t>30</w:t>
                     </w:r>
                     <w:r>
                       <w:rPr>
+                        <w:rFonts w:ascii="Arial" w:hAnsi="Arial" w:cs="Arial"/>
                         <w:sz w:val="24"/>
                       </w:rPr>
                       <w:fldChar w:fldCharType="end"/>
@@ -18684,8 +19135,9 @@
                   <w:proofErr w:type="spellStart"/>
                   <w:r>
                     <w:rPr>
+                      <w:rFonts w:ascii="Arial" w:hAnsi="Arial" w:cs="Arial"/>
                       <w:i/>
-                      <w:sz w:val="20"/>
+                      <w:sz w:val="18"/>
                       <w:szCs w:val="20"/>
                     </w:rPr>
                     <w:t>Зм</w:t>
@@ -18693,8 +19145,9 @@
                   <w:proofErr w:type="spellEnd"/>
                   <w:r>
                     <w:rPr>
+                      <w:rFonts w:ascii="Arial" w:hAnsi="Arial" w:cs="Arial"/>
                       <w:i/>
-                      <w:sz w:val="20"/>
+                      <w:sz w:val="18"/>
                       <w:szCs w:val="20"/>
                     </w:rPr>
                     <w:t>.</w:t>
@@ -18708,17 +19161,16 @@
               <w:txbxContent>
                 <w:p>
                   <w:pPr>
-                    <w:jc w:val="center"/>
                     <w:rPr>
-                      <w:i/>
                       <w:sz w:val="20"/>
                       <w:szCs w:val="20"/>
                     </w:rPr>
                   </w:pPr>
                   <w:r>
                     <w:rPr>
+                      <w:rFonts w:ascii="Arial" w:hAnsi="Arial" w:cs="Arial"/>
                       <w:i/>
-                      <w:sz w:val="20"/>
+                      <w:sz w:val="18"/>
                       <w:szCs w:val="20"/>
                     </w:rPr>
                     <w:t>Арк.</w:t>
@@ -18731,7 +19183,19 @@
             <v:textbox style="mso-next-textbox:#Rectangle 332" inset="1pt,1pt,1pt,1pt">
               <w:txbxContent>
                 <w:p>
+                  <w:pPr>
+                    <w:rPr>
+                      <w:rFonts w:ascii="Arial" w:hAnsi="Arial" w:cs="Arial"/>
+                      <w:i/>
+                      <w:sz w:val="18"/>
+                    </w:rPr>
+                  </w:pPr>
                   <w:r>
+                    <w:rPr>
+                      <w:rFonts w:ascii="Arial" w:hAnsi="Arial" w:cs="Arial"/>
+                      <w:i/>
+                      <w:sz w:val="18"/>
+                    </w:rPr>
                     <w:t>Прізвище</w:t>
                   </w:r>
                 </w:p>
@@ -18744,10 +19208,17 @@
                 <w:p>
                   <w:pPr>
                     <w:rPr>
-                      <w:rFonts w:ascii="Journal" w:hAnsi="Journal"/>
+                      <w:rFonts w:ascii="Arial" w:hAnsi="Arial" w:cs="Arial"/>
+                      <w:i/>
+                      <w:sz w:val="18"/>
                     </w:rPr>
                   </w:pPr>
                   <w:r>
+                    <w:rPr>
+                      <w:rFonts w:ascii="Arial" w:hAnsi="Arial" w:cs="Arial"/>
+                      <w:i/>
+                      <w:sz w:val="18"/>
+                    </w:rPr>
                     <w:t>Підпис</w:t>
                   </w:r>
                 </w:p>
@@ -18758,7 +19229,19 @@
             <v:textbox style="mso-next-textbox:#Rectangle 334" inset="1pt,1pt,1pt,1pt">
               <w:txbxContent>
                 <w:p>
+                  <w:pPr>
+                    <w:rPr>
+                      <w:rFonts w:ascii="Arial" w:hAnsi="Arial" w:cs="Arial"/>
+                      <w:i/>
+                      <w:sz w:val="18"/>
+                    </w:rPr>
+                  </w:pPr>
                   <w:r>
+                    <w:rPr>
+                      <w:rFonts w:ascii="Arial" w:hAnsi="Arial" w:cs="Arial"/>
+                      <w:i/>
+                      <w:sz w:val="18"/>
+                    </w:rPr>
                     <w:t>Дата</w:t>
                   </w:r>
                 </w:p>
@@ -18772,13 +19255,14 @@
                   <w:pPr>
                     <w:jc w:val="center"/>
                     <w:rPr>
-                      <w:rFonts w:ascii="Journal" w:hAnsi="Journal"/>
+                      <w:rFonts w:ascii="Arial" w:hAnsi="Arial" w:cs="Arial"/>
                       <w:i/>
                       <w:iCs/>
                     </w:rPr>
                   </w:pPr>
                   <w:r>
                     <w:rPr>
+                      <w:rFonts w:ascii="Arial" w:hAnsi="Arial" w:cs="Arial"/>
                       <w:i/>
                       <w:iCs/>
                       <w:sz w:val="18"/>
@@ -18796,12 +19280,16 @@
                   <w:pPr>
                     <w:jc w:val="center"/>
                     <w:rPr>
+                      <w:rFonts w:ascii="Arial" w:hAnsi="Arial" w:cs="Arial"/>
+                      <w:i/>
                       <w:sz w:val="18"/>
                       <w:szCs w:val="18"/>
                     </w:rPr>
                   </w:pPr>
                   <w:r>
                     <w:rPr>
+                      <w:rFonts w:ascii="Arial" w:hAnsi="Arial" w:cs="Arial"/>
+                      <w:i/>
                       <w:sz w:val="18"/>
                       <w:szCs w:val="18"/>
                     </w:rPr>
@@ -18913,7 +19401,9 @@
                     <w:proofErr w:type="spellStart"/>
                     <w:r>
                       <w:rPr>
-                        <w:sz w:val="20"/>
+                        <w:rFonts w:ascii="Arial" w:hAnsi="Arial" w:cs="Arial"/>
+                        <w:i/>
+                        <w:sz w:val="18"/>
                         <w:szCs w:val="20"/>
                       </w:rPr>
                       <w:t>Розроб</w:t>
@@ -18936,6 +19426,7 @@
                   <w:p>
                     <w:pPr>
                       <w:rPr>
+                        <w:rFonts w:ascii="Arial" w:hAnsi="Arial" w:cs="Arial"/>
                         <w:i/>
                         <w:sz w:val="18"/>
                         <w:szCs w:val="18"/>
@@ -18943,10 +19434,10 @@
                     </w:pPr>
                     <w:r>
                       <w:rPr>
+                        <w:rFonts w:ascii="Arial" w:hAnsi="Arial" w:cs="Arial"/>
                         <w:i/>
                         <w:sz w:val="18"/>
                         <w:szCs w:val="18"/>
-                        <w:highlight w:val="yellow"/>
                         <w:lang w:val="ru-RU"/>
                       </w:rPr>
                       <w:t>Головня</w:t>
@@ -18954,31 +19445,22 @@
                     <w:proofErr w:type="gramStart"/>
                     <w:r>
                       <w:rPr>
+                        <w:rFonts w:ascii="Arial" w:hAnsi="Arial" w:cs="Arial"/>
                         <w:i/>
                         <w:sz w:val="18"/>
                         <w:szCs w:val="18"/>
-                        <w:highlight w:val="yellow"/>
                       </w:rPr>
                       <w:t xml:space="preserve"> І.</w:t>
                     </w:r>
                     <w:proofErr w:type="gramEnd"/>
                     <w:r>
                       <w:rPr>
+                        <w:rFonts w:ascii="Arial" w:hAnsi="Arial" w:cs="Arial"/>
                         <w:i/>
                         <w:sz w:val="18"/>
                         <w:szCs w:val="18"/>
-                        <w:highlight w:val="yellow"/>
                       </w:rPr>
-                      <w:t>А</w:t>
-                    </w:r>
-                    <w:r>
-                      <w:rPr>
-                        <w:i/>
-                        <w:sz w:val="18"/>
-                        <w:szCs w:val="18"/>
-                        <w:highlight w:val="yellow"/>
-                      </w:rPr>
-                      <w:t>.</w:t>
+                      <w:t>А.</w:t>
                     </w:r>
                   </w:p>
                   <w:p>
@@ -19005,10 +19487,19 @@
                     </w:pPr>
                     <w:r>
                       <w:rPr>
+                        <w:rFonts w:ascii="Arial" w:hAnsi="Arial" w:cs="Arial"/>
+                        <w:i/>
+                        <w:sz w:val="18"/>
+                        <w:szCs w:val="20"/>
+                      </w:rPr>
+                      <w:t>Перевірив</w:t>
+                    </w:r>
+                    <w:r>
+                      <w:rPr>
                         <w:sz w:val="20"/>
                         <w:szCs w:val="20"/>
                       </w:rPr>
-                      <w:t>Перевірив.</w:t>
+                      <w:t>.</w:t>
                     </w:r>
                   </w:p>
                   <w:p>
@@ -19025,6 +19516,7 @@
                   <w:p>
                     <w:pPr>
                       <w:rPr>
+                        <w:rFonts w:ascii="Arial" w:hAnsi="Arial" w:cs="Arial"/>
                         <w:i/>
                         <w:sz w:val="18"/>
                         <w:szCs w:val="18"/>
@@ -19032,6 +19524,7 @@
                     </w:pPr>
                     <w:r>
                       <w:rPr>
+                        <w:rFonts w:ascii="Arial" w:hAnsi="Arial" w:cs="Arial"/>
                         <w:i/>
                         <w:sz w:val="18"/>
                         <w:szCs w:val="18"/>
@@ -19080,15 +19573,17 @@
                   <w:p>
                     <w:pPr>
                       <w:rPr>
+                        <w:rFonts w:ascii="Arial" w:hAnsi="Arial" w:cs="Arial"/>
                         <w:i/>
-                        <w:sz w:val="20"/>
+                        <w:sz w:val="18"/>
                         <w:szCs w:val="20"/>
                       </w:rPr>
                     </w:pPr>
                     <w:r>
                       <w:rPr>
+                        <w:rFonts w:ascii="Arial" w:hAnsi="Arial" w:cs="Arial"/>
                         <w:i/>
-                        <w:sz w:val="20"/>
+                        <w:sz w:val="18"/>
                         <w:szCs w:val="20"/>
                       </w:rPr>
                       <w:t xml:space="preserve">Н. </w:t>
@@ -19096,8 +19591,9 @@
                     <w:proofErr w:type="spellStart"/>
                     <w:r>
                       <w:rPr>
+                        <w:rFonts w:ascii="Arial" w:hAnsi="Arial" w:cs="Arial"/>
                         <w:i/>
-                        <w:sz w:val="20"/>
+                        <w:sz w:val="18"/>
                         <w:szCs w:val="20"/>
                       </w:rPr>
                       <w:t>кон</w:t>
@@ -19105,8 +19601,9 @@
                     <w:proofErr w:type="spellEnd"/>
                     <w:r>
                       <w:rPr>
+                        <w:rFonts w:ascii="Arial" w:hAnsi="Arial" w:cs="Arial"/>
                         <w:i/>
-                        <w:sz w:val="20"/>
+                        <w:sz w:val="18"/>
                         <w:szCs w:val="20"/>
                       </w:rPr>
                       <w:t>.</w:t>
@@ -19121,6 +19618,7 @@
                   <w:p>
                     <w:pPr>
                       <w:rPr>
+                        <w:rFonts w:ascii="Arial" w:hAnsi="Arial" w:cs="Arial"/>
                         <w:sz w:val="18"/>
                         <w:szCs w:val="16"/>
                       </w:rPr>
@@ -19128,6 +19626,7 @@
                     <w:proofErr w:type="spellStart"/>
                     <w:r>
                       <w:rPr>
+                        <w:rFonts w:ascii="Arial" w:hAnsi="Arial" w:cs="Arial"/>
                         <w:i/>
                         <w:sz w:val="18"/>
                         <w:szCs w:val="16"/>
@@ -19137,6 +19636,7 @@
                     <w:proofErr w:type="spellEnd"/>
                     <w:r>
                       <w:rPr>
+                        <w:rFonts w:ascii="Arial" w:hAnsi="Arial" w:cs="Arial"/>
                         <w:i/>
                         <w:sz w:val="18"/>
                         <w:szCs w:val="16"/>
@@ -19164,8 +19664,9 @@
                     <w:proofErr w:type="spellStart"/>
                     <w:r>
                       <w:rPr>
+                        <w:rFonts w:ascii="Arial" w:hAnsi="Arial" w:cs="Arial"/>
                         <w:i/>
-                        <w:sz w:val="20"/>
+                        <w:sz w:val="18"/>
                         <w:szCs w:val="20"/>
                       </w:rPr>
                       <w:t>Затв</w:t>
@@ -19189,6 +19690,7 @@
                   <w:p>
                     <w:pPr>
                       <w:rPr>
+                        <w:rFonts w:ascii="Arial" w:hAnsi="Arial" w:cs="Arial"/>
                         <w:i/>
                         <w:sz w:val="18"/>
                         <w:szCs w:val="18"/>
@@ -19196,6 +19698,7 @@
                     </w:pPr>
                     <w:r>
                       <w:rPr>
+                        <w:rFonts w:ascii="Arial" w:hAnsi="Arial" w:cs="Arial"/>
                         <w:i/>
                         <w:sz w:val="18"/>
                         <w:szCs w:val="18"/>
@@ -19223,10 +19726,17 @@
                   <w:pPr>
                     <w:spacing w:before="360" w:after="100" w:afterAutospacing="1"/>
                     <w:jc w:val="center"/>
+                    <w:rPr>
+                      <w:rFonts w:ascii="Arial" w:hAnsi="Arial" w:cs="Arial"/>
+                      <w:i/>
+                      <w:sz w:val="24"/>
+                    </w:rPr>
                   </w:pPr>
                   <w:r>
                     <w:rPr>
-                      <w:highlight w:val="yellow"/>
+                      <w:rFonts w:ascii="Arial" w:hAnsi="Arial" w:cs="Arial"/>
+                      <w:i/>
+                      <w:sz w:val="24"/>
                     </w:rPr>
                     <w:t>Комплекс задач складання плану перевезень продукції</w:t>
                   </w:r>
@@ -19252,27 +19762,19 @@
                   <w:pPr>
                     <w:jc w:val="center"/>
                     <w:rPr>
-                      <w:rFonts w:ascii="Journal" w:hAnsi="Journal"/>
+                      <w:rFonts w:ascii="Arial" w:hAnsi="Arial" w:cs="Arial"/>
                       <w:i/>
                       <w:iCs/>
                     </w:rPr>
                   </w:pPr>
                   <w:r>
                     <w:rPr>
+                      <w:rFonts w:ascii="Arial" w:hAnsi="Arial" w:cs="Arial"/>
                       <w:i/>
                       <w:iCs/>
                       <w:sz w:val="18"/>
                     </w:rPr>
-                    <w:t>Літ</w:t>
-                  </w:r>
-                  <w:r>
-                    <w:rPr>
-                      <w:rFonts w:ascii="Journal" w:hAnsi="Journal"/>
-                      <w:i/>
-                      <w:iCs/>
-                      <w:sz w:val="18"/>
-                    </w:rPr>
-                    <w:t>.</w:t>
+                    <w:t>Літ.</w:t>
                   </w:r>
                 </w:p>
               </w:txbxContent>
@@ -19285,6 +19787,7 @@
                   <w:pPr>
                     <w:jc w:val="center"/>
                     <w:rPr>
+                      <w:rFonts w:ascii="Arial" w:hAnsi="Arial" w:cs="Arial"/>
                       <w:i/>
                       <w:iCs/>
                       <w:sz w:val="18"/>
@@ -19292,6 +19795,7 @@
                   </w:pPr>
                   <w:r>
                     <w:rPr>
+                      <w:rFonts w:ascii="Arial" w:hAnsi="Arial" w:cs="Arial"/>
                       <w:i/>
                       <w:iCs/>
                       <w:sz w:val="18"/>
@@ -19313,6 +19817,14 @@
                       <w:szCs w:val="18"/>
                     </w:rPr>
                   </w:pPr>
+                  <w:r>
+                    <w:rPr>
+                      <w:sz w:val="18"/>
+                      <w:szCs w:val="18"/>
+                      <w:highlight w:val="green"/>
+                    </w:rPr>
+                    <w:t>???</w:t>
+                  </w:r>
                 </w:p>
                 <w:p>
                   <w:r>
@@ -19332,22 +19844,22 @@
                     <w:autoSpaceDE w:val="0"/>
                     <w:autoSpaceDN w:val="0"/>
                     <w:adjustRightInd w:val="0"/>
-                    <w:spacing w:line="239" w:lineRule="atLeast"/>
+                    <w:spacing w:after="120" w:line="239" w:lineRule="atLeast"/>
                     <w:jc w:val="center"/>
                     <w:rPr>
+                      <w:rFonts w:ascii="Arial" w:hAnsi="Arial" w:cs="Arial"/>
                       <w:i/>
                       <w:iCs/>
                       <w:color w:val="000000"/>
-                      <w:sz w:val="20"/>
                       <w:szCs w:val="20"/>
                     </w:rPr>
                   </w:pPr>
                   <w:r>
                     <w:rPr>
+                      <w:rFonts w:ascii="Arial" w:hAnsi="Arial" w:cs="Arial"/>
                       <w:i/>
                       <w:iCs/>
                       <w:color w:val="000000"/>
-                      <w:sz w:val="20"/>
                       <w:szCs w:val="20"/>
                     </w:rPr>
                     <w:t>КПІ ФІОТ</w:t>
@@ -19361,25 +19873,32 @@
                     <w:spacing w:line="239" w:lineRule="atLeast"/>
                     <w:jc w:val="center"/>
                     <w:rPr>
+                      <w:rFonts w:ascii="Arial" w:hAnsi="Arial" w:cs="Arial"/>
                       <w:i/>
                       <w:iCs/>
                       <w:color w:val="000000"/>
-                      <w:sz w:val="20"/>
                       <w:szCs w:val="20"/>
                     </w:rPr>
                   </w:pPr>
                   <w:r>
                     <w:rPr>
+                      <w:rFonts w:ascii="Arial" w:hAnsi="Arial" w:cs="Arial"/>
                       <w:i/>
                       <w:iCs/>
                       <w:color w:val="000000"/>
-                      <w:sz w:val="20"/>
                       <w:szCs w:val="20"/>
                     </w:rPr>
                     <w:t>кафедра АСОІУ гр. ІС-81</w:t>
                   </w:r>
                 </w:p>
-                <w:p/>
+                <w:p>
+                  <w:pPr>
+                    <w:rPr>
+                      <w:rFonts w:ascii="Arial" w:hAnsi="Arial" w:cs="Arial"/>
+                      <w:sz w:val="24"/>
+                    </w:rPr>
+                  </w:pPr>
+                </w:p>
               </w:txbxContent>
             </v:textbox>
           </v:rect>
@@ -21025,6 +21544,134 @@
     </w:lvl>
   </w:abstractNum>
   <w:abstractNum w:abstractNumId="14">
+    <w:nsid w:val="43695ADB"/>
+    <w:multiLevelType w:val="multilevel"/>
+    <w:tmpl w:val="4DFC304A"/>
+    <w:lvl w:ilvl="0">
+      <w:start w:val="2"/>
+      <w:numFmt w:val="decimal"/>
+      <w:lvlText w:val="%1"/>
+      <w:lvlJc w:val="left"/>
+      <w:pPr>
+        <w:ind w:left="360" w:hanging="360"/>
+      </w:pPr>
+      <w:rPr>
+        <w:rFonts w:hint="default"/>
+      </w:rPr>
+    </w:lvl>
+    <w:lvl w:ilvl="1">
+      <w:start w:val="1"/>
+      <w:numFmt w:val="decimal"/>
+      <w:isLgl/>
+      <w:lvlText w:val="%1.%2"/>
+      <w:lvlJc w:val="left"/>
+      <w:pPr>
+        <w:ind w:left="2436" w:hanging="450"/>
+      </w:pPr>
+      <w:rPr>
+        <w:rFonts w:ascii="Times New Roman" w:hAnsi="Times New Roman" w:cs="Times New Roman" w:hint="default"/>
+        <w:color w:val="auto"/>
+        <w:sz w:val="28"/>
+      </w:rPr>
+    </w:lvl>
+    <w:lvl w:ilvl="2">
+      <w:start w:val="1"/>
+      <w:numFmt w:val="decimal"/>
+      <w:isLgl/>
+      <w:lvlText w:val="%1.%2.%3"/>
+      <w:lvlJc w:val="left"/>
+      <w:pPr>
+        <w:ind w:left="5824" w:hanging="720"/>
+      </w:pPr>
+      <w:rPr>
+        <w:rFonts w:hint="default"/>
+        <w:i w:val="0"/>
+      </w:rPr>
+    </w:lvl>
+    <w:lvl w:ilvl="3">
+      <w:start w:val="1"/>
+      <w:numFmt w:val="decimal"/>
+      <w:isLgl/>
+      <w:lvlText w:val="%1.%2.%3.%4"/>
+      <w:lvlJc w:val="left"/>
+      <w:pPr>
+        <w:ind w:left="3204" w:hanging="1080"/>
+      </w:pPr>
+      <w:rPr>
+        <w:rFonts w:hint="default"/>
+        <w:b/>
+        <w:i w:val="0"/>
+      </w:rPr>
+    </w:lvl>
+    <w:lvl w:ilvl="4">
+      <w:start w:val="1"/>
+      <w:numFmt w:val="decimal"/>
+      <w:isLgl/>
+      <w:lvlText w:val="%1.%2.%3.%4.%5"/>
+      <w:lvlJc w:val="left"/>
+      <w:pPr>
+        <w:ind w:left="2640" w:hanging="1080"/>
+      </w:pPr>
+      <w:rPr>
+        <w:rFonts w:ascii="Times New Roman" w:hAnsi="Times New Roman" w:cs="Times New Roman" w:hint="default"/>
+        <w:color w:val="auto"/>
+        <w:sz w:val="28"/>
+      </w:rPr>
+    </w:lvl>
+    <w:lvl w:ilvl="5">
+      <w:start w:val="1"/>
+      <w:numFmt w:val="decimal"/>
+      <w:isLgl/>
+      <w:lvlText w:val="%1.%2.%3.%4.%5.%6"/>
+      <w:lvlJc w:val="left"/>
+      <w:pPr>
+        <w:ind w:left="4980" w:hanging="1440"/>
+      </w:pPr>
+      <w:rPr>
+        <w:rFonts w:hint="default"/>
+      </w:rPr>
+    </w:lvl>
+    <w:lvl w:ilvl="6">
+      <w:start w:val="1"/>
+      <w:numFmt w:val="decimal"/>
+      <w:isLgl/>
+      <w:lvlText w:val="%1.%2.%3.%4.%5.%6.%7"/>
+      <w:lvlJc w:val="left"/>
+      <w:pPr>
+        <w:ind w:left="5688" w:hanging="1440"/>
+      </w:pPr>
+      <w:rPr>
+        <w:rFonts w:hint="default"/>
+      </w:rPr>
+    </w:lvl>
+    <w:lvl w:ilvl="7">
+      <w:start w:val="1"/>
+      <w:numFmt w:val="decimal"/>
+      <w:isLgl/>
+      <w:lvlText w:val="%1.%2.%3.%4.%5.%6.%7.%8"/>
+      <w:lvlJc w:val="left"/>
+      <w:pPr>
+        <w:ind w:left="6756" w:hanging="1800"/>
+      </w:pPr>
+      <w:rPr>
+        <w:rFonts w:hint="default"/>
+      </w:rPr>
+    </w:lvl>
+    <w:lvl w:ilvl="8">
+      <w:start w:val="1"/>
+      <w:numFmt w:val="decimal"/>
+      <w:isLgl/>
+      <w:lvlText w:val="%1.%2.%3.%4.%5.%6.%7.%8.%9"/>
+      <w:lvlJc w:val="left"/>
+      <w:pPr>
+        <w:ind w:left="7824" w:hanging="2160"/>
+      </w:pPr>
+      <w:rPr>
+        <w:rFonts w:hint="default"/>
+      </w:rPr>
+    </w:lvl>
+  </w:abstractNum>
+  <w:abstractNum w:abstractNumId="15">
     <w:nsid w:val="46DA53DD"/>
     <w:multiLevelType w:val="multilevel"/>
     <w:tmpl w:val="938CF9C8"/>
@@ -21142,7 +21789,7 @@
       </w:rPr>
     </w:lvl>
   </w:abstractNum>
-  <w:abstractNum w:abstractNumId="15">
+  <w:abstractNum w:abstractNumId="16">
     <w:nsid w:val="4A196B5A"/>
     <w:multiLevelType w:val="hybridMultilevel"/>
     <w:tmpl w:val="ABC426C2"/>
@@ -21231,7 +21878,7 @@
       </w:pPr>
     </w:lvl>
   </w:abstractNum>
-  <w:abstractNum w:abstractNumId="16">
+  <w:abstractNum w:abstractNumId="17">
     <w:nsid w:val="4A573847"/>
     <w:multiLevelType w:val="hybridMultilevel"/>
     <w:tmpl w:val="22C8DBF4"/>
@@ -21344,7 +21991,7 @@
       </w:rPr>
     </w:lvl>
   </w:abstractNum>
-  <w:abstractNum w:abstractNumId="17">
+  <w:abstractNum w:abstractNumId="18">
     <w:nsid w:val="4E166211"/>
     <w:multiLevelType w:val="multilevel"/>
     <w:tmpl w:val="938CF9C8"/>
@@ -21462,7 +22109,7 @@
       </w:rPr>
     </w:lvl>
   </w:abstractNum>
-  <w:abstractNum w:abstractNumId="18">
+  <w:abstractNum w:abstractNumId="19">
     <w:nsid w:val="51E035A0"/>
     <w:multiLevelType w:val="hybridMultilevel"/>
     <w:tmpl w:val="02386EFC"/>
@@ -21575,7 +22222,7 @@
       </w:rPr>
     </w:lvl>
   </w:abstractNum>
-  <w:abstractNum w:abstractNumId="19">
+  <w:abstractNum w:abstractNumId="20">
     <w:nsid w:val="5C184A53"/>
     <w:multiLevelType w:val="hybridMultilevel"/>
     <w:tmpl w:val="40AEC826"/>
@@ -21688,7 +22335,7 @@
       </w:rPr>
     </w:lvl>
   </w:abstractNum>
-  <w:abstractNum w:abstractNumId="20">
+  <w:abstractNum w:abstractNumId="21">
     <w:nsid w:val="61BE7A5F"/>
     <w:multiLevelType w:val="hybridMultilevel"/>
     <w:tmpl w:val="7DA23B28"/>
@@ -21801,7 +22448,7 @@
       </w:rPr>
     </w:lvl>
   </w:abstractNum>
-  <w:abstractNum w:abstractNumId="21">
+  <w:abstractNum w:abstractNumId="22">
     <w:nsid w:val="64A445AC"/>
     <w:multiLevelType w:val="multilevel"/>
     <w:tmpl w:val="5C907E34"/>
@@ -21914,7 +22561,7 @@
       </w:rPr>
     </w:lvl>
   </w:abstractNum>
-  <w:abstractNum w:abstractNumId="22">
+  <w:abstractNum w:abstractNumId="23">
     <w:nsid w:val="6ED77AB0"/>
     <w:multiLevelType w:val="hybridMultilevel"/>
     <w:tmpl w:val="84649902"/>
@@ -22027,7 +22674,7 @@
       </w:rPr>
     </w:lvl>
   </w:abstractNum>
-  <w:abstractNum w:abstractNumId="23">
+  <w:abstractNum w:abstractNumId="24">
     <w:nsid w:val="7584198A"/>
     <w:multiLevelType w:val="hybridMultilevel"/>
     <w:tmpl w:val="114A9F2A"/>
@@ -22140,7 +22787,7 @@
       </w:rPr>
     </w:lvl>
   </w:abstractNum>
-  <w:abstractNum w:abstractNumId="24">
+  <w:abstractNum w:abstractNumId="25">
     <w:nsid w:val="79091DE1"/>
     <w:multiLevelType w:val="hybridMultilevel"/>
     <w:tmpl w:val="09403964"/>
@@ -22253,7 +22900,7 @@
       </w:rPr>
     </w:lvl>
   </w:abstractNum>
-  <w:abstractNum w:abstractNumId="25">
+  <w:abstractNum w:abstractNumId="26">
     <w:nsid w:val="7B275CFC"/>
     <w:multiLevelType w:val="multilevel"/>
     <w:tmpl w:val="CFB6FFA6"/>
@@ -22366,7 +23013,7 @@
       </w:rPr>
     </w:lvl>
   </w:abstractNum>
-  <w:abstractNum w:abstractNumId="26">
+  <w:abstractNum w:abstractNumId="27">
     <w:nsid w:val="7D5A270D"/>
     <w:multiLevelType w:val="hybridMultilevel"/>
     <w:tmpl w:val="E0F6BE5A"/>
@@ -22452,7 +23099,7 @@
       </w:pPr>
     </w:lvl>
   </w:abstractNum>
-  <w:abstractNum w:abstractNumId="27">
+  <w:abstractNum w:abstractNumId="28">
     <w:nsid w:val="7F937774"/>
     <w:multiLevelType w:val="multilevel"/>
     <w:tmpl w:val="5C907E34"/>
@@ -22566,13 +23213,13 @@
     </w:lvl>
   </w:abstractNum>
   <w:num w:numId="1">
-    <w:abstractNumId w:val="18"/>
+    <w:abstractNumId w:val="19"/>
   </w:num>
   <w:num w:numId="2">
     <w:abstractNumId w:val="4"/>
   </w:num>
   <w:num w:numId="3">
-    <w:abstractNumId w:val="20"/>
+    <w:abstractNumId w:val="21"/>
   </w:num>
   <w:num w:numId="4">
     <w:abstractNumId w:val="12"/>
@@ -22581,19 +23228,19 @@
     <w:abstractNumId w:val="1"/>
   </w:num>
   <w:num w:numId="6">
-    <w:abstractNumId w:val="22"/>
+    <w:abstractNumId w:val="23"/>
   </w:num>
   <w:num w:numId="7">
-    <w:abstractNumId w:val="23"/>
+    <w:abstractNumId w:val="24"/>
   </w:num>
   <w:num w:numId="8">
     <w:abstractNumId w:val="6"/>
   </w:num>
   <w:num w:numId="9">
-    <w:abstractNumId w:val="16"/>
+    <w:abstractNumId w:val="17"/>
   </w:num>
   <w:num w:numId="10">
-    <w:abstractNumId w:val="19"/>
+    <w:abstractNumId w:val="20"/>
   </w:num>
   <w:num w:numId="11">
     <w:abstractNumId w:val="0"/>
@@ -22614,16 +23261,16 @@
     <w:abstractNumId w:val="5"/>
   </w:num>
   <w:num w:numId="17">
-    <w:abstractNumId w:val="27"/>
+    <w:abstractNumId w:val="28"/>
   </w:num>
   <w:num w:numId="18">
-    <w:abstractNumId w:val="21"/>
+    <w:abstractNumId w:val="22"/>
   </w:num>
   <w:num w:numId="19">
-    <w:abstractNumId w:val="14"/>
+    <w:abstractNumId w:val="15"/>
   </w:num>
   <w:num w:numId="20">
-    <w:abstractNumId w:val="15"/>
+    <w:abstractNumId w:val="16"/>
   </w:num>
   <w:num w:numId="21">
     <w:abstractNumId w:val="13"/>
@@ -22632,10 +23279,10 @@
     <w:abstractNumId w:val="2"/>
   </w:num>
   <w:num w:numId="23">
-    <w:abstractNumId w:val="17"/>
+    <w:abstractNumId w:val="18"/>
   </w:num>
   <w:num w:numId="24">
-    <w:abstractNumId w:val="24"/>
+    <w:abstractNumId w:val="25"/>
   </w:num>
   <w:num w:numId="25">
     <w:abstractNumId w:val="7"/>
@@ -22644,10 +23291,13 @@
     <w:abstractNumId w:val="10"/>
   </w:num>
   <w:num w:numId="27">
+    <w:abstractNumId w:val="27"/>
+  </w:num>
+  <w:num w:numId="28">
     <w:abstractNumId w:val="26"/>
   </w:num>
-  <w:num w:numId="28">
-    <w:abstractNumId w:val="25"/>
+  <w:num w:numId="29">
+    <w:abstractNumId w:val="14"/>
   </w:num>
 </w:numbering>
 </file>
@@ -23656,7 +24306,7 @@
 </file>
 
 <file path=customXml/itemProps1.xml><?xml version="1.0" encoding="utf-8"?>
-<ds:datastoreItem xmlns:ds="http://schemas.openxmlformats.org/officeDocument/2006/customXml" ds:itemID="{BF07ED08-7931-4788-AB3F-CDD14844C75D}">
+<ds:datastoreItem xmlns:ds="http://schemas.openxmlformats.org/officeDocument/2006/customXml" ds:itemID="{CC1C29D5-9C1C-4507-928A-4FFEE264FED3}">
   <ds:schemaRefs>
     <ds:schemaRef ds:uri="http://schemas.openxmlformats.org/officeDocument/2006/bibliography"/>
   </ds:schemaRefs>

</xml_diff>

<commit_message>
notes done. contents added
</commit_message>
<xml_diff>
--- a/ExplanatoryNoteInd_1.docx
+++ b/ExplanatoryNoteInd_1.docx
@@ -1284,7 +1284,7 @@
         </w:rPr>
         <w:fldChar w:fldCharType="separate"/>
       </w:r>
-      <w:hyperlink w:anchor="_Toc325228517" w:history="1">
+      <w:hyperlink w:anchor="_Toc325322982" w:history="1">
         <w:r>
           <w:rPr>
             <w:rStyle w:val="Hyperlink"/>
@@ -1312,7 +1312,7 @@
             <w:noProof/>
             <w:webHidden/>
           </w:rPr>
-          <w:instrText xml:space="preserve"> PAGEREF _Toc325228517 \h </w:instrText>
+          <w:instrText xml:space="preserve"> PAGEREF _Toc325322982 \h </w:instrText>
         </w:r>
         <w:r>
           <w:rPr>
@@ -1358,7 +1358,7 @@
           <w:lang w:eastAsia="uk-UA"/>
         </w:rPr>
       </w:pPr>
-      <w:hyperlink w:anchor="_Toc325228518" w:history="1">
+      <w:hyperlink w:anchor="_Toc325322983" w:history="1">
         <w:r>
           <w:rPr>
             <w:rStyle w:val="Hyperlink"/>
@@ -1413,7 +1413,7 @@
             <w:noProof/>
             <w:webHidden/>
           </w:rPr>
-          <w:instrText xml:space="preserve"> PAGEREF _Toc325228518 \h </w:instrText>
+          <w:instrText xml:space="preserve"> PAGEREF _Toc325322983 \h </w:instrText>
         </w:r>
         <w:r>
           <w:rPr>
@@ -1433,7 +1433,7 @@
             <w:noProof/>
             <w:webHidden/>
           </w:rPr>
-          <w:t>10</w:t>
+          <w:t>9</w:t>
         </w:r>
         <w:r>
           <w:rPr>
@@ -1448,6 +1448,7 @@
       <w:pPr>
         <w:pStyle w:val="TOC2"/>
         <w:tabs>
+          <w:tab w:val="left" w:pos="880"/>
           <w:tab w:val="right" w:leader="dot" w:pos="9344"/>
         </w:tabs>
         <w:spacing w:line="360" w:lineRule="auto"/>
@@ -1458,13 +1459,376 @@
           <w:lang w:eastAsia="uk-UA"/>
         </w:rPr>
       </w:pPr>
-      <w:hyperlink w:anchor="_Toc325228519" w:history="1">
+      <w:hyperlink w:anchor="_Toc325322984" w:history="1">
         <w:r>
           <w:rPr>
             <w:rStyle w:val="Hyperlink"/>
             <w:rFonts w:cs="Times New Roman"/>
             <w:noProof/>
           </w:rPr>
+          <w:t>1.1</w:t>
+        </w:r>
+        <w:r>
+          <w:rPr>
+            <w:rFonts w:asciiTheme="minorHAnsi" w:eastAsiaTheme="minorEastAsia" w:hAnsiTheme="minorHAnsi"/>
+            <w:noProof/>
+            <w:sz w:val="22"/>
+            <w:lang w:eastAsia="uk-UA"/>
+          </w:rPr>
+          <w:tab/>
+        </w:r>
+        <w:r>
+          <w:rPr>
+            <w:rStyle w:val="Hyperlink"/>
+            <w:rFonts w:cs="Times New Roman"/>
+            <w:noProof/>
+          </w:rPr>
+          <w:t>Опис предметного середовища</w:t>
+        </w:r>
+        <w:r>
+          <w:rPr>
+            <w:noProof/>
+            <w:webHidden/>
+          </w:rPr>
+          <w:tab/>
+        </w:r>
+        <w:r>
+          <w:rPr>
+            <w:noProof/>
+            <w:webHidden/>
+          </w:rPr>
+          <w:fldChar w:fldCharType="begin"/>
+        </w:r>
+        <w:r>
+          <w:rPr>
+            <w:noProof/>
+            <w:webHidden/>
+          </w:rPr>
+          <w:instrText xml:space="preserve"> PAGEREF _Toc325322984 \h </w:instrText>
+        </w:r>
+        <w:r>
+          <w:rPr>
+            <w:noProof/>
+            <w:webHidden/>
+          </w:rPr>
+        </w:r>
+        <w:r>
+          <w:rPr>
+            <w:noProof/>
+            <w:webHidden/>
+          </w:rPr>
+          <w:fldChar w:fldCharType="separate"/>
+        </w:r>
+        <w:r>
+          <w:rPr>
+            <w:noProof/>
+            <w:webHidden/>
+          </w:rPr>
+          <w:t>9</w:t>
+        </w:r>
+        <w:r>
+          <w:rPr>
+            <w:noProof/>
+            <w:webHidden/>
+          </w:rPr>
+          <w:fldChar w:fldCharType="end"/>
+        </w:r>
+      </w:hyperlink>
+    </w:p>
+    <w:p>
+      <w:pPr>
+        <w:pStyle w:val="TOC2"/>
+        <w:tabs>
+          <w:tab w:val="left" w:pos="880"/>
+          <w:tab w:val="right" w:leader="dot" w:pos="9344"/>
+        </w:tabs>
+        <w:spacing w:line="360" w:lineRule="auto"/>
+        <w:rPr>
+          <w:rFonts w:asciiTheme="minorHAnsi" w:eastAsiaTheme="minorEastAsia" w:hAnsiTheme="minorHAnsi"/>
+          <w:noProof/>
+          <w:sz w:val="22"/>
+          <w:lang w:eastAsia="uk-UA"/>
+        </w:rPr>
+      </w:pPr>
+      <w:hyperlink w:anchor="_Toc325322985" w:history="1">
+        <w:r>
+          <w:rPr>
+            <w:rStyle w:val="Hyperlink"/>
+            <w:rFonts w:cs="Times New Roman"/>
+            <w:noProof/>
+          </w:rPr>
+          <w:t>1.2</w:t>
+        </w:r>
+        <w:r>
+          <w:rPr>
+            <w:rFonts w:asciiTheme="minorHAnsi" w:eastAsiaTheme="minorEastAsia" w:hAnsiTheme="minorHAnsi"/>
+            <w:noProof/>
+            <w:sz w:val="22"/>
+            <w:lang w:eastAsia="uk-UA"/>
+          </w:rPr>
+          <w:tab/>
+        </w:r>
+        <w:r>
+          <w:rPr>
+            <w:rStyle w:val="Hyperlink"/>
+            <w:rFonts w:cs="Times New Roman"/>
+            <w:noProof/>
+          </w:rPr>
+          <w:t>Постановка задачі</w:t>
+        </w:r>
+        <w:r>
+          <w:rPr>
+            <w:noProof/>
+            <w:webHidden/>
+          </w:rPr>
+          <w:tab/>
+        </w:r>
+        <w:r>
+          <w:rPr>
+            <w:noProof/>
+            <w:webHidden/>
+          </w:rPr>
+          <w:fldChar w:fldCharType="begin"/>
+        </w:r>
+        <w:r>
+          <w:rPr>
+            <w:noProof/>
+            <w:webHidden/>
+          </w:rPr>
+          <w:instrText xml:space="preserve"> PAGEREF _Toc325322985 \h </w:instrText>
+        </w:r>
+        <w:r>
+          <w:rPr>
+            <w:noProof/>
+            <w:webHidden/>
+          </w:rPr>
+        </w:r>
+        <w:r>
+          <w:rPr>
+            <w:noProof/>
+            <w:webHidden/>
+          </w:rPr>
+          <w:fldChar w:fldCharType="separate"/>
+        </w:r>
+        <w:r>
+          <w:rPr>
+            <w:noProof/>
+            <w:webHidden/>
+          </w:rPr>
+          <w:t>9</w:t>
+        </w:r>
+        <w:r>
+          <w:rPr>
+            <w:noProof/>
+            <w:webHidden/>
+          </w:rPr>
+          <w:fldChar w:fldCharType="end"/>
+        </w:r>
+      </w:hyperlink>
+    </w:p>
+    <w:p>
+      <w:pPr>
+        <w:pStyle w:val="TOC3"/>
+        <w:tabs>
+          <w:tab w:val="left" w:pos="1320"/>
+          <w:tab w:val="right" w:leader="dot" w:pos="9344"/>
+        </w:tabs>
+        <w:spacing w:line="360" w:lineRule="auto"/>
+        <w:rPr>
+          <w:rFonts w:asciiTheme="minorHAnsi" w:eastAsiaTheme="minorEastAsia" w:hAnsiTheme="minorHAnsi"/>
+          <w:noProof/>
+          <w:sz w:val="22"/>
+          <w:lang w:eastAsia="uk-UA"/>
+        </w:rPr>
+      </w:pPr>
+      <w:hyperlink w:anchor="_Toc325322986" w:history="1">
+        <w:r>
+          <w:rPr>
+            <w:rStyle w:val="Hyperlink"/>
+            <w:rFonts w:cs="Times New Roman"/>
+            <w:noProof/>
+          </w:rPr>
+          <w:t>1.2.1</w:t>
+        </w:r>
+        <w:r>
+          <w:rPr>
+            <w:rFonts w:asciiTheme="minorHAnsi" w:eastAsiaTheme="minorEastAsia" w:hAnsiTheme="minorHAnsi"/>
+            <w:noProof/>
+            <w:sz w:val="22"/>
+            <w:lang w:eastAsia="uk-UA"/>
+          </w:rPr>
+          <w:tab/>
+        </w:r>
+        <w:r>
+          <w:rPr>
+            <w:rStyle w:val="Hyperlink"/>
+            <w:rFonts w:cs="Times New Roman"/>
+            <w:noProof/>
+          </w:rPr>
+          <w:t>Призначення розробки</w:t>
+        </w:r>
+        <w:r>
+          <w:rPr>
+            <w:noProof/>
+            <w:webHidden/>
+          </w:rPr>
+          <w:tab/>
+        </w:r>
+        <w:r>
+          <w:rPr>
+            <w:noProof/>
+            <w:webHidden/>
+          </w:rPr>
+          <w:fldChar w:fldCharType="begin"/>
+        </w:r>
+        <w:r>
+          <w:rPr>
+            <w:noProof/>
+            <w:webHidden/>
+          </w:rPr>
+          <w:instrText xml:space="preserve"> PAGEREF _Toc325322986 \h </w:instrText>
+        </w:r>
+        <w:r>
+          <w:rPr>
+            <w:noProof/>
+            <w:webHidden/>
+          </w:rPr>
+        </w:r>
+        <w:r>
+          <w:rPr>
+            <w:noProof/>
+            <w:webHidden/>
+          </w:rPr>
+          <w:fldChar w:fldCharType="separate"/>
+        </w:r>
+        <w:r>
+          <w:rPr>
+            <w:noProof/>
+            <w:webHidden/>
+          </w:rPr>
+          <w:t>9</w:t>
+        </w:r>
+        <w:r>
+          <w:rPr>
+            <w:noProof/>
+            <w:webHidden/>
+          </w:rPr>
+          <w:fldChar w:fldCharType="end"/>
+        </w:r>
+      </w:hyperlink>
+    </w:p>
+    <w:p>
+      <w:pPr>
+        <w:pStyle w:val="TOC3"/>
+        <w:tabs>
+          <w:tab w:val="left" w:pos="1320"/>
+          <w:tab w:val="right" w:leader="dot" w:pos="9344"/>
+        </w:tabs>
+        <w:spacing w:line="360" w:lineRule="auto"/>
+        <w:rPr>
+          <w:rFonts w:asciiTheme="minorHAnsi" w:eastAsiaTheme="minorEastAsia" w:hAnsiTheme="minorHAnsi"/>
+          <w:noProof/>
+          <w:sz w:val="22"/>
+          <w:lang w:eastAsia="uk-UA"/>
+        </w:rPr>
+      </w:pPr>
+      <w:hyperlink w:anchor="_Toc325322987" w:history="1">
+        <w:r>
+          <w:rPr>
+            <w:rStyle w:val="Hyperlink"/>
+            <w:rFonts w:cs="Times New Roman"/>
+            <w:noProof/>
+          </w:rPr>
+          <w:t>1.2.2</w:t>
+        </w:r>
+        <w:r>
+          <w:rPr>
+            <w:rFonts w:asciiTheme="minorHAnsi" w:eastAsiaTheme="minorEastAsia" w:hAnsiTheme="minorHAnsi"/>
+            <w:noProof/>
+            <w:sz w:val="22"/>
+            <w:lang w:eastAsia="uk-UA"/>
+          </w:rPr>
+          <w:tab/>
+        </w:r>
+        <w:r>
+          <w:rPr>
+            <w:rStyle w:val="Hyperlink"/>
+            <w:rFonts w:cs="Times New Roman"/>
+            <w:noProof/>
+          </w:rPr>
+          <w:t>Цілі та задачі розробки</w:t>
+        </w:r>
+        <w:r>
+          <w:rPr>
+            <w:noProof/>
+            <w:webHidden/>
+          </w:rPr>
+          <w:tab/>
+        </w:r>
+        <w:r>
+          <w:rPr>
+            <w:noProof/>
+            <w:webHidden/>
+          </w:rPr>
+          <w:fldChar w:fldCharType="begin"/>
+        </w:r>
+        <w:r>
+          <w:rPr>
+            <w:noProof/>
+            <w:webHidden/>
+          </w:rPr>
+          <w:instrText xml:space="preserve"> PAGEREF _Toc325322987 \h </w:instrText>
+        </w:r>
+        <w:r>
+          <w:rPr>
+            <w:noProof/>
+            <w:webHidden/>
+          </w:rPr>
+        </w:r>
+        <w:r>
+          <w:rPr>
+            <w:noProof/>
+            <w:webHidden/>
+          </w:rPr>
+          <w:fldChar w:fldCharType="separate"/>
+        </w:r>
+        <w:r>
+          <w:rPr>
+            <w:noProof/>
+            <w:webHidden/>
+          </w:rPr>
+          <w:t>9</w:t>
+        </w:r>
+        <w:r>
+          <w:rPr>
+            <w:noProof/>
+            <w:webHidden/>
+          </w:rPr>
+          <w:fldChar w:fldCharType="end"/>
+        </w:r>
+      </w:hyperlink>
+    </w:p>
+    <w:p>
+      <w:pPr>
+        <w:pStyle w:val="TOC2"/>
+        <w:tabs>
+          <w:tab w:val="right" w:leader="dot" w:pos="9344"/>
+        </w:tabs>
+        <w:spacing w:line="360" w:lineRule="auto"/>
+        <w:rPr>
+          <w:rFonts w:asciiTheme="minorHAnsi" w:eastAsiaTheme="minorEastAsia" w:hAnsiTheme="minorHAnsi"/>
+          <w:noProof/>
+          <w:sz w:val="22"/>
+          <w:lang w:eastAsia="uk-UA"/>
+        </w:rPr>
+      </w:pPr>
+      <w:hyperlink w:anchor="_Toc325322988" w:history="1">
+        <w:r>
+          <w:rPr>
+            <w:rStyle w:val="Hyperlink"/>
+            <w:rFonts w:cs="Times New Roman"/>
+            <w:noProof/>
+          </w:rPr>
           <w:t>Висновок до розділу</w:t>
         </w:r>
         <w:r>
@@ -1486,7 +1850,7 @@
             <w:noProof/>
             <w:webHidden/>
           </w:rPr>
-          <w:instrText xml:space="preserve"> PAGEREF _Toc325228519 \h </w:instrText>
+          <w:instrText xml:space="preserve"> PAGEREF _Toc325322988 \h </w:instrText>
         </w:r>
         <w:r>
           <w:rPr>
@@ -1532,7 +1896,7 @@
           <w:lang w:eastAsia="uk-UA"/>
         </w:rPr>
       </w:pPr>
-      <w:hyperlink w:anchor="_Toc325228520" w:history="1">
+      <w:hyperlink w:anchor="_Toc325322989" w:history="1">
         <w:r>
           <w:rPr>
             <w:rStyle w:val="Hyperlink"/>
@@ -1579,7 +1943,7 @@
             <w:noProof/>
             <w:webHidden/>
           </w:rPr>
-          <w:instrText xml:space="preserve"> PAGEREF _Toc325228520 \h </w:instrText>
+          <w:instrText xml:space="preserve"> PAGEREF _Toc325322989 \h </w:instrText>
         </w:r>
         <w:r>
           <w:rPr>
@@ -1625,7 +1989,7 @@
           <w:lang w:eastAsia="uk-UA"/>
         </w:rPr>
       </w:pPr>
-      <w:hyperlink w:anchor="_Toc325228521" w:history="1">
+      <w:hyperlink w:anchor="_Toc325322990" w:history="1">
         <w:r>
           <w:rPr>
             <w:rStyle w:val="Hyperlink"/>
@@ -1670,7 +2034,7 @@
             <w:noProof/>
             <w:webHidden/>
           </w:rPr>
-          <w:instrText xml:space="preserve"> PAGEREF _Toc325228521 \h </w:instrText>
+          <w:instrText xml:space="preserve"> PAGEREF _Toc325322990 \h </w:instrText>
         </w:r>
         <w:r>
           <w:rPr>
@@ -1716,7 +2080,7 @@
           <w:lang w:eastAsia="uk-UA"/>
         </w:rPr>
       </w:pPr>
-      <w:hyperlink w:anchor="_Toc325228522" w:history="1">
+      <w:hyperlink w:anchor="_Toc325322991" w:history="1">
         <w:r>
           <w:rPr>
             <w:rStyle w:val="Hyperlink"/>
@@ -1761,7 +2125,7 @@
             <w:noProof/>
             <w:webHidden/>
           </w:rPr>
-          <w:instrText xml:space="preserve"> PAGEREF _Toc325228522 \h </w:instrText>
+          <w:instrText xml:space="preserve"> PAGEREF _Toc325322991 \h </w:instrText>
         </w:r>
         <w:r>
           <w:rPr>
@@ -1807,7 +2171,7 @@
           <w:lang w:eastAsia="uk-UA"/>
         </w:rPr>
       </w:pPr>
-      <w:hyperlink w:anchor="_Toc325228523" w:history="1">
+      <w:hyperlink w:anchor="_Toc325322992" w:history="1">
         <w:r>
           <w:rPr>
             <w:rStyle w:val="Hyperlink"/>
@@ -1852,7 +2216,7 @@
             <w:noProof/>
             <w:webHidden/>
           </w:rPr>
-          <w:instrText xml:space="preserve"> PAGEREF _Toc325228523 \h </w:instrText>
+          <w:instrText xml:space="preserve"> PAGEREF _Toc325322992 \h </w:instrText>
         </w:r>
         <w:r>
           <w:rPr>
@@ -1898,7 +2262,7 @@
           <w:lang w:eastAsia="uk-UA"/>
         </w:rPr>
       </w:pPr>
-      <w:hyperlink w:anchor="_Toc325228524" w:history="1">
+      <w:hyperlink w:anchor="_Toc325322993" w:history="1">
         <w:r>
           <w:rPr>
             <w:rStyle w:val="Hyperlink"/>
@@ -1943,7 +2307,7 @@
             <w:noProof/>
             <w:webHidden/>
           </w:rPr>
-          <w:instrText xml:space="preserve"> PAGEREF _Toc325228524 \h </w:instrText>
+          <w:instrText xml:space="preserve"> PAGEREF _Toc325322993 \h </w:instrText>
         </w:r>
         <w:r>
           <w:rPr>
@@ -1989,7 +2353,7 @@
           <w:lang w:eastAsia="uk-UA"/>
         </w:rPr>
       </w:pPr>
-      <w:hyperlink w:anchor="_Toc325228525" w:history="1">
+      <w:hyperlink w:anchor="_Toc325322994" w:history="1">
         <w:r>
           <w:rPr>
             <w:rStyle w:val="Hyperlink"/>
@@ -2013,7 +2377,7 @@
             <w:rFonts w:cs="Times New Roman"/>
             <w:noProof/>
           </w:rPr>
-          <w:t>Опис 2-етапного алгоритму для розв’язання CVRP</w:t>
+          <w:t>Опис 2-етапного алгоритму розв’язання CVRP</w:t>
         </w:r>
         <w:r>
           <w:rPr>
@@ -2034,7 +2398,7 @@
             <w:noProof/>
             <w:webHidden/>
           </w:rPr>
-          <w:instrText xml:space="preserve"> PAGEREF _Toc325228525 \h </w:instrText>
+          <w:instrText xml:space="preserve"> PAGEREF _Toc325322994 \h </w:instrText>
         </w:r>
         <w:r>
           <w:rPr>
@@ -2080,7 +2444,7 @@
           <w:lang w:eastAsia="uk-UA"/>
         </w:rPr>
       </w:pPr>
-      <w:hyperlink w:anchor="_Toc325228526" w:history="1">
+      <w:hyperlink w:anchor="_Toc325322995" w:history="1">
         <w:r>
           <w:rPr>
             <w:rStyle w:val="Hyperlink"/>
@@ -2125,7 +2489,7 @@
             <w:noProof/>
             <w:webHidden/>
           </w:rPr>
-          <w:instrText xml:space="preserve"> PAGEREF _Toc325228526 \h </w:instrText>
+          <w:instrText xml:space="preserve"> PAGEREF _Toc325322995 \h </w:instrText>
         </w:r>
         <w:r>
           <w:rPr>
@@ -2171,7 +2535,7 @@
           <w:lang w:eastAsia="uk-UA"/>
         </w:rPr>
       </w:pPr>
-      <w:hyperlink w:anchor="_Toc325228527" w:history="1">
+      <w:hyperlink w:anchor="_Toc325322996" w:history="1">
         <w:r>
           <w:rPr>
             <w:rStyle w:val="Hyperlink"/>
@@ -2196,7 +2560,7 @@
             <w:rStyle w:val="Hyperlink"/>
             <w:noProof/>
           </w:rPr>
-          <w:t>Алгоритм ланцюга найближчих сусідів</w:t>
+          <w:t>Алгоритм ланцюга найближчого сусіда</w:t>
         </w:r>
         <w:r>
           <w:rPr>
@@ -2217,7 +2581,7 @@
             <w:noProof/>
             <w:webHidden/>
           </w:rPr>
-          <w:instrText xml:space="preserve"> PAGEREF _Toc325228527 \h </w:instrText>
+          <w:instrText xml:space="preserve"> PAGEREF _Toc325322996 \h </w:instrText>
         </w:r>
         <w:r>
           <w:rPr>
@@ -2263,7 +2627,7 @@
           <w:lang w:eastAsia="uk-UA"/>
         </w:rPr>
       </w:pPr>
-      <w:hyperlink w:anchor="_Toc325228528" w:history="1">
+      <w:hyperlink w:anchor="_Toc325322997" w:history="1">
         <w:r>
           <w:rPr>
             <w:rStyle w:val="Hyperlink"/>
@@ -2308,7 +2672,7 @@
             <w:noProof/>
             <w:webHidden/>
           </w:rPr>
-          <w:instrText xml:space="preserve"> PAGEREF _Toc325228528 \h </w:instrText>
+          <w:instrText xml:space="preserve"> PAGEREF _Toc325322997 \h </w:instrText>
         </w:r>
         <w:r>
           <w:rPr>
@@ -2354,7 +2718,7 @@
           <w:lang w:eastAsia="uk-UA"/>
         </w:rPr>
       </w:pPr>
-      <w:hyperlink w:anchor="_Toc325228529" w:history="1">
+      <w:hyperlink w:anchor="_Toc325322998" w:history="1">
         <w:r>
           <w:rPr>
             <w:rStyle w:val="Hyperlink"/>
@@ -2399,7 +2763,7 @@
             <w:noProof/>
             <w:webHidden/>
           </w:rPr>
-          <w:instrText xml:space="preserve"> PAGEREF _Toc325228529 \h </w:instrText>
+          <w:instrText xml:space="preserve"> PAGEREF _Toc325322998 \h </w:instrText>
         </w:r>
         <w:r>
           <w:rPr>
@@ -2445,7 +2809,7 @@
           <w:lang w:eastAsia="uk-UA"/>
         </w:rPr>
       </w:pPr>
-      <w:hyperlink w:anchor="_Toc325228530" w:history="1">
+      <w:hyperlink w:anchor="_Toc325322999" w:history="1">
         <w:r>
           <w:rPr>
             <w:rStyle w:val="Hyperlink"/>
@@ -2469,7 +2833,7 @@
             <w:rFonts w:cs="Times New Roman"/>
             <w:noProof/>
           </w:rPr>
-          <w:t>Опис 2-етапного алгоритму для розв’язання CVRP+</w:t>
+          <w:t>Опис методу розв’язання CVRP+</w:t>
         </w:r>
         <w:r>
           <w:rPr>
@@ -2490,7 +2854,7 @@
             <w:noProof/>
             <w:webHidden/>
           </w:rPr>
-          <w:instrText xml:space="preserve"> PAGEREF _Toc325228530 \h </w:instrText>
+          <w:instrText xml:space="preserve"> PAGEREF _Toc325322999 \h </w:instrText>
         </w:r>
         <w:r>
           <w:rPr>
@@ -2536,7 +2900,7 @@
           <w:lang w:eastAsia="uk-UA"/>
         </w:rPr>
       </w:pPr>
-      <w:hyperlink w:anchor="_Toc325228531" w:history="1">
+      <w:hyperlink w:anchor="_Toc325323000" w:history="1">
         <w:r>
           <w:rPr>
             <w:rStyle w:val="Hyperlink"/>
@@ -2582,7 +2946,7 @@
             <w:noProof/>
             <w:webHidden/>
           </w:rPr>
-          <w:instrText xml:space="preserve"> PAGEREF _Toc325228531 \h </w:instrText>
+          <w:instrText xml:space="preserve"> PAGEREF _Toc325323000 \h </w:instrText>
         </w:r>
         <w:r>
           <w:rPr>
@@ -2602,7 +2966,7 @@
             <w:noProof/>
             <w:webHidden/>
           </w:rPr>
-          <w:t>20</w:t>
+          <w:t>21</w:t>
         </w:r>
         <w:r>
           <w:rPr>
@@ -2627,7 +2991,7 @@
           <w:lang w:eastAsia="uk-UA"/>
         </w:rPr>
       </w:pPr>
-      <w:hyperlink w:anchor="_Toc325228532" w:history="1">
+      <w:hyperlink w:anchor="_Toc325323001" w:history="1">
         <w:r>
           <w:rPr>
             <w:rStyle w:val="Hyperlink"/>
@@ -2655,7 +3019,7 @@
             <w:noProof/>
             <w:webHidden/>
           </w:rPr>
-          <w:instrText xml:space="preserve"> PAGEREF _Toc325228532 \h </w:instrText>
+          <w:instrText xml:space="preserve"> PAGEREF _Toc325323001 \h </w:instrText>
         </w:r>
         <w:r>
           <w:rPr>
@@ -2675,7 +3039,7 @@
             <w:noProof/>
             <w:webHidden/>
           </w:rPr>
-          <w:t>24</w:t>
+          <w:t>25</w:t>
         </w:r>
         <w:r>
           <w:rPr>
@@ -2701,7 +3065,7 @@
           <w:lang w:eastAsia="uk-UA"/>
         </w:rPr>
       </w:pPr>
-      <w:hyperlink w:anchor="_Toc325228533" w:history="1">
+      <w:hyperlink w:anchor="_Toc325323002" w:history="1">
         <w:r>
           <w:rPr>
             <w:rStyle w:val="Hyperlink"/>
@@ -2748,7 +3112,7 @@
             <w:noProof/>
             <w:webHidden/>
           </w:rPr>
-          <w:instrText xml:space="preserve"> PAGEREF _Toc325228533 \h </w:instrText>
+          <w:instrText xml:space="preserve"> PAGEREF _Toc325323002 \h </w:instrText>
         </w:r>
         <w:r>
           <w:rPr>
@@ -2794,13 +3158,12 @@
           <w:lang w:eastAsia="uk-UA"/>
         </w:rPr>
       </w:pPr>
-      <w:hyperlink w:anchor="_Toc325228534" w:history="1">
+      <w:hyperlink w:anchor="_Toc325323003" w:history="1">
         <w:r>
           <w:rPr>
             <w:rStyle w:val="Hyperlink"/>
             <w:rFonts w:cs="Times New Roman"/>
             <w:noProof/>
-            <w:lang w:val="ru-RU"/>
           </w:rPr>
           <w:t>3.1</w:t>
         </w:r>
@@ -2840,7 +3203,7 @@
             <w:noProof/>
             <w:webHidden/>
           </w:rPr>
-          <w:instrText xml:space="preserve"> PAGEREF _Toc325228534 \h </w:instrText>
+          <w:instrText xml:space="preserve"> PAGEREF _Toc325323003 \h </w:instrText>
         </w:r>
         <w:r>
           <w:rPr>
@@ -2886,7 +3249,7 @@
           <w:lang w:eastAsia="uk-UA"/>
         </w:rPr>
       </w:pPr>
-      <w:hyperlink w:anchor="_Toc325228535" w:history="1">
+      <w:hyperlink w:anchor="_Toc325323004" w:history="1">
         <w:r>
           <w:rPr>
             <w:rStyle w:val="Hyperlink"/>
@@ -2931,7 +3294,7 @@
             <w:noProof/>
             <w:webHidden/>
           </w:rPr>
-          <w:instrText xml:space="preserve"> PAGEREF _Toc325228535 \h </w:instrText>
+          <w:instrText xml:space="preserve"> PAGEREF _Toc325323004 \h </w:instrText>
         </w:r>
         <w:r>
           <w:rPr>
@@ -2951,7 +3314,7 @@
             <w:noProof/>
             <w:webHidden/>
           </w:rPr>
-          <w:t>26</w:t>
+          <w:t>34</w:t>
         </w:r>
         <w:r>
           <w:rPr>
@@ -2977,7 +3340,7 @@
           <w:lang w:eastAsia="uk-UA"/>
         </w:rPr>
       </w:pPr>
-      <w:hyperlink w:anchor="_Toc325228536" w:history="1">
+      <w:hyperlink w:anchor="_Toc325323005" w:history="1">
         <w:r>
           <w:rPr>
             <w:rStyle w:val="Hyperlink"/>
@@ -3022,7 +3385,7 @@
             <w:noProof/>
             <w:webHidden/>
           </w:rPr>
-          <w:instrText xml:space="preserve"> PAGEREF _Toc325228536 \h </w:instrText>
+          <w:instrText xml:space="preserve"> PAGEREF _Toc325323005 \h </w:instrText>
         </w:r>
         <w:r>
           <w:rPr>
@@ -3042,7 +3405,7 @@
             <w:noProof/>
             <w:webHidden/>
           </w:rPr>
-          <w:t>26</w:t>
+          <w:t>34</w:t>
         </w:r>
         <w:r>
           <w:rPr>
@@ -3068,7 +3431,7 @@
           <w:lang w:eastAsia="uk-UA"/>
         </w:rPr>
       </w:pPr>
-      <w:hyperlink w:anchor="_Toc325228537" w:history="1">
+      <w:hyperlink w:anchor="_Toc325323006" w:history="1">
         <w:r>
           <w:rPr>
             <w:rStyle w:val="Hyperlink"/>
@@ -3113,7 +3476,7 @@
             <w:noProof/>
             <w:webHidden/>
           </w:rPr>
-          <w:instrText xml:space="preserve"> PAGEREF _Toc325228537 \h </w:instrText>
+          <w:instrText xml:space="preserve"> PAGEREF _Toc325323006 \h </w:instrText>
         </w:r>
         <w:r>
           <w:rPr>
@@ -3133,7 +3496,7 @@
             <w:noProof/>
             <w:webHidden/>
           </w:rPr>
-          <w:t>26</w:t>
+          <w:t>34</w:t>
         </w:r>
         <w:r>
           <w:rPr>
@@ -3159,7 +3522,7 @@
           <w:lang w:eastAsia="uk-UA"/>
         </w:rPr>
       </w:pPr>
-      <w:hyperlink w:anchor="_Toc325228538" w:history="1">
+      <w:hyperlink w:anchor="_Toc325323007" w:history="1">
         <w:r>
           <w:rPr>
             <w:rStyle w:val="Hyperlink"/>
@@ -3204,7 +3567,7 @@
             <w:noProof/>
             <w:webHidden/>
           </w:rPr>
-          <w:instrText xml:space="preserve"> PAGEREF _Toc325228538 \h </w:instrText>
+          <w:instrText xml:space="preserve"> PAGEREF _Toc325323007 \h </w:instrText>
         </w:r>
         <w:r>
           <w:rPr>
@@ -3224,7 +3587,7 @@
             <w:noProof/>
             <w:webHidden/>
           </w:rPr>
-          <w:t>26</w:t>
+          <w:t>34</w:t>
         </w:r>
         <w:r>
           <w:rPr>
@@ -3249,7 +3612,7 @@
           <w:lang w:eastAsia="uk-UA"/>
         </w:rPr>
       </w:pPr>
-      <w:hyperlink w:anchor="_Toc325228539" w:history="1">
+      <w:hyperlink w:anchor="_Toc325323008" w:history="1">
         <w:r>
           <w:rPr>
             <w:rStyle w:val="Hyperlink"/>
@@ -3277,7 +3640,7 @@
             <w:noProof/>
             <w:webHidden/>
           </w:rPr>
-          <w:instrText xml:space="preserve"> PAGEREF _Toc325228539 \h </w:instrText>
+          <w:instrText xml:space="preserve"> PAGEREF _Toc325323008 \h </w:instrText>
         </w:r>
         <w:r>
           <w:rPr>
@@ -3297,7 +3660,7 @@
             <w:noProof/>
             <w:webHidden/>
           </w:rPr>
-          <w:t>26</w:t>
+          <w:t>40</w:t>
         </w:r>
         <w:r>
           <w:rPr>
@@ -3323,7 +3686,7 @@
           <w:lang w:eastAsia="uk-UA"/>
         </w:rPr>
       </w:pPr>
-      <w:hyperlink w:anchor="_Toc325228540" w:history="1">
+      <w:hyperlink w:anchor="_Toc325323009" w:history="1">
         <w:r>
           <w:rPr>
             <w:rStyle w:val="Hyperlink"/>
@@ -3377,7 +3740,7 @@
             <w:noProof/>
             <w:webHidden/>
           </w:rPr>
-          <w:instrText xml:space="preserve"> PAGEREF _Toc325228540 \h </w:instrText>
+          <w:instrText xml:space="preserve"> PAGEREF _Toc325323009 \h </w:instrText>
         </w:r>
         <w:r>
           <w:rPr>
@@ -3397,7 +3760,7 @@
             <w:noProof/>
             <w:webHidden/>
           </w:rPr>
-          <w:t>27</w:t>
+          <w:t>41</w:t>
         </w:r>
         <w:r>
           <w:rPr>
@@ -3423,7 +3786,7 @@
           <w:lang w:eastAsia="uk-UA"/>
         </w:rPr>
       </w:pPr>
-      <w:hyperlink w:anchor="_Toc325228541" w:history="1">
+      <w:hyperlink w:anchor="_Toc325323010" w:history="1">
         <w:r>
           <w:rPr>
             <w:rStyle w:val="Hyperlink"/>
@@ -3468,7 +3831,7 @@
             <w:noProof/>
             <w:webHidden/>
           </w:rPr>
-          <w:instrText xml:space="preserve"> PAGEREF _Toc325228541 \h </w:instrText>
+          <w:instrText xml:space="preserve"> PAGEREF _Toc325323010 \h </w:instrText>
         </w:r>
         <w:r>
           <w:rPr>
@@ -3488,7 +3851,7 @@
             <w:noProof/>
             <w:webHidden/>
           </w:rPr>
-          <w:t>27</w:t>
+          <w:t>41</w:t>
         </w:r>
         <w:r>
           <w:rPr>
@@ -3514,7 +3877,7 @@
           <w:lang w:eastAsia="uk-UA"/>
         </w:rPr>
       </w:pPr>
-      <w:hyperlink w:anchor="_Toc325228542" w:history="1">
+      <w:hyperlink w:anchor="_Toc325323011" w:history="1">
         <w:r>
           <w:rPr>
             <w:rStyle w:val="Hyperlink"/>
@@ -3559,7 +3922,7 @@
             <w:noProof/>
             <w:webHidden/>
           </w:rPr>
-          <w:instrText xml:space="preserve"> PAGEREF _Toc325228542 \h </w:instrText>
+          <w:instrText xml:space="preserve"> PAGEREF _Toc325323011 \h </w:instrText>
         </w:r>
         <w:r>
           <w:rPr>
@@ -3579,7 +3942,7 @@
             <w:noProof/>
             <w:webHidden/>
           </w:rPr>
-          <w:t>29</w:t>
+          <w:t>43</w:t>
         </w:r>
         <w:r>
           <w:rPr>
@@ -3605,7 +3968,7 @@
           <w:lang w:eastAsia="uk-UA"/>
         </w:rPr>
       </w:pPr>
-      <w:hyperlink w:anchor="_Toc325228543" w:history="1">
+      <w:hyperlink w:anchor="_Toc325323012" w:history="1">
         <w:r>
           <w:rPr>
             <w:rStyle w:val="Hyperlink"/>
@@ -3650,7 +4013,7 @@
             <w:noProof/>
             <w:webHidden/>
           </w:rPr>
-          <w:instrText xml:space="preserve"> PAGEREF _Toc325228543 \h </w:instrText>
+          <w:instrText xml:space="preserve"> PAGEREF _Toc325323012 \h </w:instrText>
         </w:r>
         <w:r>
           <w:rPr>
@@ -3670,7 +4033,7 @@
             <w:noProof/>
             <w:webHidden/>
           </w:rPr>
-          <w:t>30</w:t>
+          <w:t>44</w:t>
         </w:r>
         <w:r>
           <w:rPr>
@@ -3696,7 +4059,7 @@
           <w:lang w:eastAsia="uk-UA"/>
         </w:rPr>
       </w:pPr>
-      <w:hyperlink w:anchor="_Toc325228544" w:history="1">
+      <w:hyperlink w:anchor="_Toc325323013" w:history="1">
         <w:r>
           <w:rPr>
             <w:rStyle w:val="Hyperlink"/>
@@ -3741,7 +4104,7 @@
             <w:noProof/>
             <w:webHidden/>
           </w:rPr>
-          <w:instrText xml:space="preserve"> PAGEREF _Toc325228544 \h </w:instrText>
+          <w:instrText xml:space="preserve"> PAGEREF _Toc325323013 \h </w:instrText>
         </w:r>
         <w:r>
           <w:rPr>
@@ -3761,7 +4124,7 @@
             <w:noProof/>
             <w:webHidden/>
           </w:rPr>
-          <w:t>31</w:t>
+          <w:t>45</w:t>
         </w:r>
         <w:r>
           <w:rPr>
@@ -3787,7 +4150,7 @@
           <w:lang w:eastAsia="uk-UA"/>
         </w:rPr>
       </w:pPr>
-      <w:hyperlink w:anchor="_Toc325228545" w:history="1">
+      <w:hyperlink w:anchor="_Toc325323014" w:history="1">
         <w:r>
           <w:rPr>
             <w:rStyle w:val="Hyperlink"/>
@@ -3832,7 +4195,7 @@
             <w:noProof/>
             <w:webHidden/>
           </w:rPr>
-          <w:instrText xml:space="preserve"> PAGEREF _Toc325228545 \h </w:instrText>
+          <w:instrText xml:space="preserve"> PAGEREF _Toc325323014 \h </w:instrText>
         </w:r>
         <w:r>
           <w:rPr>
@@ -3852,7 +4215,7 @@
             <w:noProof/>
             <w:webHidden/>
           </w:rPr>
-          <w:t>31</w:t>
+          <w:t>45</w:t>
         </w:r>
         <w:r>
           <w:rPr>
@@ -3878,7 +4241,7 @@
           <w:lang w:eastAsia="uk-UA"/>
         </w:rPr>
       </w:pPr>
-      <w:hyperlink w:anchor="_Toc325228546" w:history="1">
+      <w:hyperlink w:anchor="_Toc325323015" w:history="1">
         <w:r>
           <w:rPr>
             <w:rStyle w:val="Hyperlink"/>
@@ -3923,7 +4286,7 @@
             <w:noProof/>
             <w:webHidden/>
           </w:rPr>
-          <w:instrText xml:space="preserve"> PAGEREF _Toc325228546 \h </w:instrText>
+          <w:instrText xml:space="preserve"> PAGEREF _Toc325323015 \h </w:instrText>
         </w:r>
         <w:r>
           <w:rPr>
@@ -3943,7 +4306,7 @@
             <w:noProof/>
             <w:webHidden/>
           </w:rPr>
-          <w:t>32</w:t>
+          <w:t>45</w:t>
         </w:r>
         <w:r>
           <w:rPr>
@@ -3969,7 +4332,7 @@
           <w:lang w:eastAsia="uk-UA"/>
         </w:rPr>
       </w:pPr>
-      <w:hyperlink w:anchor="_Toc325228547" w:history="1">
+      <w:hyperlink w:anchor="_Toc325323016" w:history="1">
         <w:r>
           <w:rPr>
             <w:rStyle w:val="Hyperlink"/>
@@ -4014,7 +4377,7 @@
             <w:noProof/>
             <w:webHidden/>
           </w:rPr>
-          <w:instrText xml:space="preserve"> PAGEREF _Toc325228547 \h </w:instrText>
+          <w:instrText xml:space="preserve"> PAGEREF _Toc325323016 \h </w:instrText>
         </w:r>
         <w:r>
           <w:rPr>
@@ -4034,7 +4397,7 @@
             <w:noProof/>
             <w:webHidden/>
           </w:rPr>
-          <w:t>32</w:t>
+          <w:t>46</w:t>
         </w:r>
         <w:r>
           <w:rPr>
@@ -4060,7 +4423,7 @@
           <w:lang w:eastAsia="uk-UA"/>
         </w:rPr>
       </w:pPr>
-      <w:hyperlink w:anchor="_Toc325228548" w:history="1">
+      <w:hyperlink w:anchor="_Toc325323017" w:history="1">
         <w:r>
           <w:rPr>
             <w:rStyle w:val="Hyperlink"/>
@@ -4105,7 +4468,7 @@
             <w:noProof/>
             <w:webHidden/>
           </w:rPr>
-          <w:instrText xml:space="preserve"> PAGEREF _Toc325228548 \h </w:instrText>
+          <w:instrText xml:space="preserve"> PAGEREF _Toc325323017 \h </w:instrText>
         </w:r>
         <w:r>
           <w:rPr>
@@ -4125,7 +4488,7 @@
             <w:noProof/>
             <w:webHidden/>
           </w:rPr>
-          <w:t>33</w:t>
+          <w:t>46</w:t>
         </w:r>
         <w:r>
           <w:rPr>
@@ -4151,7 +4514,7 @@
           <w:lang w:eastAsia="uk-UA"/>
         </w:rPr>
       </w:pPr>
-      <w:hyperlink w:anchor="_Toc325228549" w:history="1">
+      <w:hyperlink w:anchor="_Toc325323018" w:history="1">
         <w:r>
           <w:rPr>
             <w:rStyle w:val="Hyperlink"/>
@@ -4196,7 +4559,7 @@
             <w:noProof/>
             <w:webHidden/>
           </w:rPr>
-          <w:instrText xml:space="preserve"> PAGEREF _Toc325228549 \h </w:instrText>
+          <w:instrText xml:space="preserve"> PAGEREF _Toc325323018 \h </w:instrText>
         </w:r>
         <w:r>
           <w:rPr>
@@ -4216,7 +4579,7 @@
             <w:noProof/>
             <w:webHidden/>
           </w:rPr>
-          <w:t>33</w:t>
+          <w:t>47</w:t>
         </w:r>
         <w:r>
           <w:rPr>
@@ -4241,7 +4604,7 @@
           <w:lang w:eastAsia="uk-UA"/>
         </w:rPr>
       </w:pPr>
-      <w:hyperlink w:anchor="_Toc325228550" w:history="1">
+      <w:hyperlink w:anchor="_Toc325323019" w:history="1">
         <w:r>
           <w:rPr>
             <w:rStyle w:val="Hyperlink"/>
@@ -4269,7 +4632,7 @@
             <w:noProof/>
             <w:webHidden/>
           </w:rPr>
-          <w:instrText xml:space="preserve"> PAGEREF _Toc325228550 \h </w:instrText>
+          <w:instrText xml:space="preserve"> PAGEREF _Toc325323019 \h </w:instrText>
         </w:r>
         <w:r>
           <w:rPr>
@@ -4289,7 +4652,7 @@
             <w:noProof/>
             <w:webHidden/>
           </w:rPr>
-          <w:t>34</w:t>
+          <w:t>48</w:t>
         </w:r>
         <w:r>
           <w:rPr>
@@ -4314,7 +4677,7 @@
           <w:lang w:eastAsia="uk-UA"/>
         </w:rPr>
       </w:pPr>
-      <w:hyperlink w:anchor="_Toc325228551" w:history="1">
+      <w:hyperlink w:anchor="_Toc325323020" w:history="1">
         <w:r>
           <w:rPr>
             <w:rStyle w:val="Hyperlink"/>
@@ -4342,7 +4705,7 @@
             <w:noProof/>
             <w:webHidden/>
           </w:rPr>
-          <w:instrText xml:space="preserve"> PAGEREF _Toc325228551 \h </w:instrText>
+          <w:instrText xml:space="preserve"> PAGEREF _Toc325323020 \h </w:instrText>
         </w:r>
         <w:r>
           <w:rPr>
@@ -4362,7 +4725,7 @@
             <w:noProof/>
             <w:webHidden/>
           </w:rPr>
-          <w:t>35</w:t>
+          <w:t>49</w:t>
         </w:r>
         <w:r>
           <w:rPr>
@@ -4387,7 +4750,7 @@
           <w:lang w:eastAsia="uk-UA"/>
         </w:rPr>
       </w:pPr>
-      <w:hyperlink w:anchor="_Toc325228552" w:history="1">
+      <w:hyperlink w:anchor="_Toc325323021" w:history="1">
         <w:r>
           <w:rPr>
             <w:rStyle w:val="Hyperlink"/>
@@ -4415,7 +4778,7 @@
             <w:noProof/>
             <w:webHidden/>
           </w:rPr>
-          <w:instrText xml:space="preserve"> PAGEREF _Toc325228552 \h </w:instrText>
+          <w:instrText xml:space="preserve"> PAGEREF _Toc325323021 \h </w:instrText>
         </w:r>
         <w:r>
           <w:rPr>
@@ -4435,7 +4798,7 @@
             <w:noProof/>
             <w:webHidden/>
           </w:rPr>
-          <w:t>37</w:t>
+          <w:t>51</w:t>
         </w:r>
         <w:r>
           <w:rPr>
@@ -4460,7 +4823,7 @@
           <w:lang w:eastAsia="uk-UA"/>
         </w:rPr>
       </w:pPr>
-      <w:hyperlink w:anchor="_Toc325228553" w:history="1">
+      <w:hyperlink w:anchor="_Toc325323022" w:history="1">
         <w:r>
           <w:rPr>
             <w:rStyle w:val="Hyperlink"/>
@@ -4488,7 +4851,7 @@
             <w:noProof/>
             <w:webHidden/>
           </w:rPr>
-          <w:instrText xml:space="preserve"> PAGEREF _Toc325228553 \h </w:instrText>
+          <w:instrText xml:space="preserve"> PAGEREF _Toc325323022 \h </w:instrText>
         </w:r>
         <w:r>
           <w:rPr>
@@ -4508,7 +4871,7 @@
             <w:noProof/>
             <w:webHidden/>
           </w:rPr>
-          <w:t>39</w:t>
+          <w:t>52</w:t>
         </w:r>
         <w:r>
           <w:rPr>
@@ -4534,6 +4897,7 @@
       <w:r>
         <w:rPr>
           <w:rFonts w:ascii="Times New Roman" w:hAnsi="Times New Roman" w:cs="Times New Roman"/>
+          <w:sz w:val="28"/>
         </w:rPr>
         <w:fldChar w:fldCharType="end"/>
       </w:r>
@@ -4556,7 +4920,7 @@
         </w:rPr>
       </w:pPr>
       <w:bookmarkStart w:id="0" w:name="_Toc324974359"/>
-      <w:bookmarkStart w:id="1" w:name="_Toc325228517"/>
+      <w:bookmarkStart w:id="1" w:name="_Toc325322982"/>
       <w:r>
         <w:rPr>
           <w:rFonts w:ascii="Times New Roman" w:hAnsi="Times New Roman" w:cs="Times New Roman"/>
@@ -4842,7 +5206,7 @@
         </w:rPr>
       </w:pPr>
       <w:bookmarkStart w:id="2" w:name="_Toc324974360"/>
-      <w:bookmarkStart w:id="3" w:name="_Toc325228518"/>
+      <w:bookmarkStart w:id="3" w:name="_Toc325322983"/>
       <w:r>
         <w:rPr>
           <w:rFonts w:ascii="Times New Roman" w:hAnsi="Times New Roman" w:cs="Times New Roman"/>
@@ -4878,14 +5242,14 @@
           <w:sz w:val="28"/>
         </w:rPr>
       </w:pPr>
-      <w:bookmarkStart w:id="4" w:name="_Toc324974361"/>
-      <w:bookmarkStart w:id="5" w:name="_Toc325228519"/>
-      <w:bookmarkStart w:id="6" w:name="_Toc325138108"/>
-      <w:bookmarkStart w:id="7" w:name="_Toc325138366"/>
-      <w:bookmarkStart w:id="8" w:name="_Toc325138616"/>
-      <w:bookmarkStart w:id="9" w:name="_Toc325138882"/>
-      <w:bookmarkStart w:id="10" w:name="_Toc325138972"/>
-      <w:bookmarkStart w:id="11" w:name="_Toc325227250"/>
+      <w:bookmarkStart w:id="4" w:name="_Toc325138108"/>
+      <w:bookmarkStart w:id="5" w:name="_Toc325138366"/>
+      <w:bookmarkStart w:id="6" w:name="_Toc325138616"/>
+      <w:bookmarkStart w:id="7" w:name="_Toc325138882"/>
+      <w:bookmarkStart w:id="8" w:name="_Toc325138972"/>
+      <w:bookmarkStart w:id="9" w:name="_Toc325227250"/>
+      <w:bookmarkStart w:id="10" w:name="_Toc324974361"/>
+      <w:bookmarkStart w:id="11" w:name="_Toc325322984"/>
       <w:r>
         <w:rPr>
           <w:rFonts w:ascii="Times New Roman" w:hAnsi="Times New Roman" w:cs="Times New Roman"/>
@@ -4894,11 +5258,12 @@
         </w:rPr>
         <w:t>Опис предметного середовища</w:t>
       </w:r>
+      <w:bookmarkEnd w:id="4"/>
+      <w:bookmarkEnd w:id="5"/>
       <w:bookmarkEnd w:id="6"/>
       <w:bookmarkEnd w:id="7"/>
       <w:bookmarkEnd w:id="8"/>
       <w:bookmarkEnd w:id="9"/>
-      <w:bookmarkEnd w:id="10"/>
       <w:bookmarkEnd w:id="11"/>
     </w:p>
     <w:p>
@@ -5034,6 +5399,7 @@
       <w:bookmarkStart w:id="15" w:name="_Toc325138886"/>
       <w:bookmarkStart w:id="16" w:name="_Toc325138976"/>
       <w:bookmarkStart w:id="17" w:name="_Toc325227254"/>
+      <w:bookmarkStart w:id="18" w:name="_Toc325322985"/>
       <w:r>
         <w:rPr>
           <w:rFonts w:ascii="Times New Roman" w:hAnsi="Times New Roman" w:cs="Times New Roman"/>
@@ -5048,6 +5414,7 @@
       <w:bookmarkEnd w:id="15"/>
       <w:bookmarkEnd w:id="16"/>
       <w:bookmarkEnd w:id="17"/>
+      <w:bookmarkEnd w:id="18"/>
     </w:p>
     <w:p>
       <w:pPr>
@@ -5065,12 +5432,13 @@
           <w:sz w:val="28"/>
         </w:rPr>
       </w:pPr>
-      <w:bookmarkStart w:id="18" w:name="_Toc325138113"/>
-      <w:bookmarkStart w:id="19" w:name="_Toc325138371"/>
-      <w:bookmarkStart w:id="20" w:name="_Toc325138621"/>
-      <w:bookmarkStart w:id="21" w:name="_Toc325138887"/>
-      <w:bookmarkStart w:id="22" w:name="_Toc325138977"/>
-      <w:bookmarkStart w:id="23" w:name="_Toc325227255"/>
+      <w:bookmarkStart w:id="19" w:name="_Toc325138113"/>
+      <w:bookmarkStart w:id="20" w:name="_Toc325138371"/>
+      <w:bookmarkStart w:id="21" w:name="_Toc325138621"/>
+      <w:bookmarkStart w:id="22" w:name="_Toc325138887"/>
+      <w:bookmarkStart w:id="23" w:name="_Toc325138977"/>
+      <w:bookmarkStart w:id="24" w:name="_Toc325227255"/>
+      <w:bookmarkStart w:id="25" w:name="_Toc325322986"/>
       <w:r>
         <w:rPr>
           <w:rFonts w:ascii="Times New Roman" w:hAnsi="Times New Roman" w:cs="Times New Roman"/>
@@ -5079,12 +5447,13 @@
         </w:rPr>
         <w:t>Призначення розробки</w:t>
       </w:r>
-      <w:bookmarkEnd w:id="18"/>
       <w:bookmarkEnd w:id="19"/>
       <w:bookmarkEnd w:id="20"/>
       <w:bookmarkEnd w:id="21"/>
       <w:bookmarkEnd w:id="22"/>
       <w:bookmarkEnd w:id="23"/>
+      <w:bookmarkEnd w:id="24"/>
+      <w:bookmarkEnd w:id="25"/>
     </w:p>
     <w:p>
       <w:pPr>
@@ -5152,12 +5521,13 @@
           <w:sz w:val="28"/>
         </w:rPr>
       </w:pPr>
-      <w:bookmarkStart w:id="24" w:name="_Toc325138114"/>
-      <w:bookmarkStart w:id="25" w:name="_Toc325138372"/>
-      <w:bookmarkStart w:id="26" w:name="_Toc325138622"/>
-      <w:bookmarkStart w:id="27" w:name="_Toc325138888"/>
-      <w:bookmarkStart w:id="28" w:name="_Toc325138978"/>
-      <w:bookmarkStart w:id="29" w:name="_Toc325227256"/>
+      <w:bookmarkStart w:id="26" w:name="_Toc325138114"/>
+      <w:bookmarkStart w:id="27" w:name="_Toc325138372"/>
+      <w:bookmarkStart w:id="28" w:name="_Toc325138622"/>
+      <w:bookmarkStart w:id="29" w:name="_Toc325138888"/>
+      <w:bookmarkStart w:id="30" w:name="_Toc325138978"/>
+      <w:bookmarkStart w:id="31" w:name="_Toc325227256"/>
+      <w:bookmarkStart w:id="32" w:name="_Toc325322987"/>
       <w:r>
         <w:rPr>
           <w:rFonts w:ascii="Times New Roman" w:hAnsi="Times New Roman" w:cs="Times New Roman"/>
@@ -5166,12 +5536,13 @@
         </w:rPr>
         <w:t>Цілі та задачі розробки</w:t>
       </w:r>
-      <w:bookmarkEnd w:id="24"/>
-      <w:bookmarkEnd w:id="25"/>
       <w:bookmarkEnd w:id="26"/>
       <w:bookmarkEnd w:id="27"/>
       <w:bookmarkEnd w:id="28"/>
       <w:bookmarkEnd w:id="29"/>
+      <w:bookmarkEnd w:id="30"/>
+      <w:bookmarkEnd w:id="31"/>
+      <w:bookmarkEnd w:id="32"/>
     </w:p>
     <w:p>
       <w:pPr>
@@ -5330,6 +5701,7 @@
           <w:sz w:val="28"/>
         </w:rPr>
       </w:pPr>
+      <w:bookmarkStart w:id="33" w:name="_Toc325322988"/>
       <w:r>
         <w:rPr>
           <w:rFonts w:ascii="Times New Roman" w:hAnsi="Times New Roman" w:cs="Times New Roman"/>
@@ -5338,8 +5710,8 @@
         </w:rPr>
         <w:t>Висновок до розділу</w:t>
       </w:r>
-      <w:bookmarkEnd w:id="4"/>
-      <w:bookmarkEnd w:id="5"/>
+      <w:bookmarkEnd w:id="10"/>
+      <w:bookmarkEnd w:id="33"/>
     </w:p>
     <w:p>
       <w:pPr>
@@ -5545,8 +5917,8 @@
           <w:lang w:val="ru-RU"/>
         </w:rPr>
       </w:pPr>
-      <w:bookmarkStart w:id="30" w:name="_Toc324974362"/>
-      <w:bookmarkStart w:id="31" w:name="_Toc325228520"/>
+      <w:bookmarkStart w:id="34" w:name="_Toc324974362"/>
+      <w:bookmarkStart w:id="35" w:name="_Toc325322989"/>
       <w:r>
         <w:rPr>
           <w:rFonts w:ascii="Times New Roman" w:hAnsi="Times New Roman" w:cs="Times New Roman"/>
@@ -5556,8 +5928,8 @@
         <w:lastRenderedPageBreak/>
         <w:t>МАТЕМАТИЧНЕ ЗАБЕЗПЕЧЕНЯ</w:t>
       </w:r>
-      <w:bookmarkEnd w:id="30"/>
-      <w:bookmarkEnd w:id="31"/>
+      <w:bookmarkEnd w:id="34"/>
+      <w:bookmarkEnd w:id="35"/>
     </w:p>
     <w:p>
       <w:pPr>
@@ -5575,8 +5947,8 @@
           <w:sz w:val="28"/>
         </w:rPr>
       </w:pPr>
-      <w:bookmarkStart w:id="32" w:name="_Toc324974363"/>
-      <w:bookmarkStart w:id="33" w:name="_Toc325228521"/>
+      <w:bookmarkStart w:id="36" w:name="_Toc324974363"/>
+      <w:bookmarkStart w:id="37" w:name="_Toc325322990"/>
       <w:r>
         <w:rPr>
           <w:rFonts w:ascii="Times New Roman" w:hAnsi="Times New Roman" w:cs="Times New Roman"/>
@@ -5593,8 +5965,8 @@
         </w:rPr>
         <w:t>містовна постановка задачі</w:t>
       </w:r>
-      <w:bookmarkEnd w:id="32"/>
-      <w:bookmarkEnd w:id="33"/>
+      <w:bookmarkEnd w:id="36"/>
+      <w:bookmarkEnd w:id="37"/>
     </w:p>
     <w:p>
       <w:pPr>
@@ -5711,8 +6083,8 @@
           <w:sz w:val="28"/>
         </w:rPr>
       </w:pPr>
-      <w:bookmarkStart w:id="34" w:name="_Toc324974364"/>
-      <w:bookmarkStart w:id="35" w:name="_Toc325228522"/>
+      <w:bookmarkStart w:id="38" w:name="_Toc324974364"/>
+      <w:bookmarkStart w:id="39" w:name="_Toc325322991"/>
       <w:r>
         <w:rPr>
           <w:rFonts w:ascii="Times New Roman" w:hAnsi="Times New Roman" w:cs="Times New Roman"/>
@@ -5721,8 +6093,8 @@
         </w:rPr>
         <w:t>Математична постановка задачі</w:t>
       </w:r>
-      <w:bookmarkEnd w:id="34"/>
-      <w:bookmarkEnd w:id="35"/>
+      <w:bookmarkEnd w:id="38"/>
+      <w:bookmarkEnd w:id="39"/>
     </w:p>
     <w:p>
       <w:pPr>
@@ -11260,8 +11632,8 @@
           <w:sz w:val="28"/>
         </w:rPr>
       </w:pPr>
-      <w:bookmarkStart w:id="36" w:name="_Toc324974365"/>
-      <w:bookmarkStart w:id="37" w:name="_Toc325228523"/>
+      <w:bookmarkStart w:id="40" w:name="_Toc324974365"/>
+      <w:bookmarkStart w:id="41" w:name="_Toc325322992"/>
       <w:r>
         <w:rPr>
           <w:rFonts w:ascii="Times New Roman" w:hAnsi="Times New Roman" w:cs="Times New Roman"/>
@@ -11271,8 +11643,8 @@
         <w:lastRenderedPageBreak/>
         <w:t>Обґрунтування методу розв’язання</w:t>
       </w:r>
-      <w:bookmarkEnd w:id="36"/>
-      <w:bookmarkEnd w:id="37"/>
+      <w:bookmarkEnd w:id="40"/>
+      <w:bookmarkEnd w:id="41"/>
     </w:p>
     <w:p>
       <w:pPr>
@@ -11438,8 +11810,8 @@
           <w:sz w:val="28"/>
         </w:rPr>
       </w:pPr>
-      <w:bookmarkStart w:id="38" w:name="_Toc324974366"/>
-      <w:bookmarkStart w:id="39" w:name="_Toc325228524"/>
+      <w:bookmarkStart w:id="42" w:name="_Toc324974366"/>
+      <w:bookmarkStart w:id="43" w:name="_Toc325322993"/>
       <w:r>
         <w:rPr>
           <w:rFonts w:ascii="Times New Roman" w:hAnsi="Times New Roman" w:cs="Times New Roman"/>
@@ -11448,8 +11820,8 @@
         </w:rPr>
         <w:t>Опис методів розв’язання</w:t>
       </w:r>
-      <w:bookmarkEnd w:id="38"/>
-      <w:bookmarkEnd w:id="39"/>
+      <w:bookmarkEnd w:id="42"/>
+      <w:bookmarkEnd w:id="43"/>
     </w:p>
     <w:p>
       <w:pPr>
@@ -11467,8 +11839,8 @@
           <w:sz w:val="28"/>
         </w:rPr>
       </w:pPr>
-      <w:bookmarkStart w:id="40" w:name="_Toc324974367"/>
-      <w:bookmarkStart w:id="41" w:name="_Toc325228525"/>
+      <w:bookmarkStart w:id="44" w:name="_Toc324974367"/>
+      <w:bookmarkStart w:id="45" w:name="_Toc325322994"/>
       <w:r>
         <w:rPr>
           <w:rFonts w:ascii="Times New Roman" w:hAnsi="Times New Roman" w:cs="Times New Roman"/>
@@ -11477,8 +11849,8 @@
         </w:rPr>
         <w:t>Опис 2-етапного алгоритму розв’язання CVRP</w:t>
       </w:r>
-      <w:bookmarkEnd w:id="40"/>
-      <w:bookmarkEnd w:id="41"/>
+      <w:bookmarkEnd w:id="44"/>
+      <w:bookmarkEnd w:id="45"/>
       <w:r>
         <w:rPr>
           <w:rFonts w:ascii="Times New Roman" w:hAnsi="Times New Roman" w:cs="Times New Roman"/>
@@ -11505,8 +11877,8 @@
           <w:sz w:val="28"/>
         </w:rPr>
       </w:pPr>
-      <w:bookmarkStart w:id="42" w:name="_Toc324974368"/>
-      <w:bookmarkStart w:id="43" w:name="_Toc325228526"/>
+      <w:bookmarkStart w:id="46" w:name="_Toc324974368"/>
+      <w:bookmarkStart w:id="47" w:name="_Toc325322995"/>
       <w:r>
         <w:rPr>
           <w:rFonts w:ascii="Times New Roman" w:hAnsi="Times New Roman" w:cs="Times New Roman"/>
@@ -11536,8 +11908,8 @@
         </w:rPr>
         <w:t xml:space="preserve"> вершин графу</w:t>
       </w:r>
-      <w:bookmarkEnd w:id="42"/>
-      <w:bookmarkEnd w:id="43"/>
+      <w:bookmarkEnd w:id="46"/>
+      <w:bookmarkEnd w:id="47"/>
     </w:p>
     <w:p>
       <w:pPr>
@@ -11813,8 +12185,8 @@
           <w:lang w:val="en-US"/>
         </w:rPr>
       </w:pPr>
-      <w:bookmarkStart w:id="44" w:name="_Toc324974369"/>
-      <w:bookmarkStart w:id="45" w:name="_Toc325228527"/>
+      <w:bookmarkStart w:id="48" w:name="_Toc324974369"/>
+      <w:bookmarkStart w:id="49" w:name="_Toc325322996"/>
       <w:r>
         <w:lastRenderedPageBreak/>
         <w:t>Алгоритм ланцюга найближч</w:t>
@@ -11825,11 +12197,11 @@
       <w:r>
         <w:t xml:space="preserve"> сусід</w:t>
       </w:r>
-      <w:bookmarkEnd w:id="44"/>
-      <w:bookmarkEnd w:id="45"/>
+      <w:bookmarkEnd w:id="48"/>
       <w:r>
         <w:t>а</w:t>
       </w:r>
+      <w:bookmarkEnd w:id="49"/>
     </w:p>
     <w:p>
       <w:pPr>
@@ -13627,8 +13999,7 @@
           <w:sz w:val="28"/>
         </w:rPr>
       </w:pPr>
-      <w:bookmarkStart w:id="46" w:name="_Toc324974370"/>
-      <w:bookmarkStart w:id="47" w:name="_Toc325228528"/>
+      <w:bookmarkStart w:id="50" w:name="_Toc324974370"/>
       <w:r>
         <w:br w:type="page"/>
       </w:r>
@@ -13637,6 +14008,7 @@
       <w:pPr>
         <w:pStyle w:val="Heading5"/>
       </w:pPr>
+      <w:bookmarkStart w:id="51" w:name="_Toc325322997"/>
       <w:r>
         <w:lastRenderedPageBreak/>
         <w:t xml:space="preserve">Бджолиний алгоритм </w:t>
@@ -13645,8 +14017,8 @@
       <w:r>
         <w:t>кластеризації</w:t>
       </w:r>
-      <w:bookmarkEnd w:id="46"/>
-      <w:bookmarkEnd w:id="47"/>
+      <w:bookmarkEnd w:id="50"/>
+      <w:bookmarkEnd w:id="51"/>
       <w:proofErr w:type="spellEnd"/>
     </w:p>
     <w:p>
@@ -14360,7 +14732,7 @@
           <v:shape id="_x0000_i1025" type="#_x0000_t75" style="width:466.5pt;height:215.25pt" o:ole="">
             <v:imagedata r:id="rId8" o:title=""/>
           </v:shape>
-          <o:OLEObject Type="Embed" ProgID="Visio.Drawing.11" ShapeID="_x0000_i1025" DrawAspect="Content" ObjectID="_1399062592" r:id="rId9"/>
+          <o:OLEObject Type="Embed" ProgID="Visio.Drawing.11" ShapeID="_x0000_i1025" DrawAspect="Content" ObjectID="_1399065017" r:id="rId9"/>
         </w:object>
       </w:r>
     </w:p>
@@ -14483,7 +14855,7 @@
           <v:shape id="_x0000_i1026" type="#_x0000_t75" style="width:468pt;height:126pt" o:ole="">
             <v:imagedata r:id="rId10" o:title=""/>
           </v:shape>
-          <o:OLEObject Type="Embed" ProgID="Visio.Drawing.11" ShapeID="_x0000_i1026" DrawAspect="Content" ObjectID="_1399062593" r:id="rId11"/>
+          <o:OLEObject Type="Embed" ProgID="Visio.Drawing.11" ShapeID="_x0000_i1026" DrawAspect="Content" ObjectID="_1399065018" r:id="rId11"/>
         </w:object>
       </w:r>
       <w:r>
@@ -14539,8 +14911,8 @@
           <w:sz w:val="28"/>
         </w:rPr>
       </w:pPr>
-      <w:bookmarkStart w:id="48" w:name="_Toc324974371"/>
-      <w:bookmarkStart w:id="49" w:name="_Toc325228529"/>
+      <w:bookmarkStart w:id="52" w:name="_Toc324974371"/>
+      <w:bookmarkStart w:id="53" w:name="_Toc325322998"/>
       <w:r>
         <w:rPr>
           <w:rFonts w:ascii="Times New Roman" w:hAnsi="Times New Roman" w:cs="Times New Roman"/>
@@ -14579,8 +14951,8 @@
         </w:rPr>
         <w:t>кластеризації</w:t>
       </w:r>
-      <w:bookmarkEnd w:id="48"/>
-      <w:bookmarkEnd w:id="49"/>
+      <w:bookmarkEnd w:id="52"/>
+      <w:bookmarkEnd w:id="53"/>
       <w:proofErr w:type="spellEnd"/>
     </w:p>
     <w:p>
@@ -14708,8 +15080,8 @@
           <w:sz w:val="28"/>
         </w:rPr>
       </w:pPr>
-      <w:bookmarkStart w:id="50" w:name="_Toc324974372"/>
-      <w:bookmarkStart w:id="51" w:name="_Toc325228530"/>
+      <w:bookmarkStart w:id="54" w:name="_Toc324974372"/>
+      <w:bookmarkStart w:id="55" w:name="_Toc325322999"/>
       <w:r>
         <w:rPr>
           <w:rFonts w:ascii="Times New Roman" w:hAnsi="Times New Roman" w:cs="Times New Roman"/>
@@ -14742,8 +15114,8 @@
         </w:rPr>
         <w:t>+</w:t>
       </w:r>
-      <w:bookmarkEnd w:id="50"/>
-      <w:bookmarkEnd w:id="51"/>
+      <w:bookmarkEnd w:id="54"/>
+      <w:bookmarkEnd w:id="55"/>
     </w:p>
     <w:p>
       <w:pPr>
@@ -14969,7 +15341,7 @@
           <v:shape id="_x0000_i1027" type="#_x0000_t75" style="width:467.25pt;height:304.5pt" o:ole="">
             <v:imagedata r:id="rId12" o:title=""/>
           </v:shape>
-          <o:OLEObject Type="Embed" ProgID="Visio.Drawing.11" ShapeID="_x0000_i1027" DrawAspect="Content" ObjectID="_1399062594" r:id="rId13"/>
+          <o:OLEObject Type="Embed" ProgID="Visio.Drawing.11" ShapeID="_x0000_i1027" DrawAspect="Content" ObjectID="_1399065019" r:id="rId13"/>
         </w:object>
       </w:r>
     </w:p>
@@ -15030,7 +15402,7 @@
           <v:shape id="_x0000_i1028" type="#_x0000_t75" style="width:467.25pt;height:304.5pt" o:ole="">
             <v:imagedata r:id="rId14" o:title=""/>
           </v:shape>
-          <o:OLEObject Type="Embed" ProgID="Visio.Drawing.11" ShapeID="_x0000_i1028" DrawAspect="Content" ObjectID="_1399062595" r:id="rId15"/>
+          <o:OLEObject Type="Embed" ProgID="Visio.Drawing.11" ShapeID="_x0000_i1028" DrawAspect="Content" ObjectID="_1399065020" r:id="rId15"/>
         </w:object>
       </w:r>
     </w:p>
@@ -15113,8 +15485,8 @@
           <w:lang w:val="en-US"/>
         </w:rPr>
       </w:pPr>
-      <w:bookmarkStart w:id="52" w:name="_Toc324974373"/>
-      <w:bookmarkStart w:id="53" w:name="_Toc325228531"/>
+      <w:bookmarkStart w:id="56" w:name="_Toc324974373"/>
+      <w:bookmarkStart w:id="57" w:name="_Toc325323000"/>
       <w:r>
         <w:rPr>
           <w:rFonts w:ascii="Times New Roman" w:hAnsi="Times New Roman" w:cs="Times New Roman"/>
@@ -15123,7 +15495,7 @@
         </w:rPr>
         <w:t xml:space="preserve">Порівняльний аналіз </w:t>
       </w:r>
-      <w:bookmarkEnd w:id="52"/>
+      <w:bookmarkEnd w:id="56"/>
       <w:r>
         <w:rPr>
           <w:rFonts w:ascii="Times New Roman" w:hAnsi="Times New Roman" w:cs="Times New Roman"/>
@@ -15132,7 +15504,7 @@
         </w:rPr>
         <w:t>алгоритмів</w:t>
       </w:r>
-      <w:bookmarkEnd w:id="53"/>
+      <w:bookmarkEnd w:id="57"/>
     </w:p>
     <w:p>
       <w:pPr>
@@ -23926,8 +24298,7 @@
           <w:sz w:val="28"/>
         </w:rPr>
       </w:pPr>
-      <w:bookmarkStart w:id="54" w:name="_Toc324974374"/>
-      <w:bookmarkStart w:id="55" w:name="_Toc325228532"/>
+      <w:bookmarkStart w:id="58" w:name="_Toc324974374"/>
       <w:r>
         <w:rPr>
           <w:rFonts w:ascii="Times New Roman" w:hAnsi="Times New Roman" w:cs="Times New Roman"/>
@@ -24066,6 +24437,7 @@
           <w:sz w:val="28"/>
         </w:rPr>
       </w:pPr>
+      <w:bookmarkStart w:id="59" w:name="_Toc325323001"/>
       <w:r>
         <w:rPr>
           <w:rFonts w:ascii="Times New Roman" w:hAnsi="Times New Roman" w:cs="Times New Roman"/>
@@ -24074,8 +24446,8 @@
         </w:rPr>
         <w:t>Висновок до розділу</w:t>
       </w:r>
-      <w:bookmarkEnd w:id="54"/>
-      <w:bookmarkEnd w:id="55"/>
+      <w:bookmarkEnd w:id="58"/>
+      <w:bookmarkEnd w:id="59"/>
     </w:p>
     <w:p>
       <w:pPr>
@@ -24161,8 +24533,8 @@
           <w:lang w:val="en-US"/>
         </w:rPr>
       </w:pPr>
-      <w:bookmarkStart w:id="56" w:name="_Toc324974375"/>
-      <w:bookmarkStart w:id="57" w:name="_Toc325228533"/>
+      <w:bookmarkStart w:id="60" w:name="_Toc324974375"/>
+      <w:bookmarkStart w:id="61" w:name="_Toc325323002"/>
       <w:r>
         <w:rPr>
           <w:rFonts w:ascii="Times New Roman" w:hAnsi="Times New Roman" w:cs="Times New Roman"/>
@@ -24172,8 +24544,8 @@
         <w:lastRenderedPageBreak/>
         <w:t>ТЕХНОЛОГІЧНИЙ РОЗДІЛ</w:t>
       </w:r>
-      <w:bookmarkEnd w:id="56"/>
-      <w:bookmarkEnd w:id="57"/>
+      <w:bookmarkEnd w:id="60"/>
+      <w:bookmarkEnd w:id="61"/>
     </w:p>
     <w:p>
       <w:pPr>
@@ -24191,9 +24563,9 @@
           <w:sz w:val="28"/>
         </w:rPr>
       </w:pPr>
-      <w:bookmarkStart w:id="58" w:name="_Toc324891669"/>
-      <w:bookmarkStart w:id="59" w:name="_Toc324974376"/>
-      <w:bookmarkStart w:id="60" w:name="_Toc325228534"/>
+      <w:bookmarkStart w:id="62" w:name="_Toc324891669"/>
+      <w:bookmarkStart w:id="63" w:name="_Toc324974376"/>
+      <w:bookmarkStart w:id="64" w:name="_Toc325323003"/>
       <w:r>
         <w:rPr>
           <w:rFonts w:ascii="Times New Roman" w:hAnsi="Times New Roman" w:cs="Times New Roman"/>
@@ -24202,9 +24574,9 @@
         </w:rPr>
         <w:t>Керівництво користувача</w:t>
       </w:r>
-      <w:bookmarkEnd w:id="58"/>
-      <w:bookmarkEnd w:id="59"/>
-      <w:bookmarkEnd w:id="60"/>
+      <w:bookmarkEnd w:id="62"/>
+      <w:bookmarkEnd w:id="63"/>
+      <w:bookmarkEnd w:id="64"/>
     </w:p>
     <w:p>
       <w:pPr>
@@ -27726,8 +28098,8 @@
           <w:szCs w:val="28"/>
         </w:rPr>
       </w:pPr>
-      <w:bookmarkStart w:id="61" w:name="_GoBack"/>
-      <w:bookmarkEnd w:id="61"/>
+      <w:bookmarkStart w:id="65" w:name="_GoBack"/>
+      <w:bookmarkEnd w:id="65"/>
       <w:r>
         <w:rPr>
           <w:rFonts w:ascii="Times New Roman" w:hAnsi="Times New Roman" w:cs="Times New Roman"/>
@@ -27878,9 +28250,9 @@
           <w:sz w:val="28"/>
         </w:rPr>
       </w:pPr>
-      <w:bookmarkStart w:id="62" w:name="_Toc324891670"/>
-      <w:bookmarkStart w:id="63" w:name="_Toc324974247"/>
-      <w:bookmarkStart w:id="64" w:name="_Toc325228535"/>
+      <w:bookmarkStart w:id="66" w:name="_Toc324891670"/>
+      <w:bookmarkStart w:id="67" w:name="_Toc324974247"/>
+      <w:bookmarkStart w:id="68" w:name="_Toc325323004"/>
       <w:r>
         <w:rPr>
           <w:rFonts w:ascii="Times New Roman" w:hAnsi="Times New Roman" w:cs="Times New Roman"/>
@@ -27890,9 +28262,9 @@
         <w:lastRenderedPageBreak/>
         <w:t>Випробування програмного продукту</w:t>
       </w:r>
-      <w:bookmarkEnd w:id="62"/>
-      <w:bookmarkEnd w:id="63"/>
-      <w:bookmarkEnd w:id="64"/>
+      <w:bookmarkEnd w:id="66"/>
+      <w:bookmarkEnd w:id="67"/>
+      <w:bookmarkEnd w:id="68"/>
     </w:p>
     <w:p>
       <w:pPr>
@@ -27910,9 +28282,9 @@
           <w:sz w:val="28"/>
         </w:rPr>
       </w:pPr>
-      <w:bookmarkStart w:id="65" w:name="_Toc324891671"/>
-      <w:bookmarkStart w:id="66" w:name="_Toc324974248"/>
-      <w:bookmarkStart w:id="67" w:name="_Toc325228536"/>
+      <w:bookmarkStart w:id="69" w:name="_Toc324891671"/>
+      <w:bookmarkStart w:id="70" w:name="_Toc324974248"/>
+      <w:bookmarkStart w:id="71" w:name="_Toc325323005"/>
       <w:r>
         <w:rPr>
           <w:rFonts w:ascii="Times New Roman" w:hAnsi="Times New Roman" w:cs="Times New Roman"/>
@@ -27921,9 +28293,9 @@
         </w:rPr>
         <w:t>Мета випробувань</w:t>
       </w:r>
-      <w:bookmarkEnd w:id="65"/>
-      <w:bookmarkEnd w:id="66"/>
-      <w:bookmarkEnd w:id="67"/>
+      <w:bookmarkEnd w:id="69"/>
+      <w:bookmarkEnd w:id="70"/>
+      <w:bookmarkEnd w:id="71"/>
     </w:p>
     <w:p>
       <w:pPr>
@@ -27978,9 +28350,9 @@
           <w:sz w:val="28"/>
         </w:rPr>
       </w:pPr>
-      <w:bookmarkStart w:id="68" w:name="_Toc324891672"/>
-      <w:bookmarkStart w:id="69" w:name="_Toc324974249"/>
-      <w:bookmarkStart w:id="70" w:name="_Toc325228537"/>
+      <w:bookmarkStart w:id="72" w:name="_Toc324891672"/>
+      <w:bookmarkStart w:id="73" w:name="_Toc324974249"/>
+      <w:bookmarkStart w:id="74" w:name="_Toc325323006"/>
       <w:r>
         <w:rPr>
           <w:rFonts w:ascii="Times New Roman" w:hAnsi="Times New Roman" w:cs="Times New Roman"/>
@@ -27989,9 +28361,9 @@
         </w:rPr>
         <w:t>Загальні положення</w:t>
       </w:r>
-      <w:bookmarkEnd w:id="68"/>
-      <w:bookmarkEnd w:id="69"/>
-      <w:bookmarkEnd w:id="70"/>
+      <w:bookmarkEnd w:id="72"/>
+      <w:bookmarkEnd w:id="73"/>
+      <w:bookmarkEnd w:id="74"/>
     </w:p>
     <w:p>
       <w:pPr>
@@ -28131,9 +28503,9 @@
           <w:sz w:val="28"/>
         </w:rPr>
       </w:pPr>
-      <w:bookmarkStart w:id="71" w:name="_Toc324891673"/>
-      <w:bookmarkStart w:id="72" w:name="_Toc324974250"/>
-      <w:bookmarkStart w:id="73" w:name="_Toc325228538"/>
+      <w:bookmarkStart w:id="75" w:name="_Toc324891673"/>
+      <w:bookmarkStart w:id="76" w:name="_Toc324974250"/>
+      <w:bookmarkStart w:id="77" w:name="_Toc325323007"/>
       <w:r>
         <w:rPr>
           <w:rFonts w:ascii="Times New Roman" w:hAnsi="Times New Roman" w:cs="Times New Roman"/>
@@ -28142,9 +28514,9 @@
         </w:rPr>
         <w:t>Результат випробувань</w:t>
       </w:r>
-      <w:bookmarkEnd w:id="71"/>
-      <w:bookmarkEnd w:id="72"/>
-      <w:bookmarkEnd w:id="73"/>
+      <w:bookmarkEnd w:id="75"/>
+      <w:bookmarkEnd w:id="76"/>
+      <w:bookmarkEnd w:id="77"/>
     </w:p>
     <w:p>
       <w:pPr>
@@ -34003,8 +34375,8 @@
           <w:sz w:val="28"/>
         </w:rPr>
       </w:pPr>
-      <w:bookmarkStart w:id="74" w:name="_Toc324974377"/>
-      <w:bookmarkStart w:id="75" w:name="_Toc325228539"/>
+      <w:bookmarkStart w:id="78" w:name="_Toc324974377"/>
+      <w:bookmarkStart w:id="79" w:name="_Toc325323008"/>
       <w:r>
         <w:rPr>
           <w:rFonts w:ascii="Times New Roman" w:hAnsi="Times New Roman" w:cs="Times New Roman"/>
@@ -34013,8 +34385,8 @@
         </w:rPr>
         <w:t>Висновок до розділу</w:t>
       </w:r>
-      <w:bookmarkEnd w:id="74"/>
-      <w:bookmarkEnd w:id="75"/>
+      <w:bookmarkEnd w:id="78"/>
+      <w:bookmarkEnd w:id="79"/>
     </w:p>
     <w:p>
       <w:pPr>
@@ -34109,8 +34481,8 @@
           <w:color w:val="auto"/>
         </w:rPr>
       </w:pPr>
-      <w:bookmarkStart w:id="76" w:name="_Toc324974378"/>
-      <w:bookmarkStart w:id="77" w:name="_Toc325228540"/>
+      <w:bookmarkStart w:id="80" w:name="_Toc324974378"/>
+      <w:bookmarkStart w:id="81" w:name="_Toc325323009"/>
       <w:r>
         <w:rPr>
           <w:rFonts w:ascii="Times New Roman" w:hAnsi="Times New Roman" w:cs="Times New Roman"/>
@@ -34141,8 +34513,8 @@
         </w:rPr>
         <w:t xml:space="preserve"> ПРАЦІ</w:t>
       </w:r>
-      <w:bookmarkEnd w:id="76"/>
-      <w:bookmarkEnd w:id="77"/>
+      <w:bookmarkEnd w:id="80"/>
+      <w:bookmarkEnd w:id="81"/>
     </w:p>
     <w:p>
       <w:pPr>
@@ -34580,8 +34952,8 @@
           <w:sz w:val="28"/>
         </w:rPr>
       </w:pPr>
-      <w:bookmarkStart w:id="78" w:name="_Toc324974379"/>
-      <w:bookmarkStart w:id="79" w:name="_Toc325228541"/>
+      <w:bookmarkStart w:id="82" w:name="_Toc324974379"/>
+      <w:bookmarkStart w:id="83" w:name="_Toc325323010"/>
       <w:r>
         <w:rPr>
           <w:rFonts w:ascii="Times New Roman" w:hAnsi="Times New Roman" w:cs="Times New Roman"/>
@@ -34590,8 +34962,8 @@
         </w:rPr>
         <w:t>Загальні вимоги до виробничих приміщень</w:t>
       </w:r>
-      <w:bookmarkEnd w:id="78"/>
-      <w:bookmarkEnd w:id="79"/>
+      <w:bookmarkEnd w:id="82"/>
+      <w:bookmarkEnd w:id="83"/>
     </w:p>
     <w:p>
       <w:pPr>
@@ -35229,8 +35601,8 @@
           <w:sz w:val="28"/>
         </w:rPr>
       </w:pPr>
-      <w:bookmarkStart w:id="80" w:name="_Toc324974380"/>
-      <w:bookmarkStart w:id="81" w:name="_Toc325228542"/>
+      <w:bookmarkStart w:id="84" w:name="_Toc324974380"/>
+      <w:bookmarkStart w:id="85" w:name="_Toc325323011"/>
       <w:r>
         <w:rPr>
           <w:rFonts w:ascii="Times New Roman" w:hAnsi="Times New Roman" w:cs="Times New Roman"/>
@@ -35239,8 +35611,8 @@
         </w:rPr>
         <w:t>Характеристика робочого місця</w:t>
       </w:r>
-      <w:bookmarkEnd w:id="80"/>
-      <w:bookmarkEnd w:id="81"/>
+      <w:bookmarkEnd w:id="84"/>
+      <w:bookmarkEnd w:id="85"/>
     </w:p>
     <w:p>
       <w:pPr>
@@ -35510,8 +35882,8 @@
           <w:sz w:val="28"/>
         </w:rPr>
       </w:pPr>
-      <w:bookmarkStart w:id="82" w:name="_Toc324974381"/>
-      <w:bookmarkStart w:id="83" w:name="_Toc325228543"/>
+      <w:bookmarkStart w:id="86" w:name="_Toc324974381"/>
+      <w:bookmarkStart w:id="87" w:name="_Toc325323012"/>
       <w:r>
         <w:rPr>
           <w:rFonts w:ascii="Times New Roman" w:hAnsi="Times New Roman" w:cs="Times New Roman"/>
@@ -35520,8 +35892,8 @@
         </w:rPr>
         <w:t>Мікроклімат</w:t>
       </w:r>
-      <w:bookmarkEnd w:id="82"/>
-      <w:bookmarkEnd w:id="83"/>
+      <w:bookmarkEnd w:id="86"/>
+      <w:bookmarkEnd w:id="87"/>
     </w:p>
     <w:p>
       <w:pPr>
@@ -36038,8 +36410,8 @@
           <w:sz w:val="28"/>
         </w:rPr>
       </w:pPr>
-      <w:bookmarkStart w:id="84" w:name="_Toc324974382"/>
-      <w:bookmarkStart w:id="85" w:name="_Toc325228544"/>
+      <w:bookmarkStart w:id="88" w:name="_Toc324974382"/>
+      <w:bookmarkStart w:id="89" w:name="_Toc325323013"/>
       <w:r>
         <w:rPr>
           <w:rFonts w:ascii="Times New Roman" w:hAnsi="Times New Roman" w:cs="Times New Roman"/>
@@ -36048,8 +36420,8 @@
         </w:rPr>
         <w:t>Характеристика випромінювання</w:t>
       </w:r>
-      <w:bookmarkEnd w:id="84"/>
-      <w:bookmarkEnd w:id="85"/>
+      <w:bookmarkEnd w:id="88"/>
+      <w:bookmarkEnd w:id="89"/>
     </w:p>
     <w:p>
       <w:pPr>
@@ -36142,8 +36514,8 @@
           <w:sz w:val="28"/>
         </w:rPr>
       </w:pPr>
-      <w:bookmarkStart w:id="86" w:name="_Toc324974383"/>
-      <w:bookmarkStart w:id="87" w:name="_Toc325228545"/>
+      <w:bookmarkStart w:id="90" w:name="_Toc324974383"/>
+      <w:bookmarkStart w:id="91" w:name="_Toc325323014"/>
       <w:r>
         <w:rPr>
           <w:rFonts w:ascii="Times New Roman" w:hAnsi="Times New Roman" w:cs="Times New Roman"/>
@@ -36152,8 +36524,8 @@
         </w:rPr>
         <w:t>Освітлення</w:t>
       </w:r>
-      <w:bookmarkEnd w:id="86"/>
-      <w:bookmarkEnd w:id="87"/>
+      <w:bookmarkEnd w:id="90"/>
+      <w:bookmarkEnd w:id="91"/>
     </w:p>
     <w:p>
       <w:pPr>
@@ -36304,8 +36676,8 @@
           <w:sz w:val="28"/>
         </w:rPr>
       </w:pPr>
-      <w:bookmarkStart w:id="88" w:name="_Toc324974384"/>
-      <w:bookmarkStart w:id="89" w:name="_Toc325228546"/>
+      <w:bookmarkStart w:id="92" w:name="_Toc324974384"/>
+      <w:bookmarkStart w:id="93" w:name="_Toc325323015"/>
       <w:r>
         <w:rPr>
           <w:rFonts w:ascii="Times New Roman" w:hAnsi="Times New Roman" w:cs="Times New Roman"/>
@@ -36314,8 +36686,8 @@
         </w:rPr>
         <w:t>Виробничий шум</w:t>
       </w:r>
-      <w:bookmarkEnd w:id="88"/>
-      <w:bookmarkEnd w:id="89"/>
+      <w:bookmarkEnd w:id="92"/>
+      <w:bookmarkEnd w:id="93"/>
     </w:p>
     <w:p>
       <w:pPr>
@@ -36434,8 +36806,8 @@
           <w:sz w:val="28"/>
         </w:rPr>
       </w:pPr>
-      <w:bookmarkStart w:id="90" w:name="_Toc324974385"/>
-      <w:bookmarkStart w:id="91" w:name="_Toc325228547"/>
+      <w:bookmarkStart w:id="94" w:name="_Toc324974385"/>
+      <w:bookmarkStart w:id="95" w:name="_Toc325323016"/>
       <w:r>
         <w:rPr>
           <w:rFonts w:ascii="Times New Roman" w:hAnsi="Times New Roman" w:cs="Times New Roman"/>
@@ -36444,8 +36816,8 @@
         </w:rPr>
         <w:t>Електробезпека</w:t>
       </w:r>
-      <w:bookmarkEnd w:id="90"/>
-      <w:bookmarkEnd w:id="91"/>
+      <w:bookmarkEnd w:id="94"/>
+      <w:bookmarkEnd w:id="95"/>
     </w:p>
     <w:p>
       <w:pPr>
@@ -36642,8 +37014,8 @@
           <w:sz w:val="28"/>
         </w:rPr>
       </w:pPr>
-      <w:bookmarkStart w:id="92" w:name="_Toc324974386"/>
-      <w:bookmarkStart w:id="93" w:name="_Toc325228548"/>
+      <w:bookmarkStart w:id="96" w:name="_Toc324974386"/>
+      <w:bookmarkStart w:id="97" w:name="_Toc325323017"/>
       <w:r>
         <w:rPr>
           <w:rFonts w:ascii="Times New Roman" w:hAnsi="Times New Roman" w:cs="Times New Roman"/>
@@ -36652,8 +37024,8 @@
         </w:rPr>
         <w:t>Пожежна безпека</w:t>
       </w:r>
-      <w:bookmarkEnd w:id="92"/>
-      <w:bookmarkEnd w:id="93"/>
+      <w:bookmarkEnd w:id="96"/>
+      <w:bookmarkEnd w:id="97"/>
     </w:p>
     <w:p>
       <w:pPr>
@@ -37123,8 +37495,8 @@
           <w:sz w:val="28"/>
         </w:rPr>
       </w:pPr>
-      <w:bookmarkStart w:id="94" w:name="_Toc324974387"/>
-      <w:bookmarkStart w:id="95" w:name="_Toc325228549"/>
+      <w:bookmarkStart w:id="98" w:name="_Toc324974387"/>
+      <w:bookmarkStart w:id="99" w:name="_Toc325323018"/>
       <w:r>
         <w:rPr>
           <w:rFonts w:ascii="Times New Roman" w:hAnsi="Times New Roman" w:cs="Times New Roman"/>
@@ -37133,8 +37505,8 @@
         </w:rPr>
         <w:t>Правила безпечної роботи із ПК</w:t>
       </w:r>
-      <w:bookmarkEnd w:id="94"/>
-      <w:bookmarkEnd w:id="95"/>
+      <w:bookmarkEnd w:id="98"/>
+      <w:bookmarkEnd w:id="99"/>
     </w:p>
     <w:p>
       <w:pPr>
@@ -37377,8 +37749,8 @@
           <w:sz w:val="28"/>
         </w:rPr>
       </w:pPr>
-      <w:bookmarkStart w:id="96" w:name="_Toc324974388"/>
-      <w:bookmarkStart w:id="97" w:name="_Toc325228550"/>
+      <w:bookmarkStart w:id="100" w:name="_Toc324974388"/>
+      <w:bookmarkStart w:id="101" w:name="_Toc325323019"/>
       <w:r>
         <w:rPr>
           <w:rFonts w:ascii="Times New Roman" w:hAnsi="Times New Roman" w:cs="Times New Roman"/>
@@ -37387,8 +37759,8 @@
         </w:rPr>
         <w:t>Висновок до розділу</w:t>
       </w:r>
-      <w:bookmarkEnd w:id="96"/>
-      <w:bookmarkEnd w:id="97"/>
+      <w:bookmarkEnd w:id="100"/>
+      <w:bookmarkEnd w:id="101"/>
     </w:p>
     <w:p>
       <w:pPr>
@@ -37477,8 +37849,8 @@
           <w:color w:val="auto"/>
         </w:rPr>
       </w:pPr>
-      <w:bookmarkStart w:id="98" w:name="_Toc324974389"/>
-      <w:bookmarkStart w:id="99" w:name="_Toc325228551"/>
+      <w:bookmarkStart w:id="102" w:name="_Toc324974389"/>
+      <w:bookmarkStart w:id="103" w:name="_Toc325323020"/>
       <w:r>
         <w:rPr>
           <w:rFonts w:ascii="Times New Roman" w:hAnsi="Times New Roman" w:cs="Times New Roman"/>
@@ -37487,8 +37859,8 @@
         <w:lastRenderedPageBreak/>
         <w:t>ЗАГАЛЬНІ ВИСНОВКИ</w:t>
       </w:r>
-      <w:bookmarkEnd w:id="98"/>
-      <w:bookmarkEnd w:id="99"/>
+      <w:bookmarkEnd w:id="102"/>
+      <w:bookmarkEnd w:id="103"/>
     </w:p>
     <w:p>
       <w:pPr>
@@ -37633,8 +38005,8 @@
           <w:color w:val="auto"/>
         </w:rPr>
       </w:pPr>
-      <w:bookmarkStart w:id="100" w:name="_Toc324974390"/>
-      <w:bookmarkStart w:id="101" w:name="_Toc325228552"/>
+      <w:bookmarkStart w:id="104" w:name="_Toc324974390"/>
+      <w:bookmarkStart w:id="105" w:name="_Toc325323021"/>
       <w:r>
         <w:rPr>
           <w:rFonts w:ascii="Times New Roman" w:hAnsi="Times New Roman" w:cs="Times New Roman"/>
@@ -37643,8 +38015,8 @@
         <w:lastRenderedPageBreak/>
         <w:t>ПЕРЕЛІК ПОСИЛАНЬ</w:t>
       </w:r>
-      <w:bookmarkEnd w:id="100"/>
-      <w:bookmarkEnd w:id="101"/>
+      <w:bookmarkEnd w:id="104"/>
+      <w:bookmarkEnd w:id="105"/>
     </w:p>
     <w:p>
       <w:pPr>
@@ -38564,7 +38936,7 @@
           <w:color w:val="auto"/>
         </w:rPr>
       </w:pPr>
-      <w:bookmarkStart w:id="102" w:name="_Toc325228553"/>
+      <w:bookmarkStart w:id="106" w:name="_Toc325323022"/>
       <w:r>
         <w:rPr>
           <w:rFonts w:ascii="Times New Roman" w:hAnsi="Times New Roman" w:cs="Times New Roman"/>
@@ -38581,7 +38953,7 @@
         <w:br/>
         <w:t>Графічний матеріал</w:t>
       </w:r>
-      <w:bookmarkEnd w:id="102"/>
+      <w:bookmarkEnd w:id="106"/>
     </w:p>
     <w:p>
       <w:pPr>
@@ -38895,7 +39267,7 @@
                         <w:noProof/>
                         <w:sz w:val="24"/>
                       </w:rPr>
-                      <w:t>52</w:t>
+                      <w:t>6</w:t>
                     </w:r>
                     <w:r>
                       <w:rPr>
@@ -39376,7 +39748,6 @@
                 <w:txbxContent>
                   <w:p>
                     <w:pPr>
-                      <w:jc w:val="center"/>
                       <w:rPr>
                         <w:sz w:val="20"/>
                         <w:szCs w:val="20"/>
@@ -39409,7 +39780,6 @@
                 <w:txbxContent>
                   <w:p>
                     <w:pPr>
-                      <w:jc w:val="center"/>
                       <w:rPr>
                         <w:rFonts w:ascii="Arial" w:hAnsi="Arial" w:cs="Arial"/>
                         <w:i/>
@@ -39465,7 +39835,6 @@
                 <w:txbxContent>
                   <w:p>
                     <w:pPr>
-                      <w:jc w:val="center"/>
                       <w:rPr>
                         <w:sz w:val="20"/>
                         <w:szCs w:val="20"/>
@@ -39501,7 +39870,6 @@
                 <w:txbxContent>
                   <w:p>
                     <w:pPr>
-                      <w:jc w:val="center"/>
                       <w:rPr>
                         <w:rFonts w:ascii="Arial" w:hAnsi="Arial" w:cs="Arial"/>
                         <w:i/>
@@ -39569,7 +39937,6 @@
                 <w:txbxContent>
                   <w:p>
                     <w:pPr>
-                      <w:jc w:val="center"/>
                       <w:rPr>
                         <w:rFonts w:ascii="Arial" w:hAnsi="Arial" w:cs="Arial"/>
                         <w:i/>
@@ -39615,7 +39982,6 @@
                 <w:txbxContent>
                   <w:p>
                     <w:pPr>
-                      <w:jc w:val="center"/>
                       <w:rPr>
                         <w:rFonts w:ascii="Arial" w:hAnsi="Arial" w:cs="Arial"/>
                         <w:sz w:val="18"/>
@@ -39653,7 +40019,6 @@
                 <w:txbxContent>
                   <w:p>
                     <w:pPr>
-                      <w:jc w:val="center"/>
                       <w:rPr>
                         <w:rFonts w:ascii="Journal" w:hAnsi="Journal"/>
                         <w:i/>
@@ -39689,7 +40054,6 @@
                 <w:txbxContent>
                   <w:p>
                     <w:pPr>
-                      <w:jc w:val="center"/>
                       <w:rPr>
                         <w:rFonts w:ascii="Arial" w:hAnsi="Arial" w:cs="Arial"/>
                         <w:i/>
@@ -45020,7 +45384,7 @@
 </file>
 
 <file path=customXml/itemProps1.xml><?xml version="1.0" encoding="utf-8"?>
-<ds:datastoreItem xmlns:ds="http://schemas.openxmlformats.org/officeDocument/2006/customXml" ds:itemID="{8238ADBE-1D66-42CC-9D56-7DC6CBF8A301}">
+<ds:datastoreItem xmlns:ds="http://schemas.openxmlformats.org/officeDocument/2006/customXml" ds:itemID="{C0D18670-171A-49B1-9283-01F3D60CD58E}">
   <ds:schemaRefs>
     <ds:schemaRef ds:uri="http://schemas.openxmlformats.org/officeDocument/2006/bibliography"/>
   </ds:schemaRefs>

</xml_diff>

<commit_message>
source code added to common exlpnote
</commit_message>
<xml_diff>
--- a/ExplanatoryNoteInd_1.docx
+++ b/ExplanatoryNoteInd_1.docx
@@ -653,6 +653,7 @@
           <w:lang w:val="en-US" w:eastAsia="ar-SA"/>
         </w:rPr>
       </w:pPr>
+      <w:proofErr w:type="gramStart"/>
       <w:r>
         <w:rPr>
           <w:rFonts w:ascii="Times New Roman" w:eastAsia="Times New Roman" w:hAnsi="Times New Roman" w:cs="Times New Roman"/>
@@ -663,6 +664,7 @@
         </w:rPr>
         <w:t>The structure and scope of paper.</w:t>
       </w:r>
+      <w:proofErr w:type="gramEnd"/>
       <w:r>
         <w:rPr>
           <w:rFonts w:ascii="Times New Roman" w:eastAsia="Times New Roman" w:hAnsi="Times New Roman" w:cs="Times New Roman"/>
@@ -2015,7 +2017,7 @@
             <w:noProof/>
             <w:webHidden/>
           </w:rPr>
-          <w:t>10</w:t>
+          <w:t>11</w:t>
         </w:r>
         <w:r>
           <w:rPr>
@@ -2106,7 +2108,7 @@
             <w:noProof/>
             <w:webHidden/>
           </w:rPr>
-          <w:t>10</w:t>
+          <w:t>11</w:t>
         </w:r>
         <w:r>
           <w:rPr>
@@ -2197,7 +2199,7 @@
             <w:noProof/>
             <w:webHidden/>
           </w:rPr>
-          <w:t>10</w:t>
+          <w:t>11</w:t>
         </w:r>
         <w:r>
           <w:rPr>
@@ -2288,7 +2290,7 @@
             <w:noProof/>
             <w:webHidden/>
           </w:rPr>
-          <w:t>10</w:t>
+          <w:t>15</w:t>
         </w:r>
         <w:r>
           <w:rPr>
@@ -2379,7 +2381,7 @@
             <w:noProof/>
             <w:webHidden/>
           </w:rPr>
-          <w:t>10</w:t>
+          <w:t>15</w:t>
         </w:r>
         <w:r>
           <w:rPr>
@@ -2470,7 +2472,7 @@
             <w:noProof/>
             <w:webHidden/>
           </w:rPr>
-          <w:t>10</w:t>
+          <w:t>15</w:t>
         </w:r>
         <w:r>
           <w:rPr>
@@ -2561,7 +2563,7 @@
             <w:noProof/>
             <w:webHidden/>
           </w:rPr>
-          <w:t>10</w:t>
+          <w:t>15</w:t>
         </w:r>
         <w:r>
           <w:rPr>
@@ -2653,7 +2655,7 @@
             <w:noProof/>
             <w:webHidden/>
           </w:rPr>
-          <w:t>10</w:t>
+          <w:t>16</w:t>
         </w:r>
         <w:r>
           <w:rPr>
@@ -2744,7 +2746,7 @@
             <w:noProof/>
             <w:webHidden/>
           </w:rPr>
-          <w:t>10</w:t>
+          <w:t>18</w:t>
         </w:r>
         <w:r>
           <w:rPr>
@@ -2835,7 +2837,7 @@
             <w:noProof/>
             <w:webHidden/>
           </w:rPr>
-          <w:t>10</w:t>
+          <w:t>20</w:t>
         </w:r>
         <w:r>
           <w:rPr>
@@ -2926,7 +2928,7 @@
             <w:noProof/>
             <w:webHidden/>
           </w:rPr>
-          <w:t>10</w:t>
+          <w:t>20</w:t>
         </w:r>
         <w:r>
           <w:rPr>
@@ -3018,7 +3020,7 @@
             <w:noProof/>
             <w:webHidden/>
           </w:rPr>
-          <w:t>10</w:t>
+          <w:t>21</w:t>
         </w:r>
         <w:r>
           <w:rPr>
@@ -3091,7 +3093,7 @@
             <w:noProof/>
             <w:webHidden/>
           </w:rPr>
-          <w:t>10</w:t>
+          <w:t>25</w:t>
         </w:r>
         <w:r>
           <w:rPr>
@@ -3184,7 +3186,7 @@
             <w:noProof/>
             <w:webHidden/>
           </w:rPr>
-          <w:t>10</w:t>
+          <w:t>26</w:t>
         </w:r>
         <w:r>
           <w:rPr>
@@ -3275,7 +3277,7 @@
             <w:noProof/>
             <w:webHidden/>
           </w:rPr>
-          <w:t>10</w:t>
+          <w:t>26</w:t>
         </w:r>
         <w:r>
           <w:rPr>
@@ -3366,7 +3368,7 @@
             <w:noProof/>
             <w:webHidden/>
           </w:rPr>
-          <w:t>10</w:t>
+          <w:t>34</w:t>
         </w:r>
         <w:r>
           <w:rPr>
@@ -3457,7 +3459,7 @@
             <w:noProof/>
             <w:webHidden/>
           </w:rPr>
-          <w:t>10</w:t>
+          <w:t>34</w:t>
         </w:r>
         <w:r>
           <w:rPr>
@@ -3548,7 +3550,7 @@
             <w:noProof/>
             <w:webHidden/>
           </w:rPr>
-          <w:t>10</w:t>
+          <w:t>34</w:t>
         </w:r>
         <w:r>
           <w:rPr>
@@ -3639,7 +3641,7 @@
             <w:noProof/>
             <w:webHidden/>
           </w:rPr>
-          <w:t>10</w:t>
+          <w:t>34</w:t>
         </w:r>
         <w:r>
           <w:rPr>
@@ -3712,7 +3714,7 @@
             <w:noProof/>
             <w:webHidden/>
           </w:rPr>
-          <w:t>10</w:t>
+          <w:t>40</w:t>
         </w:r>
         <w:r>
           <w:rPr>
@@ -3812,7 +3814,7 @@
             <w:noProof/>
             <w:webHidden/>
           </w:rPr>
-          <w:t>10</w:t>
+          <w:t>41</w:t>
         </w:r>
         <w:r>
           <w:rPr>
@@ -3903,7 +3905,7 @@
             <w:noProof/>
             <w:webHidden/>
           </w:rPr>
-          <w:t>10</w:t>
+          <w:t>41</w:t>
         </w:r>
         <w:r>
           <w:rPr>
@@ -3994,7 +3996,7 @@
             <w:noProof/>
             <w:webHidden/>
           </w:rPr>
-          <w:t>10</w:t>
+          <w:t>43</w:t>
         </w:r>
         <w:r>
           <w:rPr>
@@ -4085,7 +4087,7 @@
             <w:noProof/>
             <w:webHidden/>
           </w:rPr>
-          <w:t>10</w:t>
+          <w:t>44</w:t>
         </w:r>
         <w:r>
           <w:rPr>
@@ -4176,7 +4178,7 @@
             <w:noProof/>
             <w:webHidden/>
           </w:rPr>
-          <w:t>10</w:t>
+          <w:t>45</w:t>
         </w:r>
         <w:r>
           <w:rPr>
@@ -4267,7 +4269,7 @@
             <w:noProof/>
             <w:webHidden/>
           </w:rPr>
-          <w:t>10</w:t>
+          <w:t>45</w:t>
         </w:r>
         <w:r>
           <w:rPr>
@@ -4358,7 +4360,7 @@
             <w:noProof/>
             <w:webHidden/>
           </w:rPr>
-          <w:t>10</w:t>
+          <w:t>45</w:t>
         </w:r>
         <w:r>
           <w:rPr>
@@ -4449,7 +4451,7 @@
             <w:noProof/>
             <w:webHidden/>
           </w:rPr>
-          <w:t>10</w:t>
+          <w:t>46</w:t>
         </w:r>
         <w:r>
           <w:rPr>
@@ -4540,7 +4542,7 @@
             <w:noProof/>
             <w:webHidden/>
           </w:rPr>
-          <w:t>10</w:t>
+          <w:t>46</w:t>
         </w:r>
         <w:r>
           <w:rPr>
@@ -4631,7 +4633,7 @@
             <w:noProof/>
             <w:webHidden/>
           </w:rPr>
-          <w:t>10</w:t>
+          <w:t>47</w:t>
         </w:r>
         <w:r>
           <w:rPr>
@@ -4704,7 +4706,7 @@
             <w:noProof/>
             <w:webHidden/>
           </w:rPr>
-          <w:t>10</w:t>
+          <w:t>48</w:t>
         </w:r>
         <w:r>
           <w:rPr>
@@ -4777,7 +4779,7 @@
             <w:noProof/>
             <w:webHidden/>
           </w:rPr>
-          <w:t>10</w:t>
+          <w:t>49</w:t>
         </w:r>
         <w:r>
           <w:rPr>
@@ -4850,7 +4852,7 @@
             <w:noProof/>
             <w:webHidden/>
           </w:rPr>
-          <w:t>10</w:t>
+          <w:t>51</w:t>
         </w:r>
         <w:r>
           <w:rPr>
@@ -4923,7 +4925,7 @@
             <w:noProof/>
             <w:webHidden/>
           </w:rPr>
-          <w:t>10</w:t>
+          <w:t>52</w:t>
         </w:r>
         <w:r>
           <w:rPr>
@@ -5058,6 +5060,7 @@
         </w:rPr>
         <w:t xml:space="preserve"> плану перевезень однорідної продукції із урахуванням вантажомісткості транспортних засобів та визначенню </w:t>
       </w:r>
+      <w:proofErr w:type="spellStart"/>
       <w:r>
         <w:rPr>
           <w:rFonts w:ascii="Times New Roman" w:hAnsi="Times New Roman" w:cs="Times New Roman"/>
@@ -5072,7 +5075,16 @@
           <w:sz w:val="28"/>
           <w:szCs w:val="28"/>
         </w:rPr>
-        <w:t>ї кількості транспортних засобів для здійснення цих перевезень.</w:t>
+        <w:t>ї</w:t>
+      </w:r>
+      <w:proofErr w:type="spellEnd"/>
+      <w:r>
+        <w:rPr>
+          <w:rFonts w:ascii="Times New Roman" w:hAnsi="Times New Roman" w:cs="Times New Roman"/>
+          <w:sz w:val="28"/>
+          <w:szCs w:val="28"/>
+        </w:rPr>
+        <w:t xml:space="preserve"> кількості транспортних засобів для здійснення цих перевезень.</w:t>
       </w:r>
     </w:p>
     <w:p>
@@ -5205,7 +5217,27 @@
           <w:sz w:val="28"/>
           <w:szCs w:val="28"/>
         </w:rPr>
-        <w:t xml:space="preserve"> метаевристичні алгоритми</w:t>
+        <w:t xml:space="preserve"> </w:t>
+      </w:r>
+      <w:proofErr w:type="spellStart"/>
+      <w:r>
+        <w:rPr>
+          <w:rFonts w:ascii="Times New Roman" w:hAnsi="Times New Roman" w:cs="Times New Roman"/>
+          <w:bCs/>
+          <w:sz w:val="28"/>
+          <w:szCs w:val="28"/>
+        </w:rPr>
+        <w:t>метаевристичні</w:t>
+      </w:r>
+      <w:proofErr w:type="spellEnd"/>
+      <w:r>
+        <w:rPr>
+          <w:rFonts w:ascii="Times New Roman" w:hAnsi="Times New Roman" w:cs="Times New Roman"/>
+          <w:bCs/>
+          <w:sz w:val="28"/>
+          <w:szCs w:val="28"/>
+        </w:rPr>
+        <w:t xml:space="preserve"> алгоритми</w:t>
       </w:r>
       <w:r>
         <w:rPr>
@@ -7444,12 +7476,21 @@
         </w:rPr>
         <w:t xml:space="preserve">змішаного </w:t>
       </w:r>
+      <w:proofErr w:type="spellStart"/>
       <w:r>
         <w:rPr>
           <w:rFonts w:ascii="Times New Roman" w:eastAsiaTheme="minorEastAsia" w:hAnsi="Times New Roman" w:cs="Times New Roman"/>
           <w:sz w:val="28"/>
         </w:rPr>
-        <w:t>цілочисельного лінійного програмування.</w:t>
+        <w:t>цілочисельного</w:t>
+      </w:r>
+      <w:proofErr w:type="spellEnd"/>
+      <w:r>
+        <w:rPr>
+          <w:rFonts w:ascii="Times New Roman" w:eastAsiaTheme="minorEastAsia" w:hAnsi="Times New Roman" w:cs="Times New Roman"/>
+          <w:sz w:val="28"/>
+        </w:rPr>
+        <w:t xml:space="preserve"> лінійного програмування.</w:t>
       </w:r>
       <w:r>
         <w:rPr>
@@ -7558,12 +7599,21 @@
         </w:rPr>
         <w:noBreakHyphen/>
       </w:r>
+      <w:proofErr w:type="spellStart"/>
       <w:r>
         <w:rPr>
           <w:rFonts w:ascii="Times New Roman" w:eastAsiaTheme="minorEastAsia" w:hAnsi="Times New Roman" w:cs="Times New Roman"/>
           <w:sz w:val="28"/>
         </w:rPr>
-        <w:t xml:space="preserve">ого транспортного засобу включає безпосередній переїзд із міста </w:t>
+        <w:t>ого</w:t>
+      </w:r>
+      <w:proofErr w:type="spellEnd"/>
+      <w:r>
+        <w:rPr>
+          <w:rFonts w:ascii="Times New Roman" w:eastAsiaTheme="minorEastAsia" w:hAnsi="Times New Roman" w:cs="Times New Roman"/>
+          <w:sz w:val="28"/>
+        </w:rPr>
+        <w:t xml:space="preserve"> транспортного засобу включає безпосередній переїзд із міста </w:t>
       </w:r>
       <m:oMath>
         <m:r>
@@ -7595,7 +7645,23 @@
           <w:rFonts w:ascii="Times New Roman" w:eastAsiaTheme="minorEastAsia" w:hAnsi="Times New Roman" w:cs="Times New Roman"/>
           <w:sz w:val="28"/>
         </w:rPr>
-        <w:t>, і значення 0 у іншому випадку;</w:t>
+        <w:t>, і значення 0 у іншо</w:t>
+      </w:r>
+      <w:proofErr w:type="spellStart"/>
+      <w:r>
+        <w:rPr>
+          <w:rFonts w:ascii="Times New Roman" w:eastAsiaTheme="minorEastAsia" w:hAnsi="Times New Roman" w:cs="Times New Roman"/>
+          <w:sz w:val="28"/>
+        </w:rPr>
+        <w:t>му</w:t>
+      </w:r>
+      <w:proofErr w:type="spellEnd"/>
+      <w:r>
+        <w:rPr>
+          <w:rFonts w:ascii="Times New Roman" w:eastAsiaTheme="minorEastAsia" w:hAnsi="Times New Roman" w:cs="Times New Roman"/>
+          <w:sz w:val="28"/>
+        </w:rPr>
+        <w:t xml:space="preserve"> випадку;</w:t>
       </w:r>
     </w:p>
     <w:p>
@@ -11064,7 +11130,23 @@
           <w:rFonts w:ascii="Times New Roman" w:eastAsiaTheme="minorEastAsia" w:hAnsi="Times New Roman" w:cs="Times New Roman"/>
           <w:sz w:val="28"/>
         </w:rPr>
-        <w:t>) має допустимі розв’язки, тоді існує повністю цілочисельний оптимальний розв’язок, тобто оптимальний розв’язок</w:t>
+        <w:t xml:space="preserve">) має допустимі розв’язки, тоді існує повністю </w:t>
+      </w:r>
+      <w:proofErr w:type="spellStart"/>
+      <w:r>
+        <w:rPr>
+          <w:rFonts w:ascii="Times New Roman" w:eastAsiaTheme="minorEastAsia" w:hAnsi="Times New Roman" w:cs="Times New Roman"/>
+          <w:sz w:val="28"/>
+        </w:rPr>
+        <w:t>цілочисельний</w:t>
+      </w:r>
+      <w:proofErr w:type="spellEnd"/>
+      <w:r>
+        <w:rPr>
+          <w:rFonts w:ascii="Times New Roman" w:eastAsiaTheme="minorEastAsia" w:hAnsi="Times New Roman" w:cs="Times New Roman"/>
+          <w:sz w:val="28"/>
+        </w:rPr>
+        <w:t xml:space="preserve"> оптимальний розв’язок, тобто оптимальний розв’язок</w:t>
       </w:r>
       <w:r>
         <w:rPr>
@@ -11996,7 +12078,23 @@
           <w:rFonts w:ascii="Times New Roman" w:hAnsi="Times New Roman" w:cs="Times New Roman"/>
           <w:sz w:val="28"/>
         </w:rPr>
-        <w:t xml:space="preserve"> та модифікований бджолиний алгоритм для кластеризації вершин для класичної задачі</w:t>
+        <w:t xml:space="preserve"> та модифікований бджолиний алгоритм для </w:t>
+      </w:r>
+      <w:proofErr w:type="spellStart"/>
+      <w:r>
+        <w:rPr>
+          <w:rFonts w:ascii="Times New Roman" w:hAnsi="Times New Roman" w:cs="Times New Roman"/>
+          <w:sz w:val="28"/>
+        </w:rPr>
+        <w:t>кластеризації</w:t>
+      </w:r>
+      <w:proofErr w:type="spellEnd"/>
+      <w:r>
+        <w:rPr>
+          <w:rFonts w:ascii="Times New Roman" w:hAnsi="Times New Roman" w:cs="Times New Roman"/>
+          <w:sz w:val="28"/>
+        </w:rPr>
+        <w:t xml:space="preserve"> вершин для класичної задачі</w:t>
       </w:r>
       <w:r>
         <w:rPr>
@@ -12193,7 +12291,27 @@
           <w:color w:val="auto"/>
           <w:sz w:val="28"/>
         </w:rPr>
-        <w:t>Перший етап – кластеризація вершин графу</w:t>
+        <w:t xml:space="preserve">Перший етап – </w:t>
+      </w:r>
+      <w:proofErr w:type="spellStart"/>
+      <w:r>
+        <w:rPr>
+          <w:rFonts w:ascii="Times New Roman" w:hAnsi="Times New Roman" w:cs="Times New Roman"/>
+          <w:i w:val="0"/>
+          <w:color w:val="auto"/>
+          <w:sz w:val="28"/>
+        </w:rPr>
+        <w:t>кластеризація</w:t>
+      </w:r>
+      <w:proofErr w:type="spellEnd"/>
+      <w:r>
+        <w:rPr>
+          <w:rFonts w:ascii="Times New Roman" w:hAnsi="Times New Roman" w:cs="Times New Roman"/>
+          <w:i w:val="0"/>
+          <w:color w:val="auto"/>
+          <w:sz w:val="28"/>
+        </w:rPr>
+        <w:t xml:space="preserve"> вершин графу</w:t>
       </w:r>
       <w:bookmarkEnd w:id="46"/>
       <w:bookmarkEnd w:id="47"/>
@@ -12213,7 +12331,23 @@
           <w:rFonts w:ascii="Times New Roman" w:hAnsi="Times New Roman" w:cs="Times New Roman"/>
           <w:sz w:val="28"/>
         </w:rPr>
-        <w:t>Постановка задачі кластеризації наведена у</w:t>
+        <w:t xml:space="preserve">Постановка задачі </w:t>
+      </w:r>
+      <w:proofErr w:type="spellStart"/>
+      <w:r>
+        <w:rPr>
+          <w:rFonts w:ascii="Times New Roman" w:hAnsi="Times New Roman" w:cs="Times New Roman"/>
+          <w:sz w:val="28"/>
+        </w:rPr>
+        <w:t>кластеризації</w:t>
+      </w:r>
+      <w:proofErr w:type="spellEnd"/>
+      <w:r>
+        <w:rPr>
+          <w:rFonts w:ascii="Times New Roman" w:hAnsi="Times New Roman" w:cs="Times New Roman"/>
+          <w:sz w:val="28"/>
+        </w:rPr>
+        <w:t xml:space="preserve"> наведена у</w:t>
       </w:r>
       <w:r>
         <w:rPr>
@@ -12255,7 +12389,23 @@
           <w:rFonts w:ascii="Times New Roman" w:hAnsi="Times New Roman" w:cs="Times New Roman"/>
           <w:sz w:val="28"/>
         </w:rPr>
-        <w:t xml:space="preserve"> Основна проблема кластеризації для CVRP полягає у тому, що </w:t>
+        <w:t xml:space="preserve"> Основна проблема </w:t>
+      </w:r>
+      <w:proofErr w:type="spellStart"/>
+      <w:r>
+        <w:rPr>
+          <w:rFonts w:ascii="Times New Roman" w:hAnsi="Times New Roman" w:cs="Times New Roman"/>
+          <w:sz w:val="28"/>
+        </w:rPr>
+        <w:t>кластеризації</w:t>
+      </w:r>
+      <w:proofErr w:type="spellEnd"/>
+      <w:r>
+        <w:rPr>
+          <w:rFonts w:ascii="Times New Roman" w:hAnsi="Times New Roman" w:cs="Times New Roman"/>
+          <w:sz w:val="28"/>
+        </w:rPr>
+        <w:t xml:space="preserve"> для CVRP полягає у тому, що </w:t>
       </w:r>
       <w:r>
         <w:rPr>
@@ -12360,7 +12510,23 @@
           <w:rFonts w:ascii="Times New Roman" w:hAnsi="Times New Roman" w:cs="Times New Roman"/>
           <w:sz w:val="28"/>
         </w:rPr>
-        <w:t xml:space="preserve"> Це унеможливлює застосування методів кластеризації, які застосовуються для задачі VRP</w:t>
+        <w:t xml:space="preserve"> Це унеможливлює застосування методів </w:t>
+      </w:r>
+      <w:proofErr w:type="spellStart"/>
+      <w:r>
+        <w:rPr>
+          <w:rFonts w:ascii="Times New Roman" w:hAnsi="Times New Roman" w:cs="Times New Roman"/>
+          <w:sz w:val="28"/>
+        </w:rPr>
+        <w:t>кластеризації</w:t>
+      </w:r>
+      <w:proofErr w:type="spellEnd"/>
+      <w:r>
+        <w:rPr>
+          <w:rFonts w:ascii="Times New Roman" w:hAnsi="Times New Roman" w:cs="Times New Roman"/>
+          <w:sz w:val="28"/>
+        </w:rPr>
+        <w:t>, які застосовуються для задачі VRP</w:t>
       </w:r>
       <w:r>
         <w:rPr>
@@ -12416,7 +12582,23 @@
           <w:rFonts w:ascii="Times New Roman" w:hAnsi="Times New Roman" w:cs="Times New Roman"/>
           <w:sz w:val="28"/>
         </w:rPr>
-        <w:t xml:space="preserve"> або розробляти нові підходи до кластеризації.</w:t>
+        <w:t xml:space="preserve"> або розробляти нові підходи до </w:t>
+      </w:r>
+      <w:proofErr w:type="spellStart"/>
+      <w:r>
+        <w:rPr>
+          <w:rFonts w:ascii="Times New Roman" w:hAnsi="Times New Roman" w:cs="Times New Roman"/>
+          <w:sz w:val="28"/>
+        </w:rPr>
+        <w:t>кластеризації</w:t>
+      </w:r>
+      <w:proofErr w:type="spellEnd"/>
+      <w:r>
+        <w:rPr>
+          <w:rFonts w:ascii="Times New Roman" w:hAnsi="Times New Roman" w:cs="Times New Roman"/>
+          <w:sz w:val="28"/>
+        </w:rPr>
+        <w:t>.</w:t>
       </w:r>
     </w:p>
     <w:p>
@@ -12719,7 +12901,23 @@
           <w:rFonts w:ascii="Times New Roman" w:eastAsiaTheme="minorEastAsia" w:hAnsi="Times New Roman" w:cs="Times New Roman"/>
           <w:sz w:val="28"/>
         </w:rPr>
-        <w:t>. Ініціаліазуємо її як порожню структуру.</w:t>
+        <w:t xml:space="preserve">. </w:t>
+      </w:r>
+      <w:proofErr w:type="spellStart"/>
+      <w:r>
+        <w:rPr>
+          <w:rFonts w:ascii="Times New Roman" w:eastAsiaTheme="minorEastAsia" w:hAnsi="Times New Roman" w:cs="Times New Roman"/>
+          <w:sz w:val="28"/>
+        </w:rPr>
+        <w:t>Ініціаліазуємо</w:t>
+      </w:r>
+      <w:proofErr w:type="spellEnd"/>
+      <w:r>
+        <w:rPr>
+          <w:rFonts w:ascii="Times New Roman" w:eastAsiaTheme="minorEastAsia" w:hAnsi="Times New Roman" w:cs="Times New Roman"/>
+          <w:sz w:val="28"/>
+        </w:rPr>
+        <w:t xml:space="preserve"> її як порожню структуру.</w:t>
       </w:r>
     </w:p>
     <w:p>
@@ -13272,7 +13470,23 @@
           <w:rFonts w:ascii="Times New Roman" w:eastAsiaTheme="minorEastAsia" w:hAnsi="Times New Roman" w:cs="Times New Roman"/>
           <w:sz w:val="28"/>
         </w:rPr>
-        <w:t xml:space="preserve">Наведемо модифіковану схему алгоритму призначену для кластеризації вершин </w:t>
+        <w:t xml:space="preserve">Наведемо модифіковану схему алгоритму призначену для </w:t>
+      </w:r>
+      <w:proofErr w:type="spellStart"/>
+      <w:r>
+        <w:rPr>
+          <w:rFonts w:ascii="Times New Roman" w:eastAsiaTheme="minorEastAsia" w:hAnsi="Times New Roman" w:cs="Times New Roman"/>
+          <w:sz w:val="28"/>
+        </w:rPr>
+        <w:t>кластеризації</w:t>
+      </w:r>
+      <w:proofErr w:type="spellEnd"/>
+      <w:r>
+        <w:rPr>
+          <w:rFonts w:ascii="Times New Roman" w:eastAsiaTheme="minorEastAsia" w:hAnsi="Times New Roman" w:cs="Times New Roman"/>
+          <w:sz w:val="28"/>
+        </w:rPr>
+        <w:t xml:space="preserve"> вершин </w:t>
       </w:r>
       <w:r>
         <w:rPr>
@@ -13330,6 +13544,7 @@
         </w:rPr>
         <w:t xml:space="preserve"> – </w:t>
       </w:r>
+      <w:proofErr w:type="spellStart"/>
       <w:r>
         <w:rPr>
           <w:rFonts w:ascii="Times New Roman" w:eastAsiaTheme="minorEastAsia" w:hAnsi="Times New Roman" w:cs="Times New Roman"/>
@@ -13356,7 +13571,15 @@
           <w:rFonts w:ascii="Times New Roman" w:eastAsiaTheme="minorEastAsia" w:hAnsi="Times New Roman" w:cs="Times New Roman"/>
           <w:sz w:val="28"/>
         </w:rPr>
-        <w:t>ний список. Формуємо цей список</w:t>
+        <w:t>ний</w:t>
+      </w:r>
+      <w:proofErr w:type="spellEnd"/>
+      <w:r>
+        <w:rPr>
+          <w:rFonts w:ascii="Times New Roman" w:eastAsiaTheme="minorEastAsia" w:hAnsi="Times New Roman" w:cs="Times New Roman"/>
+          <w:sz w:val="28"/>
+        </w:rPr>
+        <w:t xml:space="preserve"> список. Формуємо цей список</w:t>
       </w:r>
       <w:r>
         <w:rPr>
@@ -14162,7 +14385,23 @@
           <w:rFonts w:ascii="Times New Roman" w:eastAsiaTheme="minorEastAsia" w:hAnsi="Times New Roman" w:cs="Times New Roman"/>
           <w:sz w:val="28"/>
         </w:rPr>
-        <w:t>та додати у його верхівку новий поточний к</w:t>
+        <w:t>та додати у його верхі</w:t>
+      </w:r>
+      <w:proofErr w:type="spellStart"/>
+      <w:r>
+        <w:rPr>
+          <w:rFonts w:ascii="Times New Roman" w:eastAsiaTheme="minorEastAsia" w:hAnsi="Times New Roman" w:cs="Times New Roman"/>
+          <w:sz w:val="28"/>
+        </w:rPr>
+        <w:t>вку</w:t>
+      </w:r>
+      <w:proofErr w:type="spellEnd"/>
+      <w:r>
+        <w:rPr>
+          <w:rFonts w:ascii="Times New Roman" w:eastAsiaTheme="minorEastAsia" w:hAnsi="Times New Roman" w:cs="Times New Roman"/>
+          <w:sz w:val="28"/>
+        </w:rPr>
+        <w:t xml:space="preserve"> новий поточний к</w:t>
       </w:r>
       <w:r>
         <w:rPr>
@@ -14232,10 +14471,15 @@
       <w:bookmarkStart w:id="51" w:name="_Toc325322997"/>
       <w:r>
         <w:lastRenderedPageBreak/>
-        <w:t>Бджолиний алгоритм кластеризації</w:t>
+        <w:t xml:space="preserve">Бджолиний алгоритм </w:t>
+      </w:r>
+      <w:proofErr w:type="spellStart"/>
+      <w:r>
+        <w:t>кластеризації</w:t>
       </w:r>
       <w:bookmarkEnd w:id="50"/>
       <w:bookmarkEnd w:id="51"/>
+      <w:proofErr w:type="spellEnd"/>
     </w:p>
     <w:p>
       <w:pPr>
@@ -14252,7 +14496,39 @@
           <w:rFonts w:ascii="Times New Roman" w:hAnsi="Times New Roman" w:cs="Times New Roman"/>
           <w:sz w:val="28"/>
         </w:rPr>
-        <w:t>Для кластеризації вершин для задачі CVRP було модифіковано бджолиний алгоритм кластеризації для задачі VRP (див. п. 3.4.2.1.3</w:t>
+        <w:t xml:space="preserve">Для </w:t>
+      </w:r>
+      <w:proofErr w:type="spellStart"/>
+      <w:r>
+        <w:rPr>
+          <w:rFonts w:ascii="Times New Roman" w:hAnsi="Times New Roman" w:cs="Times New Roman"/>
+          <w:sz w:val="28"/>
+        </w:rPr>
+        <w:t>кластеризації</w:t>
+      </w:r>
+      <w:proofErr w:type="spellEnd"/>
+      <w:r>
+        <w:rPr>
+          <w:rFonts w:ascii="Times New Roman" w:hAnsi="Times New Roman" w:cs="Times New Roman"/>
+          <w:sz w:val="28"/>
+        </w:rPr>
+        <w:t xml:space="preserve"> вершин для задачі CVRP було модифіковано бджолиний алгоритм </w:t>
+      </w:r>
+      <w:proofErr w:type="spellStart"/>
+      <w:r>
+        <w:rPr>
+          <w:rFonts w:ascii="Times New Roman" w:hAnsi="Times New Roman" w:cs="Times New Roman"/>
+          <w:sz w:val="28"/>
+        </w:rPr>
+        <w:t>кластеризації</w:t>
+      </w:r>
+      <w:proofErr w:type="spellEnd"/>
+      <w:r>
+        <w:rPr>
+          <w:rFonts w:ascii="Times New Roman" w:hAnsi="Times New Roman" w:cs="Times New Roman"/>
+          <w:sz w:val="28"/>
+        </w:rPr>
+        <w:t xml:space="preserve"> для задачі VRP (див. п. 3.4.2.1.3</w:t>
       </w:r>
       <w:r>
         <w:rPr>
@@ -14958,7 +15234,7 @@
           <v:shape id="_x0000_i1025" type="#_x0000_t75" style="width:466.5pt;height:215.25pt" o:ole="">
             <v:imagedata r:id="rId8" o:title=""/>
           </v:shape>
-          <o:OLEObject Type="Embed" ProgID="Visio.Drawing.11" ShapeID="_x0000_i1025" DrawAspect="Content" ObjectID="_1399321384" r:id="rId9"/>
+          <o:OLEObject Type="Embed" ProgID="Visio.Drawing.11" ShapeID="_x0000_i1025" DrawAspect="Content" ObjectID="_1399324029" r:id="rId9"/>
         </w:object>
       </w:r>
     </w:p>
@@ -15091,7 +15367,7 @@
           <v:shape id="_x0000_i1026" type="#_x0000_t75" style="width:467.25pt;height:126pt" o:ole="">
             <v:imagedata r:id="rId10" o:title=""/>
           </v:shape>
-          <o:OLEObject Type="Embed" ProgID="Visio.Drawing.11" ShapeID="_x0000_i1026" DrawAspect="Content" ObjectID="_1399321385" r:id="rId11"/>
+          <o:OLEObject Type="Embed" ProgID="Visio.Drawing.11" ShapeID="_x0000_i1026" DrawAspect="Content" ObjectID="_1399324030" r:id="rId11"/>
         </w:object>
       </w:r>
     </w:p>
@@ -15576,7 +15852,7 @@
           <v:shape id="_x0000_i1027" type="#_x0000_t75" style="width:467.25pt;height:304.5pt" o:ole="">
             <v:imagedata r:id="rId12" o:title=""/>
           </v:shape>
-          <o:OLEObject Type="Embed" ProgID="Visio.Drawing.11" ShapeID="_x0000_i1027" DrawAspect="Content" ObjectID="_1399321386" r:id="rId13"/>
+          <o:OLEObject Type="Embed" ProgID="Visio.Drawing.11" ShapeID="_x0000_i1027" DrawAspect="Content" ObjectID="_1399324031" r:id="rId13"/>
         </w:object>
       </w:r>
     </w:p>
@@ -15637,7 +15913,7 @@
           <v:shape id="_x0000_i1028" type="#_x0000_t75" style="width:467.25pt;height:304.5pt" o:ole="">
             <v:imagedata r:id="rId14" o:title=""/>
           </v:shape>
-          <o:OLEObject Type="Embed" ProgID="Visio.Drawing.11" ShapeID="_x0000_i1028" DrawAspect="Content" ObjectID="_1399321387" r:id="rId15"/>
+          <o:OLEObject Type="Embed" ProgID="Visio.Drawing.11" ShapeID="_x0000_i1028" DrawAspect="Content" ObjectID="_1399324032" r:id="rId15"/>
         </w:object>
       </w:r>
     </w:p>
@@ -38010,6 +38286,7 @@
                         <w:sz w:val="18"/>
                       </w:rPr>
                     </w:pPr>
+                    <w:proofErr w:type="spellStart"/>
                     <w:r>
                       <w:rPr>
                         <w:rFonts w:ascii="Arial" w:hAnsi="Arial" w:cs="Arial"/>
@@ -38017,6 +38294,7 @@
                       </w:rPr>
                       <w:t>Змн</w:t>
                     </w:r>
+                    <w:proofErr w:type="spellEnd"/>
                     <w:r>
                       <w:rPr>
                         <w:sz w:val="18"/>
@@ -38072,7 +38350,23 @@
                         <w:rFonts w:ascii="Arial" w:hAnsi="Arial" w:cs="Arial"/>
                         <w:sz w:val="18"/>
                       </w:rPr>
-                      <w:t>№ докум.</w:t>
+                      <w:t xml:space="preserve">№ </w:t>
+                    </w:r>
+                    <w:proofErr w:type="spellStart"/>
+                    <w:r>
+                      <w:rPr>
+                        <w:rFonts w:ascii="Arial" w:hAnsi="Arial" w:cs="Arial"/>
+                        <w:sz w:val="18"/>
+                      </w:rPr>
+                      <w:t>докум</w:t>
+                    </w:r>
+                    <w:proofErr w:type="spellEnd"/>
+                    <w:r>
+                      <w:rPr>
+                        <w:rFonts w:ascii="Arial" w:hAnsi="Arial" w:cs="Arial"/>
+                        <w:sz w:val="18"/>
+                      </w:rPr>
+                      <w:t>.</w:t>
                     </w:r>
                   </w:p>
                 </w:txbxContent>
@@ -38191,7 +38485,7 @@
                         <w:noProof/>
                         <w:sz w:val="24"/>
                       </w:rPr>
-                      <w:t>5</w:t>
+                      <w:t>7</w:t>
                     </w:r>
                     <w:r>
                       <w:rPr>
@@ -38391,6 +38685,7 @@
                       <w:szCs w:val="20"/>
                     </w:rPr>
                   </w:pPr>
+                  <w:proofErr w:type="spellStart"/>
                   <w:r>
                     <w:rPr>
                       <w:rFonts w:ascii="Arial" w:hAnsi="Arial" w:cs="Arial"/>
@@ -38398,7 +38693,17 @@
                       <w:sz w:val="18"/>
                       <w:szCs w:val="20"/>
                     </w:rPr>
-                    <w:t>Зм.</w:t>
+                    <w:t>Зм</w:t>
+                  </w:r>
+                  <w:proofErr w:type="spellEnd"/>
+                  <w:r>
+                    <w:rPr>
+                      <w:rFonts w:ascii="Arial" w:hAnsi="Arial" w:cs="Arial"/>
+                      <w:i/>
+                      <w:sz w:val="18"/>
+                      <w:szCs w:val="20"/>
+                    </w:rPr>
+                    <w:t>.</w:t>
                   </w:r>
                 </w:p>
               </w:txbxContent>
@@ -38445,8 +38750,17 @@
                       <w:rFonts w:ascii="Arial" w:hAnsi="Arial" w:cs="Arial"/>
                       <w:sz w:val="18"/>
                     </w:rPr>
-                    <w:t>№ докум</w:t>
+                    <w:t xml:space="preserve">№ </w:t>
                   </w:r>
+                  <w:proofErr w:type="spellStart"/>
+                  <w:r>
+                    <w:rPr>
+                      <w:rFonts w:ascii="Arial" w:hAnsi="Arial" w:cs="Arial"/>
+                      <w:sz w:val="18"/>
+                    </w:rPr>
+                    <w:t>докум</w:t>
+                  </w:r>
+                  <w:proofErr w:type="spellEnd"/>
                   <w:r>
                     <w:rPr>
                       <w:rFonts w:ascii="Arial" w:hAnsi="Arial" w:cs="Arial"/>
@@ -38657,6 +38971,7 @@
                         <w:szCs w:val="20"/>
                       </w:rPr>
                     </w:pPr>
+                    <w:proofErr w:type="spellStart"/>
                     <w:r>
                       <w:rPr>
                         <w:rFonts w:ascii="Arial" w:hAnsi="Arial" w:cs="Arial"/>
@@ -38666,6 +38981,7 @@
                       </w:rPr>
                       <w:t>Розроб</w:t>
                     </w:r>
+                    <w:proofErr w:type="spellEnd"/>
                     <w:r>
                       <w:rPr>
                         <w:sz w:val="20"/>
@@ -38699,6 +39015,7 @@
                       </w:rPr>
                       <w:t>Головня</w:t>
                     </w:r>
+                    <w:proofErr w:type="gramStart"/>
                     <w:r>
                       <w:rPr>
                         <w:rFonts w:ascii="Arial" w:hAnsi="Arial" w:cs="Arial"/>
@@ -38706,7 +39023,17 @@
                         <w:sz w:val="18"/>
                         <w:szCs w:val="18"/>
                       </w:rPr>
-                      <w:t xml:space="preserve"> І.А.</w:t>
+                      <w:t xml:space="preserve"> І.</w:t>
+                    </w:r>
+                    <w:proofErr w:type="gramEnd"/>
+                    <w:r>
+                      <w:rPr>
+                        <w:rFonts w:ascii="Arial" w:hAnsi="Arial" w:cs="Arial"/>
+                        <w:i/>
+                        <w:sz w:val="18"/>
+                        <w:szCs w:val="18"/>
+                      </w:rPr>
+                      <w:t>А.</w:t>
                     </w:r>
                   </w:p>
                   <w:p>
@@ -38768,6 +39095,7 @@
                         <w:szCs w:val="18"/>
                       </w:rPr>
                     </w:pPr>
+                    <w:proofErr w:type="spellStart"/>
                     <w:r>
                       <w:rPr>
                         <w:rFonts w:ascii="Arial" w:hAnsi="Arial" w:cs="Arial"/>
@@ -38775,7 +39103,17 @@
                         <w:sz w:val="18"/>
                         <w:szCs w:val="18"/>
                       </w:rPr>
-                      <w:t>Жданова О.Г.</w:t>
+                      <w:t>Жданова</w:t>
+                    </w:r>
+                    <w:proofErr w:type="spellEnd"/>
+                    <w:r>
+                      <w:rPr>
+                        <w:rFonts w:ascii="Arial" w:hAnsi="Arial" w:cs="Arial"/>
+                        <w:i/>
+                        <w:sz w:val="18"/>
+                        <w:szCs w:val="18"/>
+                      </w:rPr>
+                      <w:t xml:space="preserve"> О.Г.</w:t>
                     </w:r>
                   </w:p>
                   <w:p/>
@@ -38831,7 +39169,27 @@
                         <w:sz w:val="18"/>
                         <w:szCs w:val="20"/>
                       </w:rPr>
-                      <w:t>Н. кон.</w:t>
+                      <w:t xml:space="preserve">Н. </w:t>
+                    </w:r>
+                    <w:proofErr w:type="spellStart"/>
+                    <w:r>
+                      <w:rPr>
+                        <w:rFonts w:ascii="Arial" w:hAnsi="Arial" w:cs="Arial"/>
+                        <w:i/>
+                        <w:sz w:val="18"/>
+                        <w:szCs w:val="20"/>
+                      </w:rPr>
+                      <w:t>кон</w:t>
+                    </w:r>
+                    <w:proofErr w:type="spellEnd"/>
+                    <w:r>
+                      <w:rPr>
+                        <w:rFonts w:ascii="Arial" w:hAnsi="Arial" w:cs="Arial"/>
+                        <w:i/>
+                        <w:sz w:val="18"/>
+                        <w:szCs w:val="20"/>
+                      </w:rPr>
+                      <w:t>.</w:t>
                     </w:r>
                   </w:p>
                 </w:txbxContent>
@@ -38848,6 +39206,7 @@
                         <w:szCs w:val="16"/>
                       </w:rPr>
                     </w:pPr>
+                    <w:proofErr w:type="spellStart"/>
                     <w:r>
                       <w:rPr>
                         <w:rFonts w:ascii="Arial" w:hAnsi="Arial" w:cs="Arial"/>
@@ -38855,7 +39214,17 @@
                         <w:sz w:val="18"/>
                         <w:szCs w:val="16"/>
                       </w:rPr>
-                      <w:t>Сперкач М.О.</w:t>
+                      <w:t>Сперкач</w:t>
+                    </w:r>
+                    <w:proofErr w:type="spellEnd"/>
+                    <w:r>
+                      <w:rPr>
+                        <w:rFonts w:ascii="Arial" w:hAnsi="Arial" w:cs="Arial"/>
+                        <w:i/>
+                        <w:sz w:val="18"/>
+                        <w:szCs w:val="16"/>
+                      </w:rPr>
+                      <w:t xml:space="preserve"> М.О.</w:t>
                     </w:r>
                   </w:p>
                 </w:txbxContent>
@@ -38875,6 +39244,7 @@
                         <w:szCs w:val="20"/>
                       </w:rPr>
                     </w:pPr>
+                    <w:proofErr w:type="spellStart"/>
                     <w:r>
                       <w:rPr>
                         <w:rFonts w:ascii="Arial" w:hAnsi="Arial" w:cs="Arial"/>
@@ -38884,6 +39254,7 @@
                       </w:rPr>
                       <w:t>Затв</w:t>
                     </w:r>
+                    <w:proofErr w:type="spellEnd"/>
                     <w:r>
                       <w:rPr>
                         <w:i/>
@@ -38908,6 +39279,7 @@
                         <w:szCs w:val="18"/>
                       </w:rPr>
                     </w:pPr>
+                    <w:proofErr w:type="spellStart"/>
                     <w:r>
                       <w:rPr>
                         <w:rFonts w:ascii="Arial" w:hAnsi="Arial" w:cs="Arial"/>
@@ -38915,7 +39287,17 @@
                         <w:sz w:val="18"/>
                         <w:szCs w:val="18"/>
                       </w:rPr>
-                      <w:t>Жданова О.Г.</w:t>
+                      <w:t>Жданова</w:t>
+                    </w:r>
+                    <w:proofErr w:type="spellEnd"/>
+                    <w:r>
+                      <w:rPr>
+                        <w:rFonts w:ascii="Arial" w:hAnsi="Arial" w:cs="Arial"/>
+                        <w:i/>
+                        <w:sz w:val="18"/>
+                        <w:szCs w:val="18"/>
+                      </w:rPr>
+                      <w:t xml:space="preserve"> О.Г.</w:t>
                     </w:r>
                   </w:p>
                   <w:p>
@@ -44233,7 +44615,7 @@
 </file>
 
 <file path=customXml/itemProps1.xml><?xml version="1.0" encoding="utf-8"?>
-<ds:datastoreItem xmlns:ds="http://schemas.openxmlformats.org/officeDocument/2006/customXml" ds:itemID="{A9AA07A8-D4E3-40B2-A0A4-1742EB653C54}">
+<ds:datastoreItem xmlns:ds="http://schemas.openxmlformats.org/officeDocument/2006/customXml" ds:itemID="{6503EED7-9961-4AFB-9AF1-694F9829FE9A}">
   <ds:schemaRefs>
     <ds:schemaRef ds:uri="http://schemas.openxmlformats.org/officeDocument/2006/bibliography"/>
   </ds:schemaRefs>

</xml_diff>